<commit_message>
Oops. An error corrected.
</commit_message>
<xml_diff>
--- a/Final_writeup/last_edits.docx
+++ b/Final_writeup/last_edits.docx
@@ -37,7 +37,6 @@
           <w:rFonts w:ascii="Minion Pro" w:hAnsi="Minion Pro"/>
         </w:rPr>
       </w:pPr>
-      <w:proofErr w:type="spellStart"/>
       <w:r>
         <w:rPr>
           <w:rFonts w:ascii="Minion Pro" w:hAnsi="Minion Pro" w:cs="Times New Roman"/>
@@ -45,17 +44,7 @@
           <w:sz w:val="28"/>
           <w:szCs w:val="28"/>
         </w:rPr>
-        <w:t>Amieroh</w:t>
-      </w:r>
-      <w:proofErr w:type="spellEnd"/>
-      <w:r>
-        <w:rPr>
-          <w:rFonts w:ascii="Minion Pro" w:hAnsi="Minion Pro" w:cs="Times New Roman"/>
-          <w:b/>
-          <w:sz w:val="28"/>
-          <w:szCs w:val="28"/>
-        </w:rPr>
-        <w:t xml:space="preserve"> Abrahams</w:t>
+        <w:t>Amieroh Abrahams</w:t>
       </w:r>
     </w:p>
     <w:p>
@@ -103,29 +92,7 @@
           <w:iCs/>
           <w:color w:val="00000A"/>
         </w:rPr>
-        <w:t>Bachelor of Science (</w:t>
-      </w:r>
-      <w:proofErr w:type="spellStart"/>
-      <w:r>
-        <w:rPr>
-          <w:rFonts w:ascii="Minion Pro" w:hAnsi="Minion Pro" w:cs="Times New Roman"/>
-          <w:bCs/>
-          <w:i/>
-          <w:iCs/>
-          <w:color w:val="00000A"/>
-        </w:rPr>
-        <w:t>Honours</w:t>
-      </w:r>
-      <w:proofErr w:type="spellEnd"/>
-      <w:r>
-        <w:rPr>
-          <w:rFonts w:ascii="Minion Pro" w:hAnsi="Minion Pro" w:cs="Times New Roman"/>
-          <w:bCs/>
-          <w:i/>
-          <w:iCs/>
-          <w:color w:val="00000A"/>
-        </w:rPr>
-        <w:t xml:space="preserve">) </w:t>
+        <w:t xml:space="preserve">Bachelor of Science (Honours) </w:t>
       </w:r>
       <w:r>
         <w:rPr>
@@ -595,30 +562,35 @@
         </w:rPr>
         <w:t xml:space="preserve">I, </w:t>
       </w:r>
-      <w:proofErr w:type="spellStart"/>
       <w:r>
         <w:rPr>
           <w:rFonts w:ascii="Minion Pro" w:hAnsi="Minion Pro" w:cs="Times New Roman"/>
           <w:b/>
           <w:bCs/>
         </w:rPr>
-        <w:t>Amieroh</w:t>
-      </w:r>
-      <w:proofErr w:type="spellEnd"/>
+        <w:t>Amieroh Abrahams</w:t>
+      </w:r>
+      <w:r>
+        <w:rPr>
+          <w:rFonts w:ascii="Minion Pro" w:hAnsi="Minion Pro" w:cs="Times New Roman"/>
+          <w:bCs/>
+        </w:rPr>
+        <w:t xml:space="preserve">, having the student number </w:t>
+      </w:r>
       <w:r>
         <w:rPr>
           <w:rFonts w:ascii="Minion Pro" w:hAnsi="Minion Pro" w:cs="Times New Roman"/>
           <w:b/>
           <w:bCs/>
         </w:rPr>
-        <w:t xml:space="preserve"> Abrahams</w:t>
+        <w:t>3559244</w:t>
       </w:r>
       <w:r>
         <w:rPr>
           <w:rFonts w:ascii="Minion Pro" w:hAnsi="Minion Pro" w:cs="Times New Roman"/>
           <w:bCs/>
         </w:rPr>
-        <w:t xml:space="preserve">, having the student number </w:t>
+        <w:t xml:space="preserve">, do hereby declare that the following assignment entitled </w:t>
       </w:r>
       <w:r>
         <w:rPr>
@@ -626,30 +598,24 @@
           <w:b/>
           <w:bCs/>
         </w:rPr>
-        <w:t>3559244</w:t>
+        <w:t xml:space="preserve">“Quantifying the impact of wind and wave action on seawater temperatures along the South African coastline” </w:t>
       </w:r>
       <w:r>
         <w:rPr>
           <w:rFonts w:ascii="Minion Pro" w:hAnsi="Minion Pro" w:cs="Times New Roman"/>
           <w:bCs/>
         </w:rPr>
-        <w:t xml:space="preserve">, do hereby declare that the following assignment entitled </w:t>
-      </w:r>
-      <w:r>
-        <w:rPr>
-          <w:rFonts w:ascii="Minion Pro" w:hAnsi="Minion Pro" w:cs="Times New Roman"/>
-          <w:b/>
-          <w:bCs/>
-        </w:rPr>
-        <w:t xml:space="preserve">“Quantifying the impact of wind and wave action on seawater temperatures along the South African coastline” </w:t>
-      </w:r>
-      <w:r>
+        <w:t>is my own work and that all the sources I have quoted have been indicated and acknowledged by means of complete references.</w:t>
+      </w:r>
+    </w:p>
+    <w:p>
+      <w:pPr>
+        <w:spacing w:after="480" w:line="360" w:lineRule="auto"/>
         <w:rPr>
           <w:rFonts w:ascii="Minion Pro" w:hAnsi="Minion Pro" w:cs="Times New Roman"/>
           <w:bCs/>
         </w:rPr>
-        <w:t>is my own work and that all the sources I have quoted have been indicated and acknowledged by means of complete references.</w:t>
-      </w:r>
+      </w:pPr>
     </w:p>
     <w:p>
       <w:pPr>
@@ -664,10 +630,16 @@
       <w:pPr>
         <w:spacing w:after="480" w:line="360" w:lineRule="auto"/>
         <w:rPr>
+          <w:rFonts w:ascii="Minion Pro" w:hAnsi="Minion Pro"/>
+        </w:rPr>
+      </w:pPr>
+      <w:r>
+        <w:rPr>
           <w:rFonts w:ascii="Minion Pro" w:hAnsi="Minion Pro" w:cs="Times New Roman"/>
           <w:bCs/>
         </w:rPr>
-      </w:pPr>
+        <w:t>Signed this day 19 November 2018 at the University of the Western Cape.</w:t>
+      </w:r>
     </w:p>
     <w:p>
       <w:pPr>
@@ -681,21 +653,6 @@
           <w:rFonts w:ascii="Minion Pro" w:hAnsi="Minion Pro" w:cs="Times New Roman"/>
           <w:bCs/>
         </w:rPr>
-        <w:t>Signed this day 19 November 2018 at the University of the Western Cape.</w:t>
-      </w:r>
-    </w:p>
-    <w:p>
-      <w:pPr>
-        <w:spacing w:after="480" w:line="360" w:lineRule="auto"/>
-        <w:rPr>
-          <w:rFonts w:ascii="Minion Pro" w:hAnsi="Minion Pro"/>
-        </w:rPr>
-      </w:pPr>
-      <w:r>
-        <w:rPr>
-          <w:rFonts w:ascii="Minion Pro" w:hAnsi="Minion Pro" w:cs="Times New Roman"/>
-          <w:bCs/>
-        </w:rPr>
         <w:t>Signature: ………………………………………</w:t>
       </w:r>
     </w:p>
@@ -706,7 +663,6 @@
           <w:szCs w:val="24"/>
         </w:rPr>
       </w:pPr>
-      <w:proofErr w:type="spellStart"/>
       <w:r>
         <w:rPr>
           <w:rFonts w:cs="Times New Roman"/>
@@ -714,16 +670,7 @@
           <w:szCs w:val="24"/>
         </w:rPr>
         <w:lastRenderedPageBreak/>
-        <w:t>Turnitin</w:t>
-      </w:r>
-      <w:proofErr w:type="spellEnd"/>
-      <w:r>
-        <w:rPr>
-          <w:rFonts w:cs="Times New Roman"/>
-          <w:color w:val="00000A"/>
-          <w:szCs w:val="24"/>
-        </w:rPr>
-        <w:t xml:space="preserve"> report</w:t>
+        <w:t>Turnitin report</w:t>
       </w:r>
     </w:p>
     <w:p>
@@ -822,21 +769,12 @@
           <w:rFonts w:ascii="Minion Pro" w:hAnsi="Minion Pro"/>
         </w:rPr>
       </w:pPr>
-      <w:proofErr w:type="spellStart"/>
-      <w:r>
-        <w:rPr>
-          <w:rFonts w:ascii="Minion Pro" w:hAnsi="Minion Pro"/>
-          <w:lang w:val="en-GB"/>
-        </w:rPr>
-        <w:t>Amieroh</w:t>
-      </w:r>
-      <w:proofErr w:type="spellEnd"/>
-      <w:r>
-        <w:rPr>
-          <w:rFonts w:ascii="Minion Pro" w:hAnsi="Minion Pro"/>
-          <w:lang w:val="en-GB"/>
-        </w:rPr>
-        <w:t xml:space="preserve"> Abrahams</w:t>
+      <w:r>
+        <w:rPr>
+          <w:rFonts w:ascii="Minion Pro" w:hAnsi="Minion Pro"/>
+          <w:lang w:val="en-GB"/>
+        </w:rPr>
+        <w:t>Amieroh Abrahams</w:t>
       </w:r>
     </w:p>
     <w:p>
@@ -997,161 +935,7 @@
         <w:rPr>
           <w:lang w:val="en-GB"/>
         </w:rPr>
-        <w:t xml:space="preserve">Seawater temperature is a key indicator of environmental change in marine ecosystems (Pearce, </w:t>
-      </w:r>
-      <w:proofErr w:type="spellStart"/>
-      <w:r>
-        <w:rPr>
-          <w:lang w:val="en-GB"/>
-        </w:rPr>
-        <w:t>Faskel</w:t>
-      </w:r>
-      <w:proofErr w:type="spellEnd"/>
-      <w:r>
-        <w:rPr>
-          <w:lang w:val="en-GB"/>
-        </w:rPr>
-        <w:t xml:space="preserve">, and </w:t>
-      </w:r>
-      <w:proofErr w:type="spellStart"/>
-      <w:r>
-        <w:rPr>
-          <w:lang w:val="en-GB"/>
-        </w:rPr>
-        <w:t>Hyndes</w:t>
-      </w:r>
-      <w:proofErr w:type="spellEnd"/>
-      <w:r>
-        <w:rPr>
-          <w:lang w:val="en-GB"/>
-        </w:rPr>
-        <w:t xml:space="preserve"> 2006), and yet little is known regarding the controlling influences of temperatures within coastal zones (with the coastal zone here defined as the region ≤400m from the shore). Coastal temperature observations are generally limited in their spatial and temporal coverage. Oceanic regions however are studied to great extent due to availability of long-term datasets from moorings and satellites of monitoring ocean surface temperatures (Rouault et al. 2010; Beal et al. 2011; Tapia et al. 2014; Lee et al. 2018). Nearshore processes, such as wave action, coastal winds, and surface radiant heating, and the thermal properties of the substratum, are a few of the factors that have been implicated in affecting thermal variability across small spatial scales (Woodson et al. 2007; Davis et al. 2011; </w:t>
-      </w:r>
-      <w:proofErr w:type="spellStart"/>
-      <w:r>
-        <w:rPr>
-          <w:lang w:val="en-GB"/>
-        </w:rPr>
-        <w:t>Fewings</w:t>
-      </w:r>
-      <w:proofErr w:type="spellEnd"/>
-      <w:r>
-        <w:rPr>
-          <w:lang w:val="en-GB"/>
-        </w:rPr>
-        <w:t xml:space="preserve"> and Lentz 2011; </w:t>
-      </w:r>
-      <w:proofErr w:type="spellStart"/>
-      <w:r>
-        <w:rPr>
-          <w:lang w:val="en-GB"/>
-        </w:rPr>
-        <w:t>Sinnett</w:t>
-      </w:r>
-      <w:proofErr w:type="spellEnd"/>
-      <w:r>
-        <w:rPr>
-          <w:lang w:val="en-GB"/>
-        </w:rPr>
-        <w:t xml:space="preserve"> and </w:t>
-      </w:r>
-      <w:proofErr w:type="spellStart"/>
-      <w:r>
-        <w:rPr>
-          <w:lang w:val="en-GB"/>
-        </w:rPr>
-        <w:t>Feddersen</w:t>
-      </w:r>
-      <w:proofErr w:type="spellEnd"/>
-      <w:r>
-        <w:rPr>
-          <w:lang w:val="en-GB"/>
-        </w:rPr>
-        <w:t xml:space="preserve"> 2014). Given the significance of the temperature variation for the biogeographical limits of organisms, due to its effects on the reproductive, growth and survival limits of species (Hoek 1982; </w:t>
-      </w:r>
-      <w:proofErr w:type="spellStart"/>
-      <w:r>
-        <w:rPr>
-          <w:lang w:val="en-GB"/>
-        </w:rPr>
-        <w:t>Breeman</w:t>
-      </w:r>
-      <w:proofErr w:type="spellEnd"/>
-      <w:r>
-        <w:rPr>
-          <w:lang w:val="en-GB"/>
-        </w:rPr>
-        <w:t xml:space="preserve"> 1988; Pearce, </w:t>
-      </w:r>
-      <w:proofErr w:type="spellStart"/>
-      <w:r>
-        <w:rPr>
-          <w:lang w:val="en-GB"/>
-        </w:rPr>
-        <w:t>Faskel</w:t>
-      </w:r>
-      <w:proofErr w:type="spellEnd"/>
-      <w:r>
-        <w:rPr>
-          <w:lang w:val="en-GB"/>
-        </w:rPr>
-        <w:t xml:space="preserve">, and </w:t>
-      </w:r>
-      <w:proofErr w:type="spellStart"/>
-      <w:r>
-        <w:rPr>
-          <w:lang w:val="en-GB"/>
-        </w:rPr>
-        <w:t>Hyndes</w:t>
-      </w:r>
-      <w:proofErr w:type="spellEnd"/>
-      <w:r>
-        <w:rPr>
-          <w:lang w:val="en-GB"/>
-        </w:rPr>
-        <w:t xml:space="preserve"> 2006; </w:t>
-      </w:r>
-      <w:proofErr w:type="spellStart"/>
-      <w:r>
-        <w:rPr>
-          <w:lang w:val="en-GB"/>
-        </w:rPr>
-        <w:t>Broitman</w:t>
-      </w:r>
-      <w:proofErr w:type="spellEnd"/>
-      <w:r>
-        <w:rPr>
-          <w:lang w:val="en-GB"/>
-        </w:rPr>
-        <w:t xml:space="preserve"> et al. 2008; Byrne et al. 2009; </w:t>
-      </w:r>
-      <w:proofErr w:type="spellStart"/>
-      <w:r>
-        <w:rPr>
-          <w:lang w:val="en-GB"/>
-        </w:rPr>
-        <w:t>Smale</w:t>
-      </w:r>
-      <w:proofErr w:type="spellEnd"/>
-      <w:r>
-        <w:rPr>
-          <w:lang w:val="en-GB"/>
-        </w:rPr>
-        <w:t xml:space="preserve"> and </w:t>
-      </w:r>
-      <w:proofErr w:type="spellStart"/>
-      <w:r>
-        <w:rPr>
-          <w:lang w:val="en-GB"/>
-        </w:rPr>
-        <w:t>Wernberg</w:t>
-      </w:r>
-      <w:proofErr w:type="spellEnd"/>
-      <w:r>
-        <w:rPr>
-          <w:lang w:val="en-GB"/>
-        </w:rPr>
-        <w:t xml:space="preserve"> 2009; Smit et al. 2013), it is imperative to understand how marine organisms may respond to climatic variation in coastal regions on both a global and local scale. Developing an understanding of the physical variables present within the coastal zone that are able to mediate thermal patterns and processes across small spatial scales and short temporal scales that are typically associated with nearshore processes will be instrumental in this understanding.</w:t>
+        <w:t>Seawater temperature is a key indicator of environmental change in marine ecosystems (Pearce, Faskel, and Hyndes 2006), and yet little is known regarding the controlling influences of temperatures within coastal zones (with the coastal zone here defined as the region ≤400m from the shore). Coastal temperature observations are generally limited in their spatial and temporal coverage. Oceanic regions however are studied to great extent due to availability of long-term datasets from moorings and satellites of monitoring ocean surface temperatures (Rouault et al. 2010; Beal et al. 2011; Tapia et al. 2014; Lee et al. 2018). Nearshore processes, such as wave action, coastal winds, and surface radiant heating, and the thermal properties of the substratum, are a few of the factors that have been implicated in affecting thermal variability across small spatial scales (Woodson et al. 2007; Davis et al. 2011; Fewings and Lentz 2011; Sinnett and Feddersen 2014). Given the significance of the temperature variation for the biogeographical limits of organisms, due to its effects on the reproductive, growth and survival limits of species (Hoek 1982; Breeman 1988; Pearce, Faskel, and Hyndes 2006; Broitman et al. 2008; Byrne et al. 2009; Smale and Wernberg 2009; Smit et al. 2013), it is imperative to understand how marine organisms may respond to climatic variation in coastal regions on both a global and local scale. Developing an understanding of the physical variables present within the coastal zone that are able to mediate thermal patterns and processes across small spatial scales and short temporal scales that are typically associated with nearshore processes will be instrumental in this understanding.</w:t>
       </w:r>
     </w:p>
     <w:p>
@@ -1174,49 +958,7 @@
           <w:lang w:val="en-GB"/>
         </w:rPr>
         <w:lastRenderedPageBreak/>
-        <w:t>Temperature variability of the coastal region of South Africa, spanning approximately 3,100 km in distance (Smit et al. 2013), has not yet been studied in great detail at highly localised scales. At the broad scale, this region exhibits a large variation in seawater temperatures along its coastline (Mead et al. 2013; Smit et al. 2013) and is divided into four bioregions, each with contrasting temperatures. These bioregions are the Benguela Marine Province (BMP), Benguela-Agulhas Transition Zone (B-ATZ), the Agulhas Marine Province (AMP) and the East Coast Transition Zone (ECTZ) (Smit, Bolton, and Anderson 2017). These regions display noticeable differences in seawater temperatures in comparison to each other, primarily due to the influences of the neighbouring ocean currents (Bolton et al. 2004; Mead et al. 2013; Schlegel and Smit 2016). These temperature gradients are associated with differences in ecosystem physiology, species distribution, and habitat structure (</w:t>
-      </w:r>
-      <w:proofErr w:type="spellStart"/>
-      <w:r>
-        <w:rPr>
-          <w:lang w:val="en-GB"/>
-        </w:rPr>
-        <w:t>Smale</w:t>
-      </w:r>
-      <w:proofErr w:type="spellEnd"/>
-      <w:r>
-        <w:rPr>
-          <w:lang w:val="en-GB"/>
-        </w:rPr>
-        <w:t xml:space="preserve"> and </w:t>
-      </w:r>
-      <w:proofErr w:type="spellStart"/>
-      <w:r>
-        <w:rPr>
-          <w:lang w:val="en-GB"/>
-        </w:rPr>
-        <w:t>Wernberg</w:t>
-      </w:r>
-      <w:proofErr w:type="spellEnd"/>
-      <w:r>
-        <w:rPr>
-          <w:lang w:val="en-GB"/>
-        </w:rPr>
-        <w:t xml:space="preserve"> 2009; </w:t>
-      </w:r>
-      <w:proofErr w:type="spellStart"/>
-      <w:r>
-        <w:rPr>
-          <w:lang w:val="en-GB"/>
-        </w:rPr>
-        <w:t>Wernberg</w:t>
-      </w:r>
-      <w:proofErr w:type="spellEnd"/>
-      <w:r>
-        <w:rPr>
-          <w:lang w:val="en-GB"/>
-        </w:rPr>
-        <w:t xml:space="preserve"> et al. 2010, 2011; Smit, Bolton, and Anderson 2017). As a result of the diverse habitats defined by thermal differences and exposure gradients along the coastline, species diversity is not uniformly distributed; consequently, the east and south coast has much higher species diversity and beta-diversity compared to the west coast (Mead et al. 2013; Smit, Bolton, and Anderson 2017).</w:t>
+        <w:t>Temperature variability of the coastal region of South Africa, spanning approximately 3,100 km in distance (Smit et al. 2013), has not yet been studied in great detail at highly localised scales. At the broad scale, this region exhibits a large variation in seawater temperatures along its coastline (Mead et al. 2013; Smit et al. 2013) and is divided into four bioregions, each with contrasting temperatures. These bioregions are the Benguela Marine Province (BMP), Benguela-Agulhas Transition Zone (B-ATZ), the Agulhas Marine Province (AMP) and the East Coast Transition Zone (ECTZ) (Smit, Bolton, and Anderson 2017). These regions display noticeable differences in seawater temperatures in comparison to each other, primarily due to the influences of the neighbouring ocean currents (Bolton et al. 2004; Mead et al. 2013; Schlegel and Smit 2016). These temperature gradients are associated with differences in ecosystem physiology, species distribution, and habitat structure (Smale and Wernberg 2009; Wernberg et al. 2010, 2011; Smit, Bolton, and Anderson 2017). As a result of the diverse habitats defined by thermal differences and exposure gradients along the coastline, species diversity is not uniformly distributed; consequently, the east and south coast has much higher species diversity and beta-diversity compared to the west coast (Mead et al. 2013; Smit, Bolton, and Anderson 2017).</w:t>
       </w:r>
     </w:p>
     <w:p>
@@ -1238,91 +980,7 @@
         <w:rPr>
           <w:lang w:val="en-GB"/>
         </w:rPr>
-        <w:t xml:space="preserve">On broad scales, the influences due to the Benguela and Agulhas Currents greatly affect the thermal </w:t>
-      </w:r>
-      <w:proofErr w:type="spellStart"/>
-      <w:r>
-        <w:rPr>
-          <w:lang w:val="en-GB"/>
-        </w:rPr>
-        <w:t>climatologies</w:t>
-      </w:r>
-      <w:proofErr w:type="spellEnd"/>
-      <w:r>
-        <w:rPr>
-          <w:lang w:val="en-GB"/>
-        </w:rPr>
-        <w:t xml:space="preserve"> of the nearshore in the west and the east of the subcontinent, respectively. At an even broader scale, the Agulhas Current is driven by a wind stress curl between the southeast trade winds and the Southern Hemisphere westerlies (Beal et al. 2011), while the Benguela Current is driven by the anticyclone high pressures systems and eastward moving cyclones which determine the boundaries of the Benguela upwelling region (Shannon 2006; Hutchings et al. 2009). Regionally, the Benguela Current assists in transporting cold water northwards from the Southern Ocean to the coast (</w:t>
-      </w:r>
-      <w:proofErr w:type="spellStart"/>
-      <w:r>
-        <w:rPr>
-          <w:lang w:val="en-GB"/>
-        </w:rPr>
-        <w:t>Lüning</w:t>
-      </w:r>
-      <w:proofErr w:type="spellEnd"/>
-      <w:r>
-        <w:rPr>
-          <w:lang w:val="en-GB"/>
-        </w:rPr>
-        <w:t xml:space="preserve"> 1990; </w:t>
-      </w:r>
-      <w:proofErr w:type="spellStart"/>
-      <w:r>
-        <w:rPr>
-          <w:lang w:val="en-GB"/>
-        </w:rPr>
-        <w:t>Lutjeharms</w:t>
-      </w:r>
-      <w:proofErr w:type="spellEnd"/>
-      <w:r>
-        <w:rPr>
-          <w:lang w:val="en-GB"/>
-        </w:rPr>
-        <w:t>, Cooper, and Roberts 2000; Hutchings et al. 2009; Schlegel et al. 2017), whereas the Agulhas Current transports sub-tropical, warm water towards the tip of Africa (Schlegel et al. 2017). Together these two currents are responsible for the presence of a strong west-east thermal gradient occurring along the coastline of South Africa, with the west coast having significantly colder waters than the east coast (Smit et al. 2013; Smit, Bolton, and Anderson 2017). The south coast is unique as it is affected by both the Benguela and Agulhas Currents, with a strong overlap region from Cape Agulhas to Cape Point (Smit, Bolton, and Anderson 2017), and it experiences a greater spatial and temporal variation in temperature compared to elsewhere along the coast (</w:t>
-      </w:r>
-      <w:proofErr w:type="spellStart"/>
-      <w:r>
-        <w:rPr>
-          <w:lang w:val="en-GB"/>
-        </w:rPr>
-        <w:t>Lutjeharms</w:t>
-      </w:r>
-      <w:proofErr w:type="spellEnd"/>
-      <w:r>
-        <w:rPr>
-          <w:lang w:val="en-GB"/>
-        </w:rPr>
-        <w:t xml:space="preserve"> and Van </w:t>
-      </w:r>
-      <w:proofErr w:type="spellStart"/>
-      <w:r>
-        <w:rPr>
-          <w:lang w:val="en-GB"/>
-        </w:rPr>
-        <w:t>Ballegooyen</w:t>
-      </w:r>
-      <w:proofErr w:type="spellEnd"/>
-      <w:r>
-        <w:rPr>
-          <w:lang w:val="en-GB"/>
-        </w:rPr>
-        <w:t xml:space="preserve"> 1988). At the localised scale, the statistical properties of temperature </w:t>
-      </w:r>
-      <w:proofErr w:type="spellStart"/>
-      <w:r>
-        <w:rPr>
-          <w:lang w:val="en-GB"/>
-        </w:rPr>
-        <w:t>climatologies</w:t>
-      </w:r>
-      <w:proofErr w:type="spellEnd"/>
-      <w:r>
-        <w:rPr>
-          <w:lang w:val="en-GB"/>
-        </w:rPr>
-        <w:t xml:space="preserve">, such as the mean, minimum, and maximum of </w:t>
+        <w:t xml:space="preserve">On broad scales, the influences due to the Benguela and Agulhas Currents greatly affect the thermal climatologies of the nearshore in the west and the east of the subcontinent, respectively. At an even broader scale, the Agulhas Current is driven by a wind stress curl between the southeast trade winds and the Southern Hemisphere westerlies (Beal et al. 2011), while the Benguela Current is driven by the anticyclone high pressures systems and eastward moving cyclones which determine the boundaries of the Benguela upwelling region (Shannon 2006; Hutchings et al. 2009). Regionally, the Benguela Current assists in transporting cold water northwards from the Southern Ocean to the coast (Lüning 1990; Lutjeharms, Cooper, and Roberts 2000; Hutchings et al. 2009; Schlegel et al. 2017), whereas the Agulhas Current transports sub-tropical, warm water towards the tip of Africa (Schlegel et al. 2017). Together these two currents are responsible for the presence of a strong west-east thermal gradient occurring along the coastline of South Africa, with the west coast having significantly colder waters than the east coast (Smit et al. 2013; Smit, Bolton, and Anderson 2017). The south coast is unique as it is affected by both the Benguela and Agulhas Currents, with a strong overlap region from Cape Agulhas to Cape Point (Smit, Bolton, and Anderson 2017), and it experiences a greater spatial and temporal variation in temperature compared to elsewhere along the coast (Lutjeharms and Van Ballegooyen 1988). At the localised scale, the statistical properties of temperature climatologies, such as the mean, minimum, and maximum of </w:t>
       </w:r>
       <w:r>
         <w:rPr>
@@ -1357,56 +1015,14 @@
         <w:rPr>
           <w:lang w:val="en-GB"/>
         </w:rPr>
-        <w:t xml:space="preserve">Climate change is often understood as a long-term rise in the global mean temperatures and has resulted in increased mean ocean temperatures over the past few decades (Stocker 2014). The seawater temperature of the Benguela Current has been decreasing at a rate of approximately 0.5°C per decade whilst the Agulhas Current has been increasing by between 0.55°C-0.7°C per decade (Rouault, </w:t>
-      </w:r>
-      <w:proofErr w:type="spellStart"/>
-      <w:r>
-        <w:rPr>
-          <w:lang w:val="en-GB"/>
-        </w:rPr>
-        <w:t>Penven</w:t>
-      </w:r>
-      <w:proofErr w:type="spellEnd"/>
-      <w:r>
-        <w:rPr>
-          <w:lang w:val="en-GB"/>
-        </w:rPr>
-        <w:t>, and Pohl 2009; Rouault et al. 2010). Overall, sea surface temperatures (SST) around South Africa have increased by approximately 0.25°C between 1903 and 2013 (DEA, 2013) and are still increasing at a rate of 0.12 °C per decade (Schlegel et al. 2017). Climate change is also leading to an increase in extreme atmospheric heating (Easterling et al. 2000; Perkins and Alexander 2013) and a decrease in extreme cold events (</w:t>
-      </w:r>
-      <w:proofErr w:type="spellStart"/>
-      <w:r>
-        <w:rPr>
-          <w:lang w:val="en-GB"/>
-        </w:rPr>
-        <w:t>Meehl</w:t>
-      </w:r>
-      <w:proofErr w:type="spellEnd"/>
-      <w:r>
-        <w:rPr>
-          <w:lang w:val="en-GB"/>
-        </w:rPr>
-        <w:t xml:space="preserve"> and Tebaldi 2004). Human activities are largely responsible </w:t>
+        <w:t xml:space="preserve">Climate change is often understood as a long-term rise in the global mean temperatures and has resulted in increased mean ocean temperatures over the past few decades (Stocker 2014). The seawater temperature of the Benguela Current has been decreasing at a rate of approximately 0.5°C per decade whilst the Agulhas Current has been increasing by between 0.55°C-0.7°C per decade (Rouault, Penven, and Pohl 2009; Rouault et al. 2010). Overall, sea surface temperatures (SST) around South Africa have increased by approximately 0.25°C between 1903 and 2013 (DEA, 2013) and are still increasing at a rate of 0.12 °C per decade (Schlegel et al. 2017). Climate change is also leading to an increase in extreme atmospheric heating (Easterling et al. 2000; Perkins and Alexander 2013) and a decrease in extreme cold events (Meehl and Tebaldi 2004). Human activities are largely responsible </w:t>
       </w:r>
       <w:r>
         <w:rPr>
           <w:lang w:val="en-GB"/>
         </w:rPr>
         <w:lastRenderedPageBreak/>
-        <w:t xml:space="preserve">for these decadal trends (Rouault, </w:t>
-      </w:r>
-      <w:proofErr w:type="spellStart"/>
-      <w:r>
-        <w:rPr>
-          <w:lang w:val="en-GB"/>
-        </w:rPr>
-        <w:t>Penven</w:t>
-      </w:r>
-      <w:proofErr w:type="spellEnd"/>
-      <w:r>
-        <w:rPr>
-          <w:lang w:val="en-GB"/>
-        </w:rPr>
-        <w:t>, and Pohl 2009; Rouault et al. 2010; Mead 2011; Mead et al. 2013).</w:t>
+        <w:t>for these decadal trends (Rouault, Penven, and Pohl 2009; Rouault et al. 2010; Mead 2011; Mead et al. 2013).</w:t>
       </w:r>
     </w:p>
     <w:p>
@@ -1425,133 +1041,7 @@
         <w:rPr>
           <w:lang w:val="en-GB"/>
         </w:rPr>
-        <w:t>Over the last few decades, improvements in remote sensing technology have enabled researchers to map global sea surface temperature with a high level of accuracy (</w:t>
-      </w:r>
-      <w:proofErr w:type="spellStart"/>
-      <w:r>
-        <w:rPr>
-          <w:lang w:val="en-GB"/>
-        </w:rPr>
-        <w:t>Zainuddin</w:t>
-      </w:r>
-      <w:proofErr w:type="spellEnd"/>
-      <w:r>
-        <w:rPr>
-          <w:lang w:val="en-GB"/>
-        </w:rPr>
-        <w:t xml:space="preserve"> et al. 2006; </w:t>
-      </w:r>
-      <w:proofErr w:type="spellStart"/>
-      <w:r>
-        <w:rPr>
-          <w:lang w:val="en-GB"/>
-        </w:rPr>
-        <w:t>Smale</w:t>
-      </w:r>
-      <w:proofErr w:type="spellEnd"/>
-      <w:r>
-        <w:rPr>
-          <w:lang w:val="en-GB"/>
-        </w:rPr>
-        <w:t xml:space="preserve"> and </w:t>
-      </w:r>
-      <w:proofErr w:type="spellStart"/>
-      <w:r>
-        <w:rPr>
-          <w:lang w:val="en-GB"/>
-        </w:rPr>
-        <w:t>Wernberg</w:t>
-      </w:r>
-      <w:proofErr w:type="spellEnd"/>
-      <w:r>
-        <w:rPr>
-          <w:lang w:val="en-GB"/>
-        </w:rPr>
-        <w:t xml:space="preserve"> 2009). The National Oceanic and Atmospheric Administration’s (NOAA) series of satellites have provided global SST datasets from the 1980s on both global and local scales (Pearce, </w:t>
-      </w:r>
-      <w:proofErr w:type="spellStart"/>
-      <w:r>
-        <w:rPr>
-          <w:lang w:val="en-GB"/>
-        </w:rPr>
-        <w:t>Faskel</w:t>
-      </w:r>
-      <w:proofErr w:type="spellEnd"/>
-      <w:r>
-        <w:rPr>
-          <w:lang w:val="en-GB"/>
-        </w:rPr>
-        <w:t xml:space="preserve">, and </w:t>
-      </w:r>
-      <w:proofErr w:type="spellStart"/>
-      <w:r>
-        <w:rPr>
-          <w:lang w:val="en-GB"/>
-        </w:rPr>
-        <w:t>Hyndes</w:t>
-      </w:r>
-      <w:proofErr w:type="spellEnd"/>
-      <w:r>
-        <w:rPr>
-          <w:lang w:val="en-GB"/>
-        </w:rPr>
-        <w:t xml:space="preserve"> 2006). The NOAA dataset is critically important as it is often used to monitor changes in oceanic temperatures, and provide valuable information on both biological and physical parameters in the ocean (</w:t>
-      </w:r>
-      <w:proofErr w:type="spellStart"/>
-      <w:r>
-        <w:rPr>
-          <w:lang w:val="en-GB"/>
-        </w:rPr>
-        <w:t>Demarcq</w:t>
-      </w:r>
-      <w:proofErr w:type="spellEnd"/>
-      <w:r>
-        <w:rPr>
-          <w:lang w:val="en-GB"/>
-        </w:rPr>
-        <w:t xml:space="preserve"> et al. 2010). Furthermore, satellite-derived SST data play an important role in creating projections of the potential effects of climate change on coastal and oceanic marine biota (Müller et al. 2009; </w:t>
-      </w:r>
-      <w:proofErr w:type="spellStart"/>
-      <w:r>
-        <w:rPr>
-          <w:lang w:val="en-GB"/>
-        </w:rPr>
-        <w:t>Wethey</w:t>
-      </w:r>
-      <w:proofErr w:type="spellEnd"/>
-      <w:r>
-        <w:rPr>
-          <w:lang w:val="en-GB"/>
-        </w:rPr>
-        <w:t xml:space="preserve"> et al. 2011; Bartsch, </w:t>
-      </w:r>
-      <w:proofErr w:type="spellStart"/>
-      <w:r>
-        <w:rPr>
-          <w:lang w:val="en-GB"/>
-        </w:rPr>
-        <w:t>Wiencke</w:t>
-      </w:r>
-      <w:proofErr w:type="spellEnd"/>
-      <w:r>
-        <w:rPr>
-          <w:lang w:val="en-GB"/>
-        </w:rPr>
-        <w:t xml:space="preserve">, and </w:t>
-      </w:r>
-      <w:proofErr w:type="spellStart"/>
-      <w:r>
-        <w:rPr>
-          <w:lang w:val="en-GB"/>
-        </w:rPr>
-        <w:t>Laepple</w:t>
-      </w:r>
-      <w:proofErr w:type="spellEnd"/>
-      <w:r>
-        <w:rPr>
-          <w:lang w:val="en-GB"/>
-        </w:rPr>
-        <w:t xml:space="preserve"> 2012). Satellite-derived data are not as reliable as </w:t>
+        <w:t xml:space="preserve">Over the last few decades, improvements in remote sensing technology have enabled researchers to map global sea surface temperature with a high level of accuracy (Zainuddin et al. 2006; Smale and Wernberg 2009). The National Oceanic and Atmospheric Administration’s (NOAA) series of satellites have provided global SST datasets from the 1980s on both global and local scales (Pearce, Faskel, and Hyndes 2006). The NOAA dataset is critically important as it is often used to monitor changes in oceanic temperatures, and provide valuable information on both biological and physical parameters in the ocean (Demarcq et al. 2010). Furthermore, satellite-derived SST data play an important role in creating projections of the potential effects of climate change on coastal and oceanic marine biota (Müller et al. 2009; Wethey et al. 2011; Bartsch, Wiencke, and Laepple 2012). Satellite-derived data are not as reliable as </w:t>
       </w:r>
       <w:r>
         <w:rPr>
@@ -1564,35 +1054,7 @@
         <w:rPr>
           <w:lang w:val="en-GB"/>
         </w:rPr>
-        <w:t xml:space="preserve"> temperature measurements when used near the shoreline (Smit et al. 2013), but are often used as a proxy when these measurements are scarce or unavailable (</w:t>
-      </w:r>
-      <w:proofErr w:type="spellStart"/>
-      <w:r>
-        <w:rPr>
-          <w:lang w:val="en-GB"/>
-        </w:rPr>
-        <w:t>Smale</w:t>
-      </w:r>
-      <w:proofErr w:type="spellEnd"/>
-      <w:r>
-        <w:rPr>
-          <w:lang w:val="en-GB"/>
-        </w:rPr>
-        <w:t xml:space="preserve"> and </w:t>
-      </w:r>
-      <w:proofErr w:type="spellStart"/>
-      <w:r>
-        <w:rPr>
-          <w:lang w:val="en-GB"/>
-        </w:rPr>
-        <w:t>Wernberg</w:t>
-      </w:r>
-      <w:proofErr w:type="spellEnd"/>
-      <w:r>
-        <w:rPr>
-          <w:lang w:val="en-GB"/>
-        </w:rPr>
-        <w:t xml:space="preserve"> 2009). However, in South Africa, the local availability of an </w:t>
+        <w:t xml:space="preserve"> temperature measurements when used near the shoreline (Smit et al. 2013), but are often used as a proxy when these measurements are scarce or unavailable (Smale and Wernberg 2009). However, in South Africa, the local availability of an </w:t>
       </w:r>
       <w:r>
         <w:rPr>
@@ -1650,21 +1112,7 @@
         <w:rPr>
           <w:lang w:val="en-GB"/>
         </w:rPr>
-        <w:t xml:space="preserve"> as hypothesised drivers of the nearshore temperature field) representative of the wider regional scale. The aims of this study are to: </w:t>
-      </w:r>
-      <w:proofErr w:type="spellStart"/>
-      <w:r>
-        <w:rPr>
-          <w:lang w:val="en-GB"/>
-        </w:rPr>
-        <w:t>i</w:t>
-      </w:r>
-      <w:proofErr w:type="spellEnd"/>
-      <w:r>
-        <w:rPr>
-          <w:lang w:val="en-GB"/>
-        </w:rPr>
-        <w:t>) examine whether there is homogeneity between the various sites sampled; ii) examine whether or not wind and wave action may contribute towards a variation in seawater temperatures along the South African coastline; and iii) to examine whether or not SST data collected via satellite may be affected by wind and wave action.</w:t>
+        <w:t xml:space="preserve"> as hypothesised drivers of the nearshore temperature field) representative of the wider regional scale. The aims of this study are to: i) examine whether there is homogeneity between the various sites sampled; ii) examine whether or not wind and wave action may contribute towards a variation in seawater temperatures along the South African coastline; and iii) to examine whether or not SST data collected via satellite may be affected by wind and wave action.</w:t>
       </w:r>
     </w:p>
     <w:p>
@@ -1726,33 +1174,11 @@
         </w:rPr>
         <w:t>Wind and wave action were important variables in this study as they were hypothesised to exhibit a direct influence on coastal water temperatures (</w:t>
       </w:r>
-      <w:proofErr w:type="spellStart"/>
-      <w:r>
-        <w:rPr>
-          <w:lang w:val="en-GB"/>
-        </w:rPr>
-        <w:t>Sinnett</w:t>
-      </w:r>
-      <w:proofErr w:type="spellEnd"/>
-      <w:r>
-        <w:rPr>
-          <w:lang w:val="en-GB"/>
-        </w:rPr>
-        <w:t xml:space="preserve"> and </w:t>
-      </w:r>
-      <w:proofErr w:type="spellStart"/>
-      <w:r>
-        <w:rPr>
-          <w:lang w:val="en-GB"/>
-        </w:rPr>
-        <w:t>Feddersen</w:t>
-      </w:r>
-      <w:proofErr w:type="spellEnd"/>
-      <w:r>
-        <w:rPr>
-          <w:lang w:val="en-GB"/>
-        </w:rPr>
-        <w:t xml:space="preserve"> 2014</w:t>
+      <w:r>
+        <w:rPr>
+          <w:lang w:val="en-GB"/>
+        </w:rPr>
+        <w:t>Sinnett and Feddersen 2014</w:t>
       </w:r>
       <w:r>
         <w:rPr>
@@ -1772,7 +1198,6 @@
         </w:rPr>
         <w:t xml:space="preserve"> resolutions. Specific wind and wave characteristics were measured, namely, wave height (</w:t>
       </w:r>
-      <w:proofErr w:type="spellStart"/>
       <w:r>
         <w:rPr>
           <w:i/>
@@ -1780,14 +1205,12 @@
         </w:rPr>
         <w:t>hs</w:t>
       </w:r>
-      <w:proofErr w:type="spellEnd"/>
       <w:r>
         <w:rPr>
           <w:lang w:val="en-GB"/>
         </w:rPr>
         <w:t>), wave period (</w:t>
       </w:r>
-      <w:proofErr w:type="spellStart"/>
       <w:r>
         <w:rPr>
           <w:i/>
@@ -1795,14 +1218,12 @@
         </w:rPr>
         <w:t>tp</w:t>
       </w:r>
-      <w:proofErr w:type="spellEnd"/>
       <w:r>
         <w:rPr>
           <w:lang w:val="en-GB"/>
         </w:rPr>
         <w:t>), wave direction (</w:t>
       </w:r>
-      <w:proofErr w:type="spellStart"/>
       <w:r>
         <w:rPr>
           <w:i/>
@@ -1810,14 +1231,12 @@
         </w:rPr>
         <w:t>dir</w:t>
       </w:r>
-      <w:proofErr w:type="spellEnd"/>
       <w:r>
         <w:rPr>
           <w:lang w:val="en-GB"/>
         </w:rPr>
         <w:t>), wind direction (</w:t>
       </w:r>
-      <w:proofErr w:type="spellStart"/>
       <w:r>
         <w:rPr>
           <w:i/>
@@ -1825,7 +1244,6 @@
         </w:rPr>
         <w:t>dirw</w:t>
       </w:r>
-      <w:proofErr w:type="spellEnd"/>
       <w:r>
         <w:rPr>
           <w:lang w:val="en-GB"/>
@@ -1839,7 +1257,6 @@
         <w:lastRenderedPageBreak/>
         <w:t>(</w:t>
       </w:r>
-      <w:proofErr w:type="spellStart"/>
       <w:r>
         <w:rPr>
           <w:i/>
@@ -1847,7 +1264,6 @@
         </w:rPr>
         <w:t>spw</w:t>
       </w:r>
-      <w:proofErr w:type="spellEnd"/>
       <w:r>
         <w:rPr>
           <w:lang w:val="en-GB"/>
@@ -1977,21 +1393,7 @@
         <w:rPr>
           <w:lang w:val="en-GB"/>
         </w:rPr>
-        <w:t xml:space="preserve"> sources of data to create a level-4 gap free product (</w:t>
-      </w:r>
-      <w:proofErr w:type="spellStart"/>
-      <w:r>
-        <w:rPr>
-          <w:lang w:val="en-GB"/>
-        </w:rPr>
-        <w:t>Banzon</w:t>
-      </w:r>
-      <w:proofErr w:type="spellEnd"/>
-      <w:r>
-        <w:rPr>
-          <w:lang w:val="en-GB"/>
-        </w:rPr>
-        <w:t xml:space="preserve"> et al., 2016). The Multi-scale Ultra-high Resolution (MUR) Sea Surface Temperature Analysis, the second dataset, is produced using satellite instruments with datasets spanning 1 June 2002 to present times (</w:t>
+        <w:t xml:space="preserve"> sources of data to create a level-4 gap free product (Banzon et al., 2016). The Multi-scale Ultra-high Resolution (MUR) Sea Surface Temperature Analysis, the second dataset, is produced using satellite instruments with datasets spanning 1 June 2002 to present times (</w:t>
       </w:r>
       <w:proofErr w:type="gramStart"/>
       <w:r>
@@ -2035,21 +1437,7 @@
         <w:rPr>
           <w:lang w:val="en-GB"/>
         </w:rPr>
-        <w:t xml:space="preserve">). The K10 analysis makes use of SST observations from the AVHRR, the Geostationary Operational Environmental Satellite (GOES) Imager and the Advanced Microwave Scanning Radiometer for EOS (AMSR-E). The CMC dataset constitutes the forth dataset and is a version 3.0 Group for High Resolution Sea Surface Temperature (GHRSST) Level 4 dataset with a 10km resolution constructed by the Canadian Meteorological </w:t>
-      </w:r>
-      <w:proofErr w:type="spellStart"/>
-      <w:r>
-        <w:rPr>
-          <w:lang w:val="en-GB"/>
-        </w:rPr>
-        <w:t>Center</w:t>
-      </w:r>
-      <w:proofErr w:type="spellEnd"/>
-      <w:r>
-        <w:rPr>
-          <w:lang w:val="en-GB"/>
-        </w:rPr>
-        <w:t xml:space="preserve"> (CMC). The CMC dataset combines infrared satellite SST at numerous points in the time series from the AVHRR, the European Meteorological Operational-A (METOP-A) and Operational-B (METOP-B) platforms, and microwave SST data from the Advanced Microwave Scanning Radiometer 2 in conjunction with </w:t>
+        <w:t xml:space="preserve">). The K10 analysis makes use of SST observations from the AVHRR, the Geostationary Operational Environmental Satellite (GOES) Imager and the Advanced Microwave Scanning Radiometer for EOS (AMSR-E). The CMC dataset constitutes the forth dataset and is a version 3.0 Group for High Resolution Sea Surface Temperature (GHRSST) Level 4 dataset with a 10km resolution constructed by the Canadian Meteorological Center (CMC). The CMC dataset combines infrared satellite SST at numerous points in the time series from the AVHRR, the European Meteorological Operational-A (METOP-A) and Operational-B (METOP-B) platforms, and microwave SST data from the Advanced Microwave Scanning Radiometer 2 in conjunction with </w:t>
       </w:r>
       <w:r>
         <w:rPr>
@@ -2104,33 +1492,13 @@
         </w:rPr>
         <w:t xml:space="preserve"> using the </w:t>
       </w:r>
-      <w:proofErr w:type="spellStart"/>
-      <w:proofErr w:type="gramStart"/>
       <w:r>
         <w:rPr>
           <w:rStyle w:val="VerbatimChar"/>
           <w:rFonts w:ascii="Courier" w:hAnsi="Courier"/>
           <w:lang w:val="en-GB"/>
         </w:rPr>
-        <w:t>kmeans</w:t>
-      </w:r>
-      <w:proofErr w:type="spellEnd"/>
-      <w:r>
-        <w:rPr>
-          <w:rStyle w:val="VerbatimChar"/>
-          <w:rFonts w:ascii="Courier" w:hAnsi="Courier"/>
-          <w:lang w:val="en-GB"/>
-        </w:rPr>
-        <w:t>(</w:t>
-      </w:r>
-      <w:proofErr w:type="gramEnd"/>
-      <w:r>
-        <w:rPr>
-          <w:rStyle w:val="VerbatimChar"/>
-          <w:rFonts w:ascii="Courier" w:hAnsi="Courier"/>
-          <w:lang w:val="en-GB"/>
-        </w:rPr>
-        <w:t>)</w:t>
+        <w:t>kmeans()</w:t>
       </w:r>
       <w:r>
         <w:rPr>
@@ -2360,92 +1728,62 @@
         </w:rPr>
         <w:t xml:space="preserve">Once the temperature variation between sites were carefully analysed, the seawater temperature data along with the wave and wind data were compared. The data were modelled for water depths of 7m and 15m. Since the wave and wind data were modelled at three-hour resolutions, they were converted into daily data points in order to compare them with the temperature data. The </w:t>
       </w:r>
-      <w:proofErr w:type="gramStart"/>
       <w:r>
         <w:rPr>
           <w:rStyle w:val="VerbatimChar"/>
           <w:rFonts w:ascii="Courier" w:hAnsi="Courier"/>
           <w:lang w:val="en-GB"/>
         </w:rPr>
-        <w:t>circular(</w:t>
-      </w:r>
-      <w:proofErr w:type="gramEnd"/>
+        <w:t>circular()</w:t>
+      </w:r>
+      <w:r>
+        <w:rPr>
+          <w:lang w:val="en-GB"/>
+        </w:rPr>
+        <w:t xml:space="preserve"> function in R software was then used to create circular objects around the wave data in order to calculate the daily wave and wind parameters.</w:t>
+      </w:r>
+    </w:p>
+    <w:p>
+      <w:pPr>
+        <w:pStyle w:val="FirstParagraph"/>
+        <w:rPr>
+          <w:lang w:val="en-GB"/>
+        </w:rPr>
+      </w:pPr>
+    </w:p>
+    <w:p>
+      <w:pPr>
+        <w:pStyle w:val="FirstParagraph"/>
+        <w:rPr>
+          <w:lang w:val="en-GB"/>
+        </w:rPr>
+      </w:pPr>
+      <w:r>
+        <w:rPr>
+          <w:lang w:val="en-GB"/>
+        </w:rPr>
+        <w:t>With temperature and wave values now corresponding to their respective sites, depths and dates, the hypothesis regarding whether or not a relationship existed between wind/wave action and temperature was tested. To do this, linear models for each site were produced, reflecting temperature and wave variations at each depth. Linear models typically produce coefficients of determination R</w:t>
+      </w:r>
+      <w:r>
+        <w:rPr>
+          <w:vertAlign w:val="superscript"/>
+          <w:lang w:val="en-GB"/>
+        </w:rPr>
+        <w:t>2</w:t>
+      </w:r>
+      <w:r>
+        <w:rPr>
+          <w:lang w:val="en-GB"/>
+        </w:rPr>
+        <w:t xml:space="preserve"> as an output. The </w:t>
+      </w:r>
       <w:r>
         <w:rPr>
           <w:rStyle w:val="VerbatimChar"/>
           <w:rFonts w:ascii="Courier" w:hAnsi="Courier"/>
           <w:lang w:val="en-GB"/>
         </w:rPr>
-        <w:t>)</w:t>
-      </w:r>
-      <w:r>
-        <w:rPr>
-          <w:lang w:val="en-GB"/>
-        </w:rPr>
-        <w:t xml:space="preserve"> function in R software was then used to create circular objects around the wave data in order to calculate the daily wave and wind parameters.</w:t>
-      </w:r>
-    </w:p>
-    <w:p>
-      <w:pPr>
-        <w:pStyle w:val="FirstParagraph"/>
-        <w:rPr>
-          <w:lang w:val="en-GB"/>
-        </w:rPr>
-      </w:pPr>
-    </w:p>
-    <w:p>
-      <w:pPr>
-        <w:pStyle w:val="FirstParagraph"/>
-        <w:rPr>
-          <w:lang w:val="en-GB"/>
-        </w:rPr>
-      </w:pPr>
-      <w:r>
-        <w:rPr>
-          <w:lang w:val="en-GB"/>
-        </w:rPr>
-        <w:t>With temperature and wave values now corresponding to their respective sites, depths and dates, the hypothesis regarding whether or not a relationship existed between wind/wave action and temperature was tested. To do this, linear models for each site were produced, reflecting temperature and wave variations at each depth. Linear models typically produce coefficients of determination R</w:t>
-      </w:r>
-      <w:r>
-        <w:rPr>
-          <w:vertAlign w:val="superscript"/>
-          <w:lang w:val="en-GB"/>
-        </w:rPr>
-        <w:t>2</w:t>
-      </w:r>
-      <w:r>
-        <w:rPr>
-          <w:lang w:val="en-GB"/>
-        </w:rPr>
-        <w:t xml:space="preserve"> as an output. The </w:t>
-      </w:r>
-      <w:proofErr w:type="spellStart"/>
-      <w:proofErr w:type="gramStart"/>
-      <w:r>
-        <w:rPr>
-          <w:rStyle w:val="VerbatimChar"/>
-          <w:rFonts w:ascii="Courier" w:hAnsi="Courier"/>
-          <w:lang w:val="en-GB"/>
-        </w:rPr>
-        <w:t>purrr</w:t>
-      </w:r>
-      <w:proofErr w:type="spellEnd"/>
-      <w:r>
-        <w:rPr>
-          <w:rStyle w:val="VerbatimChar"/>
-          <w:rFonts w:ascii="Courier" w:hAnsi="Courier"/>
-          <w:lang w:val="en-GB"/>
-        </w:rPr>
-        <w:t>(</w:t>
-      </w:r>
-      <w:proofErr w:type="gramEnd"/>
-      <w:r>
-        <w:rPr>
-          <w:rStyle w:val="VerbatimChar"/>
-          <w:rFonts w:ascii="Courier" w:hAnsi="Courier"/>
-          <w:lang w:val="en-GB"/>
-        </w:rPr>
-        <w:t>)</w:t>
+        <w:t>purrr()</w:t>
       </w:r>
       <w:r>
         <w:rPr>
@@ -2453,7 +1791,6 @@
         </w:rPr>
         <w:t xml:space="preserve"> function within the </w:t>
       </w:r>
-      <w:proofErr w:type="spellStart"/>
       <w:r>
         <w:rPr>
           <w:b/>
@@ -2461,7 +1798,6 @@
         </w:rPr>
         <w:t>tidyverse</w:t>
       </w:r>
-      <w:proofErr w:type="spellEnd"/>
       <w:r>
         <w:rPr>
           <w:lang w:val="en-GB"/>
@@ -2766,35 +2102,7 @@
         <w:rPr>
           <w:lang w:val="en-GB"/>
         </w:rPr>
-        <w:t xml:space="preserve">Along the south coast, within Cluster 2 comprised of Mossel Bay, </w:t>
-      </w:r>
-      <w:proofErr w:type="spellStart"/>
-      <w:r>
-        <w:rPr>
-          <w:lang w:val="en-GB"/>
-        </w:rPr>
-        <w:t>Stilbaai</w:t>
-      </w:r>
-      <w:proofErr w:type="spellEnd"/>
-      <w:r>
-        <w:rPr>
-          <w:lang w:val="en-GB"/>
-        </w:rPr>
-        <w:t xml:space="preserve"> and Knysna, temperatures ranged from approximately 12ºC to 27ºC. </w:t>
-      </w:r>
-      <w:proofErr w:type="spellStart"/>
-      <w:r>
-        <w:rPr>
-          <w:lang w:val="en-GB"/>
-        </w:rPr>
-        <w:t>Stilbaai</w:t>
-      </w:r>
-      <w:proofErr w:type="spellEnd"/>
-      <w:r>
-        <w:rPr>
-          <w:lang w:val="en-GB"/>
-        </w:rPr>
-        <w:t xml:space="preserve"> had the widest range of temperature variation among the three sites, but despite the apparent differences in temperature ranges between these sites, the average temperatures were relatively similar. Average temperatures were nearly identical within this cluster, with very few outliers present within the temperatures ranges of these sites.</w:t>
+        <w:t>Along the south coast, within Cluster 2 comprised of Mossel Bay, Stilbaai and Knysna, temperatures ranged from approximately 12ºC to 27ºC. Stilbaai had the widest range of temperature variation among the three sites, but despite the apparent differences in temperature ranges between these sites, the average temperatures were relatively similar. Average temperatures were nearly identical within this cluster, with very few outliers present within the temperatures ranges of these sites.</w:t>
       </w:r>
     </w:p>
     <w:p>
@@ -2816,49 +2124,7 @@
         <w:rPr>
           <w:lang w:val="en-GB"/>
         </w:rPr>
-        <w:t xml:space="preserve">Sites located within Cluster 3 had slightly lower temperatures than the previous two clusters. This cluster comprised of </w:t>
-      </w:r>
-      <w:proofErr w:type="spellStart"/>
-      <w:r>
-        <w:rPr>
-          <w:lang w:val="en-GB"/>
-        </w:rPr>
-        <w:t>Bordjies</w:t>
-      </w:r>
-      <w:proofErr w:type="spellEnd"/>
-      <w:r>
-        <w:rPr>
-          <w:lang w:val="en-GB"/>
-        </w:rPr>
-        <w:t xml:space="preserve">, Saldanha, and </w:t>
-      </w:r>
-      <w:proofErr w:type="spellStart"/>
-      <w:r>
-        <w:rPr>
-          <w:lang w:val="en-GB"/>
-        </w:rPr>
-        <w:t>Gansbaai</w:t>
-      </w:r>
-      <w:proofErr w:type="spellEnd"/>
-      <w:r>
-        <w:rPr>
-          <w:lang w:val="en-GB"/>
-        </w:rPr>
-        <w:t xml:space="preserve"> and temperatures within here ranged from approximately 11ºC to 21ºC, with a median temperature being close to 15ºC across all three sites. </w:t>
-      </w:r>
-      <w:proofErr w:type="spellStart"/>
-      <w:r>
-        <w:rPr>
-          <w:lang w:val="en-GB"/>
-        </w:rPr>
-        <w:t>Gansbaai</w:t>
-      </w:r>
-      <w:proofErr w:type="spellEnd"/>
-      <w:r>
-        <w:rPr>
-          <w:lang w:val="en-GB"/>
-        </w:rPr>
-        <w:t xml:space="preserve"> had relatively low variation in temperature. Conversely, Saldanha had a high variation and relatively evenly distributed temperatures by showing little skewness. These sites were similar in terms of their temperature. There were however, several outliers present within the temperatures of these sites.</w:t>
+        <w:t>Sites located within Cluster 3 had slightly lower temperatures than the previous two clusters. This cluster comprised of Bordjies, Saldanha, and Gansbaai and temperatures within here ranged from approximately 11ºC to 21ºC, with a median temperature being close to 15ºC across all three sites. Gansbaai had relatively low variation in temperature. Conversely, Saldanha had a high variation and relatively evenly distributed temperatures by showing little skewness. These sites were similar in terms of their temperature. There were however, several outliers present within the temperatures of these sites.</w:t>
       </w:r>
     </w:p>
     <w:p>
@@ -2902,35 +2168,7 @@
         <w:rPr>
           <w:lang w:val="en-GB"/>
         </w:rPr>
-        <w:t xml:space="preserve">Sites within Cluster 5 had overall lower temperatures than those within the other clusters. This cluster comprised Port </w:t>
-      </w:r>
-      <w:proofErr w:type="spellStart"/>
-      <w:r>
-        <w:rPr>
-          <w:lang w:val="en-GB"/>
-        </w:rPr>
-        <w:t>Nolloth</w:t>
-      </w:r>
-      <w:proofErr w:type="spellEnd"/>
-      <w:r>
-        <w:rPr>
-          <w:lang w:val="en-GB"/>
-        </w:rPr>
-        <w:t xml:space="preserve">, Lamberts Bay, and Sea Point; here sharp declines in average temperatures were observed throughout. Temperatures within this cluster ranged between 8ºC and 18ºC, with an average temperature being close to 13ºC. Port </w:t>
-      </w:r>
-      <w:proofErr w:type="spellStart"/>
-      <w:r>
-        <w:rPr>
-          <w:lang w:val="en-GB"/>
-        </w:rPr>
-        <w:t>Nolloth</w:t>
-      </w:r>
-      <w:proofErr w:type="spellEnd"/>
-      <w:r>
-        <w:rPr>
-          <w:lang w:val="en-GB"/>
-        </w:rPr>
-        <w:t xml:space="preserve"> had low variation in temperature. Lamberts Bay and Sea Point were similar in terms of temperature variances. Several outliers were present within the temperatures of these sites.</w:t>
+        <w:t>Sites within Cluster 5 had overall lower temperatures than those within the other clusters. This cluster comprised Port Nolloth, Lamberts Bay, and Sea Point; here sharp declines in average temperatures were observed throughout. Temperatures within this cluster ranged between 8ºC and 18ºC, with an average temperature being close to 13ºC. Port Nolloth had low variation in temperature. Lamberts Bay and Sea Point were similar in terms of temperature variances. Several outliers were present within the temperatures of these sites.</w:t>
       </w:r>
     </w:p>
     <w:p>
@@ -2952,35 +2190,7 @@
         <w:rPr>
           <w:lang w:val="en-GB"/>
         </w:rPr>
-        <w:t xml:space="preserve">Cluster 6 comprising of </w:t>
-      </w:r>
-      <w:proofErr w:type="spellStart"/>
-      <w:r>
-        <w:rPr>
-          <w:lang w:val="en-GB"/>
-        </w:rPr>
-        <w:t>Kalk</w:t>
-      </w:r>
-      <w:proofErr w:type="spellEnd"/>
-      <w:r>
-        <w:rPr>
-          <w:lang w:val="en-GB"/>
-        </w:rPr>
-        <w:t xml:space="preserve"> Bay, Muizenberg, and Gordons Bay temperatures ranged from 8ºC to 24ºC. Muizenberg had the widest range of temperature variation of the three sites. Gordons Bay and </w:t>
-      </w:r>
-      <w:proofErr w:type="spellStart"/>
-      <w:r>
-        <w:rPr>
-          <w:lang w:val="en-GB"/>
-        </w:rPr>
-        <w:t>Kalk</w:t>
-      </w:r>
-      <w:proofErr w:type="spellEnd"/>
-      <w:r>
-        <w:rPr>
-          <w:lang w:val="en-GB"/>
-        </w:rPr>
-        <w:t xml:space="preserve"> Bay had identical temperature ranges. Similarly, to the second cluster, despite the apparent differences in temperature ranges between these sites, the median temperatures across them were relatively similar and nearly identical.</w:t>
+        <w:t>Cluster 6 comprising of Kalk Bay, Muizenberg, and Gordons Bay temperatures ranged from 8ºC to 24ºC. Muizenberg had the widest range of temperature variation of the three sites. Gordons Bay and Kalk Bay had identical temperature ranges. Similarly, to the second cluster, despite the apparent differences in temperature ranges between these sites, the median temperatures across them were relatively similar and nearly identical.</w:t>
       </w:r>
     </w:p>
     <w:p>
@@ -3031,21 +2241,7 @@
           <w:lang w:val="en-GB"/>
         </w:rPr>
         <w:lastRenderedPageBreak/>
-        <w:t xml:space="preserve">Similarly, differences in average temperature also increased slightly between </w:t>
-      </w:r>
-      <w:proofErr w:type="spellStart"/>
-      <w:r>
-        <w:rPr>
-          <w:lang w:val="en-GB"/>
-        </w:rPr>
-        <w:t>Stilbaai</w:t>
-      </w:r>
-      <w:proofErr w:type="spellEnd"/>
-      <w:r>
-        <w:rPr>
-          <w:lang w:val="en-GB"/>
-        </w:rPr>
-        <w:t xml:space="preserve"> and Knysna during winter and spring. During summer months little differences in average temperature were seen between all three sites within this cluster.</w:t>
+        <w:t>Similarly, differences in average temperature also increased slightly between Stilbaai and Knysna during winter and spring. During summer months little differences in average temperature were seen between all three sites within this cluster.</w:t>
       </w:r>
     </w:p>
     <w:p>
@@ -3067,35 +2263,7 @@
         <w:rPr>
           <w:lang w:val="en-GB"/>
         </w:rPr>
-        <w:t xml:space="preserve">Differences of average temperatures between sites within Cluster 3 varied on a seasonal basis. During the summer months, large differences in average temperatures existed between </w:t>
-      </w:r>
-      <w:proofErr w:type="spellStart"/>
-      <w:r>
-        <w:rPr>
-          <w:lang w:val="en-GB"/>
-        </w:rPr>
-        <w:t>Bordjies</w:t>
-      </w:r>
-      <w:proofErr w:type="spellEnd"/>
-      <w:r>
-        <w:rPr>
-          <w:lang w:val="en-GB"/>
-        </w:rPr>
-        <w:t xml:space="preserve"> and the remaining two sites, with an increase in differences of average temperature between Saldanha Bay and </w:t>
-      </w:r>
-      <w:proofErr w:type="spellStart"/>
-      <w:r>
-        <w:rPr>
-          <w:lang w:val="en-GB"/>
-        </w:rPr>
-        <w:t>Gansbaai</w:t>
-      </w:r>
-      <w:proofErr w:type="spellEnd"/>
-      <w:r>
-        <w:rPr>
-          <w:lang w:val="en-GB"/>
-        </w:rPr>
-        <w:t xml:space="preserve"> throughout autumn, winter and </w:t>
+        <w:t xml:space="preserve">Differences of average temperatures between sites within Cluster 3 varied on a seasonal basis. During the summer months, large differences in average temperatures existed between Bordjies and the remaining two sites, with an increase in differences of average temperature between Saldanha Bay and Gansbaai throughout autumn, winter and </w:t>
       </w:r>
       <w:r>
         <w:rPr>
@@ -3148,21 +2316,7 @@
         <w:rPr>
           <w:lang w:val="en-GB"/>
         </w:rPr>
-        <w:t xml:space="preserve">In Cluster 6, the largest differences in average temperatures were observed during mid-autumn and winter months. In this cluster, large differences in average temperatures were seen between Muizenberg and the remaining sites, with the differences increasing annually throughout 1972 and 2016 during winter. Similarly, differences of average temperatures also increased between </w:t>
-      </w:r>
-      <w:proofErr w:type="spellStart"/>
-      <w:r>
-        <w:rPr>
-          <w:lang w:val="en-GB"/>
-        </w:rPr>
-        <w:t>Kalk</w:t>
-      </w:r>
-      <w:proofErr w:type="spellEnd"/>
-      <w:r>
-        <w:rPr>
-          <w:lang w:val="en-GB"/>
-        </w:rPr>
-        <w:t xml:space="preserve"> Bay and Muizenberg during these same months. In the summer and spring months little differences in average temperatures between sites, with minimal differences in the rates of these changes. These rates increased during spring.</w:t>
+        <w:t>In Cluster 6, the largest differences in average temperatures were observed during mid-autumn and winter months. In this cluster, large differences in average temperatures were seen between Muizenberg and the remaining sites, with the differences increasing annually throughout 1972 and 2016 during winter. Similarly, differences of average temperatures also increased between Kalk Bay and Muizenberg during these same months. In the summer and spring months little differences in average temperatures between sites, with minimal differences in the rates of these changes. These rates increased during spring.</w:t>
       </w:r>
     </w:p>
     <w:p>
@@ -4041,21 +3195,7 @@
         <w:rPr>
           <w:lang w:val="en-GB"/>
         </w:rPr>
-        <w:t xml:space="preserve">&gt;0.05), the most influential relationships were found in Muizenberg, </w:t>
-      </w:r>
-      <w:proofErr w:type="spellStart"/>
-      <w:r>
-        <w:rPr>
-          <w:lang w:val="en-GB"/>
-        </w:rPr>
-        <w:t>Kalk</w:t>
-      </w:r>
-      <w:proofErr w:type="spellEnd"/>
-      <w:r>
-        <w:rPr>
-          <w:lang w:val="en-GB"/>
-        </w:rPr>
-        <w:t xml:space="preserve"> Bay and Mossel Bay where the </w:t>
+        <w:t xml:space="preserve">&gt;0.05), the most influential relationships were found in Muizenberg, Kalk Bay and Mossel Bay where the </w:t>
       </w:r>
       <w:r>
         <w:rPr>
@@ -4118,21 +3258,7 @@
         <w:rPr>
           <w:lang w:val="en-GB"/>
         </w:rPr>
-        <w:t xml:space="preserve"> values ranging between 0-3%. The results did however suggest that wave height might have minimally influenced temperature at some of the sites, namely at </w:t>
-      </w:r>
-      <w:proofErr w:type="spellStart"/>
-      <w:r>
-        <w:rPr>
-          <w:lang w:val="en-GB"/>
-        </w:rPr>
-        <w:t>Gansbaai</w:t>
-      </w:r>
-      <w:proofErr w:type="spellEnd"/>
-      <w:r>
-        <w:rPr>
-          <w:lang w:val="en-GB"/>
-        </w:rPr>
-        <w:t xml:space="preserve"> and Lamberts Bay where wave height had a 9% (</w:t>
+        <w:t xml:space="preserve"> values ranging between 0-3%. The results did however suggest that wave height might have minimally influenced temperature at some of the sites, namely at Gansbaai and Lamberts Bay where wave height had a 9% (</w:t>
       </w:r>
       <w:r>
         <w:rPr>
@@ -4145,21 +3271,7 @@
         <w:rPr>
           <w:lang w:val="en-GB"/>
         </w:rPr>
-        <w:t xml:space="preserve">&lt;0.05) impact on temperature variation. The results obtained from the MUR dataset continued to show little variation in regards to the influence of wind and wave action on temperature. At many of the sites, both wind and wave direction had a 0% impact on the temperature; however, it was seen that wave height and wave period had the greatest impact on temperature at some of the sites, with Gordons Bay and </w:t>
-      </w:r>
-      <w:proofErr w:type="spellStart"/>
-      <w:r>
-        <w:rPr>
-          <w:lang w:val="en-GB"/>
-        </w:rPr>
-        <w:t>Gansbaai</w:t>
-      </w:r>
-      <w:proofErr w:type="spellEnd"/>
-      <w:r>
-        <w:rPr>
-          <w:lang w:val="en-GB"/>
-        </w:rPr>
-        <w:t xml:space="preserve"> indicating an 8% and 10% (</w:t>
+        <w:t>&lt;0.05) impact on temperature variation. The results obtained from the MUR dataset continued to show little variation in regards to the influence of wind and wave action on temperature. At many of the sites, both wind and wave direction had a 0% impact on the temperature; however, it was seen that wave height and wave period had the greatest impact on temperature at some of the sites, with Gordons Bay and Gansbaai indicating an 8% and 10% (</w:t>
       </w:r>
       <w:r>
         <w:rPr>
@@ -4192,21 +3304,7 @@
         <w:rPr>
           <w:lang w:val="en-GB"/>
         </w:rPr>
-        <w:t xml:space="preserve"> values ranging between 0-3%. Wave height continued to show the largest impact on temperature variation at some of the sites. </w:t>
-      </w:r>
-      <w:proofErr w:type="spellStart"/>
-      <w:r>
-        <w:rPr>
-          <w:lang w:val="en-GB"/>
-        </w:rPr>
-        <w:t>Gansbaai</w:t>
-      </w:r>
-      <w:proofErr w:type="spellEnd"/>
-      <w:r>
-        <w:rPr>
-          <w:lang w:val="en-GB"/>
-        </w:rPr>
-        <w:t xml:space="preserve"> and Gordons Bay indicated the highest </w:t>
+        <w:t xml:space="preserve"> values ranging between 0-3%. Wave height continued to show the largest impact on temperature variation at some of the sites. Gansbaai and Gordons Bay indicated the highest </w:t>
       </w:r>
       <w:r>
         <w:rPr>
@@ -4239,21 +3337,7 @@
         <w:rPr>
           <w:lang w:val="en-GB"/>
         </w:rPr>
-        <w:t xml:space="preserve">&lt;0.05) respectively. Upon comparing the impact of various environmental factors on temperature variation for the K10 data, the results indicated that the each of the above-mentioned variables had no impact on the temperature variation at Hamburg. The impact of wind direction on temperature is highest at </w:t>
-      </w:r>
-      <w:proofErr w:type="spellStart"/>
-      <w:r>
-        <w:rPr>
-          <w:lang w:val="en-GB"/>
-        </w:rPr>
-        <w:t>Gansbaai</w:t>
-      </w:r>
-      <w:proofErr w:type="spellEnd"/>
-      <w:r>
-        <w:rPr>
-          <w:lang w:val="en-GB"/>
-        </w:rPr>
-        <w:t xml:space="preserve">, representing an </w:t>
+        <w:t xml:space="preserve">&lt;0.05) respectively. Upon comparing the impact of various environmental factors on temperature variation for the K10 data, the results indicated that the each of the above-mentioned variables had no impact on the temperature variation at Hamburg. The impact of wind direction on temperature is highest at Gansbaai, representing an </w:t>
       </w:r>
       <w:r>
         <w:rPr>
@@ -4560,35 +3644,7 @@
         <w:rPr>
           <w:lang w:val="en-GB"/>
         </w:rPr>
-        <w:t xml:space="preserve">The predominant wave direction for sites along the east coast such as T.O strand, Port Edward, Eastern Beach and Leisure Bay occurred at 135º. Orient Beach, also located along the south coast however indicates a predominant wave direction of 165º. </w:t>
-      </w:r>
-      <w:proofErr w:type="spellStart"/>
-      <w:r>
-        <w:rPr>
-          <w:lang w:val="en-GB"/>
-        </w:rPr>
-        <w:t>Stilbaai</w:t>
-      </w:r>
-      <w:proofErr w:type="spellEnd"/>
-      <w:r>
-        <w:rPr>
-          <w:lang w:val="en-GB"/>
-        </w:rPr>
-        <w:t xml:space="preserve"> and Hamburg, located along the south coast, displays a predominant wave direction of 135º. Muizenberg and </w:t>
-      </w:r>
-      <w:proofErr w:type="spellStart"/>
-      <w:r>
-        <w:rPr>
-          <w:lang w:val="en-GB"/>
-        </w:rPr>
-        <w:t>Kalk</w:t>
-      </w:r>
-      <w:proofErr w:type="spellEnd"/>
-      <w:r>
-        <w:rPr>
-          <w:lang w:val="en-GB"/>
-        </w:rPr>
-        <w:t xml:space="preserve"> Bay, also located along the south coast however indicates a predominant wave direction of 135º with Knysna and Mossel Bay indicating a predominant direction of 75º. Sites located along the west coast such as Sea Point and Lamberts Bay indicate a predominant wave direction of 225º. Saldanha Bay, also located along the west coast indicate a predominant wave direction of 75º.</w:t>
+        <w:t>The predominant wave direction for sites along the east coast such as T.O strand, Port Edward, Eastern Beach and Leisure Bay occurred at 135º. Orient Beach, also located along the south coast however indicates a predominant wave direction of 165º. Stilbaai and Hamburg, located along the south coast, displays a predominant wave direction of 135º. Muizenberg and Kalk Bay, also located along the south coast however indicates a predominant wave direction of 135º with Knysna and Mossel Bay indicating a predominant direction of 75º. Sites located along the west coast such as Sea Point and Lamberts Bay indicate a predominant wave direction of 225º. Saldanha Bay, also located along the west coast indicate a predominant wave direction of 75º.</w:t>
       </w:r>
     </w:p>
     <w:p>
@@ -4732,13 +3788,7 @@
         <w:rPr>
           <w:lang w:val="en-GB"/>
         </w:rPr>
-        <w:t xml:space="preserve"> value varying between 1-5%. Overall, it is seen that predominant wind and wave direction have no impact on the seawater temperature variation along the coast</w:t>
-      </w:r>
-      <w:r>
-        <w:rPr>
-          <w:lang w:val="en-GB"/>
-        </w:rPr>
-        <w:t>.</w:t>
+        <w:t xml:space="preserve"> value varying between 1-5%. Overall, it is seen that predominant wind and wave direction have no impact on the seawater temperature variation along the coast.</w:t>
       </w:r>
     </w:p>
     <w:p>
@@ -4876,7 +3926,11 @@
       <w:pPr>
         <w:pStyle w:val="BodyText"/>
         <w:rPr>
-          <w:rFonts w:ascii="Myriad Pro" w:hAnsi="Myriad Pro"/>
+          <w:rFonts w:ascii="Myriad Pro" w:hAnsi="Myriad Pro" w:cs="Arial"/>
+          <w:b/>
+          <w:sz w:val="20"/>
+          <w:szCs w:val="20"/>
+          <w:lang w:val="en-GB"/>
         </w:rPr>
       </w:pPr>
       <w:r>
@@ -4927,6 +3981,16 @@
           </wp:inline>
         </w:drawing>
       </w:r>
+    </w:p>
+    <w:p>
+      <w:pPr>
+        <w:pStyle w:val="BodyText"/>
+        <w:rPr>
+          <w:rFonts w:ascii="Myriad Pro" w:hAnsi="Myriad Pro"/>
+        </w:rPr>
+      </w:pPr>
+      <w:bookmarkStart w:id="15" w:name="_GoBack"/>
+      <w:bookmarkEnd w:id="15"/>
       <w:r>
         <w:rPr>
           <w:rFonts w:ascii="Myriad Pro" w:hAnsi="Myriad Pro" w:cs="Arial"/>
@@ -4935,19 +3999,7 @@
           <w:szCs w:val="20"/>
           <w:lang w:val="en-GB"/>
         </w:rPr>
-        <w:t xml:space="preserve">Figure </w:t>
-      </w:r>
-      <w:bookmarkStart w:id="15" w:name="_GoBack"/>
-      <w:bookmarkEnd w:id="15"/>
-      <w:r>
-        <w:rPr>
-          <w:rFonts w:ascii="Myriad Pro" w:hAnsi="Myriad Pro" w:cs="Arial"/>
-          <w:b/>
-          <w:sz w:val="20"/>
-          <w:szCs w:val="20"/>
-          <w:lang w:val="en-GB"/>
-        </w:rPr>
-        <w:t>6:</w:t>
+        <w:t>Figure 6:</w:t>
       </w:r>
       <w:r>
         <w:rPr>
@@ -5130,35 +4182,7 @@
         <w:rPr>
           <w:lang w:val="en-GB"/>
         </w:rPr>
-        <w:t xml:space="preserve">This study aimed to investigate how wind and wave action influenced variation in coastal seawater temperature along the South African coastline. As seawater temperature is known to have large influences on species distributions (Bolton 2010; Smit et al. 2013), it is important to understand not only how temperatures vary along the coastline, but also the factors driving these variations as well. In this way, the proximal causes of environmental change might be understood in terms of their relevance in affecting ecological patterns and processes along the coastline. </w:t>
-      </w:r>
-      <w:proofErr w:type="spellStart"/>
-      <w:r>
-        <w:rPr>
-          <w:lang w:val="en-GB"/>
-        </w:rPr>
-        <w:t>Sinnett</w:t>
-      </w:r>
-      <w:proofErr w:type="spellEnd"/>
-      <w:r>
-        <w:rPr>
-          <w:lang w:val="en-GB"/>
-        </w:rPr>
-        <w:t xml:space="preserve"> and </w:t>
-      </w:r>
-      <w:proofErr w:type="spellStart"/>
-      <w:r>
-        <w:rPr>
-          <w:lang w:val="en-GB"/>
-        </w:rPr>
-        <w:t>Feddesen</w:t>
-      </w:r>
-      <w:proofErr w:type="spellEnd"/>
-      <w:r>
-        <w:rPr>
-          <w:lang w:val="en-GB"/>
-        </w:rPr>
-        <w:t xml:space="preserve"> (2014) showed that various environmental factors such as solar radiation, air temperature, humidity and wave energy are responsible for temperature variation within the coastal region. Here, however, additional influences were examined (</w:t>
+        <w:t>This study aimed to investigate how wind and wave action influenced variation in coastal seawater temperature along the South African coastline. As seawater temperature is known to have large influences on species distributions (Bolton 2010; Smit et al. 2013), it is important to understand not only how temperatures vary along the coastline, but also the factors driving these variations as well. In this way, the proximal causes of environmental change might be understood in terms of their relevance in affecting ecological patterns and processes along the coastline. Sinnett and Feddesen (2014) showed that various environmental factors such as solar radiation, air temperature, humidity and wave energy are responsible for temperature variation within the coastal region. Here, however, additional influences were examined (</w:t>
       </w:r>
       <w:r>
         <w:rPr>
@@ -5237,77 +4261,7 @@
         <w:rPr>
           <w:lang w:val="en-GB"/>
         </w:rPr>
-        <w:t xml:space="preserve"> were performed under the assumption that the boundary conditions were fluctuating at a much slower tempo compared to the time it took for those conditions to propagate towards the coastline. This may ultimately result in the wind driven wave components to be overestimated as the duration limited effect of the wind was thus neglected and computed towards a converging wave condition during each quasi-stationary time step. The SWAN model usually overestimates the energy of developing waves with low frequencies (long periods) for very short distances from the shore. This is because wave conditions are simplified by using an a priori wave spectrum (</w:t>
-      </w:r>
-      <w:proofErr w:type="spellStart"/>
-      <w:r>
-        <w:rPr>
-          <w:lang w:val="en-GB"/>
-        </w:rPr>
-        <w:t>Booij</w:t>
-      </w:r>
-      <w:proofErr w:type="spellEnd"/>
-      <w:r>
-        <w:rPr>
-          <w:lang w:val="en-GB"/>
-        </w:rPr>
-        <w:t xml:space="preserve">, </w:t>
-      </w:r>
-      <w:proofErr w:type="spellStart"/>
-      <w:r>
-        <w:rPr>
-          <w:lang w:val="en-GB"/>
-        </w:rPr>
-        <w:t>Ris</w:t>
-      </w:r>
-      <w:proofErr w:type="spellEnd"/>
-      <w:r>
-        <w:rPr>
-          <w:lang w:val="en-GB"/>
-        </w:rPr>
-        <w:t xml:space="preserve">, and </w:t>
-      </w:r>
-      <w:proofErr w:type="spellStart"/>
-      <w:r>
-        <w:rPr>
-          <w:lang w:val="en-GB"/>
-        </w:rPr>
-        <w:t>Holthuijsen</w:t>
-      </w:r>
-      <w:proofErr w:type="spellEnd"/>
-      <w:r>
-        <w:rPr>
-          <w:lang w:val="en-GB"/>
-        </w:rPr>
-        <w:t xml:space="preserve"> 1999; Thomas and </w:t>
-      </w:r>
-      <w:proofErr w:type="spellStart"/>
-      <w:r>
-        <w:rPr>
-          <w:lang w:val="en-GB"/>
-        </w:rPr>
-        <w:t>Dwarakish</w:t>
-      </w:r>
-      <w:proofErr w:type="spellEnd"/>
-      <w:r>
-        <w:rPr>
-          <w:lang w:val="en-GB"/>
-        </w:rPr>
-        <w:t xml:space="preserve"> 2015). For most modelled areas, these assumptions were reasonable to make because most of the South African coastline is exposed and agree to the requirements of these assumptions (</w:t>
-      </w:r>
-      <w:proofErr w:type="spellStart"/>
-      <w:r>
-        <w:rPr>
-          <w:lang w:val="en-GB"/>
-        </w:rPr>
-        <w:t>Joubert</w:t>
-      </w:r>
-      <w:proofErr w:type="spellEnd"/>
-      <w:r>
-        <w:rPr>
-          <w:lang w:val="en-GB"/>
-        </w:rPr>
-        <w:t xml:space="preserve"> et al. 2013).</w:t>
+        <w:t xml:space="preserve"> were performed under the assumption that the boundary conditions were fluctuating at a much slower tempo compared to the time it took for those conditions to propagate towards the coastline. This may ultimately result in the wind driven wave components to be overestimated as the duration limited effect of the wind was thus neglected and computed towards a converging wave condition during each quasi-stationary time step. The SWAN model usually overestimates the energy of developing waves with low frequencies (long periods) for very short distances from the shore. This is because wave conditions are simplified by using an a priori wave spectrum (Booij, Ris, and Holthuijsen 1999; Thomas and Dwarakish 2015). For most modelled areas, these assumptions were reasonable to make because most of the South African coastline is exposed and agree to the requirements of these assumptions (Joubert et al. 2013).</w:t>
       </w:r>
     </w:p>
     <w:p>
@@ -5427,35 +4381,7 @@
         <w:rPr>
           <w:lang w:val="en-GB"/>
         </w:rPr>
-        <w:t xml:space="preserve">Satellite-acquired SST records are useful to modern marine scientists. These data are often used to model and predict a wide range of oceanic and biological processes in the open ocean, but have only recently been used to study temperature variations influencing benthic organisms (Pearce, </w:t>
-      </w:r>
-      <w:proofErr w:type="spellStart"/>
-      <w:r>
-        <w:rPr>
-          <w:lang w:val="en-GB"/>
-        </w:rPr>
-        <w:t>Faskel</w:t>
-      </w:r>
-      <w:proofErr w:type="spellEnd"/>
-      <w:r>
-        <w:rPr>
-          <w:lang w:val="en-GB"/>
-        </w:rPr>
-        <w:t xml:space="preserve">, and </w:t>
-      </w:r>
-      <w:proofErr w:type="spellStart"/>
-      <w:r>
-        <w:rPr>
-          <w:lang w:val="en-GB"/>
-        </w:rPr>
-        <w:t>Hyndes</w:t>
-      </w:r>
-      <w:proofErr w:type="spellEnd"/>
-      <w:r>
-        <w:rPr>
-          <w:lang w:val="en-GB"/>
-        </w:rPr>
-        <w:t xml:space="preserve"> 2006). Here, both satellite SST data and </w:t>
+        <w:t xml:space="preserve">Satellite-acquired SST records are useful to modern marine scientists. These data are often used to model and predict a wide range of oceanic and biological processes in the open ocean, but have only recently been used to study temperature variations influencing benthic organisms (Pearce, Faskel, and Hyndes 2006). Here, both satellite SST data and </w:t>
       </w:r>
       <w:r>
         <w:rPr>
@@ -5516,63 +4442,7 @@
         <w:rPr>
           <w:lang w:val="en-GB"/>
         </w:rPr>
-        <w:t>Our findings were surprising but not entirely unexpected. Along the coastline of South Africa, there is a known east-west thermal temperature gradient that may have caused some interesting influences on the nature of our findings (Smit et al. 2013). This is caused by major oceanic processes such as coastal upwelling, thermohaline circulation, solar radiation, atmospheric temperature (</w:t>
-      </w:r>
-      <w:proofErr w:type="spellStart"/>
-      <w:r>
-        <w:rPr>
-          <w:lang w:val="en-GB"/>
-        </w:rPr>
-        <w:t>Sinnett</w:t>
-      </w:r>
-      <w:proofErr w:type="spellEnd"/>
-      <w:r>
-        <w:rPr>
-          <w:lang w:val="en-GB"/>
-        </w:rPr>
-        <w:t xml:space="preserve"> and </w:t>
-      </w:r>
-      <w:proofErr w:type="spellStart"/>
-      <w:r>
-        <w:rPr>
-          <w:lang w:val="en-GB"/>
-        </w:rPr>
-        <w:t>Feddersen</w:t>
-      </w:r>
-      <w:proofErr w:type="spellEnd"/>
-      <w:r>
-        <w:rPr>
-          <w:lang w:val="en-GB"/>
-        </w:rPr>
-        <w:t xml:space="preserve"> 2014) and the presence of major ocean currents, which cumulatively, influence the temperatures along this coastline (Walker 1990; Schlegel and Smit 2016). While it was reasonable to assume that surface level environmental factors like wind and wave action would affect sea surface temperatures at both local and regional scales, it is not completely unexpected that they would have little effect given the prevalence of the major processes mentioned above. In other words, the overriding thermal climatology of the boundary currents imprint their signals on the coast over the long-term. This study showed that over shorter daily time scales, SST does have influences in finer spatial scale nearshore temperatures, thus demonstrating that offshore processes may influence inshore temperature variation. The degree at which offshore processes influence inshore processes may vary between sites. However, this is unlikely as the ‘West Coast’ system is considered wind driven in the regional scale and there is multiple wind driven upwelling cells, each of differing strength, along the south coast. Those processes are of the largest drivers behind coastal temperature variation and may simply be overpowering the effects of other environmental factors. Yet, recent data (unpublished) show that within the consistent regional patterns that are generally in sync from site to site, smaller localised effects remain that begs an explanation. Other factors such as latent heat flux and wave energy flux were also proven to heat and cool coastal seawater temperatures (</w:t>
-      </w:r>
-      <w:proofErr w:type="spellStart"/>
-      <w:r>
-        <w:rPr>
-          <w:lang w:val="en-GB"/>
-        </w:rPr>
-        <w:t>Sinnett</w:t>
-      </w:r>
-      <w:proofErr w:type="spellEnd"/>
-      <w:r>
-        <w:rPr>
-          <w:lang w:val="en-GB"/>
-        </w:rPr>
-        <w:t xml:space="preserve"> and </w:t>
-      </w:r>
-      <w:proofErr w:type="spellStart"/>
-      <w:r>
-        <w:rPr>
-          <w:lang w:val="en-GB"/>
-        </w:rPr>
-        <w:t>Feddersen</w:t>
-      </w:r>
-      <w:proofErr w:type="spellEnd"/>
-      <w:r>
-        <w:rPr>
-          <w:lang w:val="en-GB"/>
-        </w:rPr>
-        <w:t xml:space="preserve"> 2014).</w:t>
+        <w:t>Our findings were surprising but not entirely unexpected. Along the coastline of South Africa, there is a known east-west thermal temperature gradient that may have caused some interesting influences on the nature of our findings (Smit et al. 2013). This is caused by major oceanic processes such as coastal upwelling, thermohaline circulation, solar radiation, atmospheric temperature (Sinnett and Feddersen 2014) and the presence of major ocean currents, which cumulatively, influence the temperatures along this coastline (Walker 1990; Schlegel and Smit 2016). While it was reasonable to assume that surface level environmental factors like wind and wave action would affect sea surface temperatures at both local and regional scales, it is not completely unexpected that they would have little effect given the prevalence of the major processes mentioned above. In other words, the overriding thermal climatology of the boundary currents imprint their signals on the coast over the long-term. This study showed that over shorter daily time scales, SST does have influences in finer spatial scale nearshore temperatures, thus demonstrating that offshore processes may influence inshore temperature variation. The degree at which offshore processes influence inshore processes may vary between sites. However, this is unlikely as the ‘West Coast’ system is considered wind driven in the regional scale and there is multiple wind driven upwelling cells, each of differing strength, along the south coast. Those processes are of the largest drivers behind coastal temperature variation and may simply be overpowering the effects of other environmental factors. Yet, recent data (unpublished) show that within the consistent regional patterns that are generally in sync from site to site, smaller localised effects remain that begs an explanation. Other factors such as latent heat flux and wave energy flux were also proven to heat and cool coastal seawater temperatures (Sinnett and Feddersen 2014).</w:t>
       </w:r>
     </w:p>
     <w:p>
@@ -5594,140 +4464,14 @@
         <w:rPr>
           <w:lang w:val="en-GB"/>
         </w:rPr>
-        <w:t xml:space="preserve">Given the almost complete lack of support of waves, winds or offshore temperatures on the nearshore thermal variability, it is likely that other as yet unknown factors influence temperatures along the South African coastline. For example, whilst rainfall can have large influences on coastal SST (Reason and Mulenga 1999) other, non-climatic, factors could be playing a greater role. Coastal regions are highly impacted by human mediated pressures (Mead et al. 2013). These pressures are predicted to drive change over a spatial and temporal scale and is often a cause of temperature variation (Griffiths, Mead, and </w:t>
-      </w:r>
-      <w:proofErr w:type="spellStart"/>
-      <w:r>
-        <w:rPr>
-          <w:lang w:val="en-GB"/>
-        </w:rPr>
-        <w:t>Zietsman</w:t>
-      </w:r>
-      <w:proofErr w:type="spellEnd"/>
-      <w:r>
-        <w:rPr>
-          <w:lang w:val="en-GB"/>
-        </w:rPr>
-        <w:t xml:space="preserve"> 2011). Other factors such as local bathymetry, vertical mixing, internal waves, tides and local geomorphology may additionally influence coastal seawater temperature. The geomorphological variability of the southern African subcontinent spans a range of climatic and </w:t>
+        <w:t xml:space="preserve">Given the almost complete lack of support of waves, winds or offshore temperatures on the nearshore thermal variability, it is likely that other as yet unknown factors influence temperatures along the South African coastline. For example, whilst rainfall can have large influences on coastal SST (Reason and Mulenga 1999) other, non-climatic, factors could be playing a greater role. Coastal regions are highly impacted by human mediated pressures (Mead et al. 2013). These pressures are predicted to drive change over a spatial and temporal scale and is often a cause of temperature variation (Griffiths, Mead, and Zietsman 2011). Other factors such as local bathymetry, vertical mixing, internal waves, tides and local geomorphology may additionally influence coastal seawater temperature. The geomorphological variability of the southern African subcontinent spans a range of climatic and </w:t>
       </w:r>
       <w:r>
         <w:rPr>
           <w:lang w:val="en-GB"/>
         </w:rPr>
         <w:lastRenderedPageBreak/>
-        <w:t>morphological zones (Cooper 2001), and as such, the South African coastline is highly variable in such associated aspects. The tidal range shows minimal variation along the shore, and most areas experience a spring tidal range of 1.8 and 2m (Cooper 2001). Diurnal solar heating is another major factor contributing toward seawater temperature variation (</w:t>
-      </w:r>
-      <w:proofErr w:type="spellStart"/>
-      <w:r>
-        <w:rPr>
-          <w:lang w:val="en-GB"/>
-        </w:rPr>
-        <w:t>Kaimal</w:t>
-      </w:r>
-      <w:proofErr w:type="spellEnd"/>
-      <w:r>
-        <w:rPr>
-          <w:lang w:val="en-GB"/>
-        </w:rPr>
-        <w:t xml:space="preserve"> et al. 1972; </w:t>
-      </w:r>
-      <w:proofErr w:type="spellStart"/>
-      <w:r>
-        <w:rPr>
-          <w:lang w:val="en-GB"/>
-        </w:rPr>
-        <w:t>Kudryavtsev</w:t>
-      </w:r>
-      <w:proofErr w:type="spellEnd"/>
-      <w:r>
-        <w:rPr>
-          <w:lang w:val="en-GB"/>
-        </w:rPr>
-        <w:t xml:space="preserve"> and </w:t>
-      </w:r>
-      <w:proofErr w:type="spellStart"/>
-      <w:r>
-        <w:rPr>
-          <w:lang w:val="en-GB"/>
-        </w:rPr>
-        <w:t>Soloviev</w:t>
-      </w:r>
-      <w:proofErr w:type="spellEnd"/>
-      <w:r>
-        <w:rPr>
-          <w:lang w:val="en-GB"/>
-        </w:rPr>
-        <w:t xml:space="preserve"> 1990; </w:t>
-      </w:r>
-      <w:proofErr w:type="spellStart"/>
-      <w:r>
-        <w:rPr>
-          <w:lang w:val="en-GB"/>
-        </w:rPr>
-        <w:t>Gentemann</w:t>
-      </w:r>
-      <w:proofErr w:type="spellEnd"/>
-      <w:r>
-        <w:rPr>
-          <w:lang w:val="en-GB"/>
-        </w:rPr>
-        <w:t xml:space="preserve">, </w:t>
-      </w:r>
-      <w:proofErr w:type="spellStart"/>
-      <w:r>
-        <w:rPr>
-          <w:lang w:val="en-GB"/>
-        </w:rPr>
-        <w:t>Minnett</w:t>
-      </w:r>
-      <w:proofErr w:type="spellEnd"/>
-      <w:r>
-        <w:rPr>
-          <w:lang w:val="en-GB"/>
-        </w:rPr>
-        <w:t>, and Ward 2009). Solar radiation produces a positive buoyance flux contributing to the stability of the upper ocean. The heating of the surface layer is most effective in areas with low wind speed (Wunsch and Ferrari 2004). At low wind speed downward penetration of turbulent mixing is minimal allowing for an increase in surface seawater temperatures. Studies have also shown that on average day-time SSTs are 0.22°C warmer and have a standard deviation of 0.8°C when compared to night temperatures (</w:t>
-      </w:r>
-      <w:proofErr w:type="spellStart"/>
-      <w:r>
-        <w:rPr>
-          <w:lang w:val="en-GB"/>
-        </w:rPr>
-        <w:t>Gentemann</w:t>
-      </w:r>
-      <w:proofErr w:type="spellEnd"/>
-      <w:r>
-        <w:rPr>
-          <w:lang w:val="en-GB"/>
-        </w:rPr>
-        <w:t xml:space="preserve">, </w:t>
-      </w:r>
-      <w:proofErr w:type="spellStart"/>
-      <w:r>
-        <w:rPr>
-          <w:lang w:val="en-GB"/>
-        </w:rPr>
-        <w:t>Minnett</w:t>
-      </w:r>
-      <w:proofErr w:type="spellEnd"/>
-      <w:r>
-        <w:rPr>
-          <w:lang w:val="en-GB"/>
-        </w:rPr>
-        <w:t xml:space="preserve">, and Ward 2009). Internal waves may also impact seawater variation and are caused by a range of mechanisms that occurs when density increases continuously with depth (Pineda 1991). These internal waves tend to move inshore along the thermocline causing vertical mixing and so may influence seawater temperature variation (Baines 1986; </w:t>
-      </w:r>
-      <w:proofErr w:type="spellStart"/>
-      <w:r>
-        <w:rPr>
-          <w:lang w:val="en-GB"/>
-        </w:rPr>
-        <w:t>Leichter</w:t>
-      </w:r>
-      <w:proofErr w:type="spellEnd"/>
-      <w:r>
-        <w:rPr>
-          <w:lang w:val="en-GB"/>
-        </w:rPr>
-        <w:t xml:space="preserve"> et al. 1996). None of these factors have as yet been studied close to the shore as potential mechanisms that might influence the thermal structure and variability there.</w:t>
+        <w:t>morphological zones (Cooper 2001), and as such, the South African coastline is highly variable in such associated aspects. The tidal range shows minimal variation along the shore, and most areas experience a spring tidal range of 1.8 and 2m (Cooper 2001). Diurnal solar heating is another major factor contributing toward seawater temperature variation (Kaimal et al. 1972; Kudryavtsev and Soloviev 1990; Gentemann, Minnett, and Ward 2009). Solar radiation produces a positive buoyance flux contributing to the stability of the upper ocean. The heating of the surface layer is most effective in areas with low wind speed (Wunsch and Ferrari 2004). At low wind speed downward penetration of turbulent mixing is minimal allowing for an increase in surface seawater temperatures. Studies have also shown that on average day-time SSTs are 0.22°C warmer and have a standard deviation of 0.8°C when compared to night temperatures (Gentemann, Minnett, and Ward 2009). Internal waves may also impact seawater variation and are caused by a range of mechanisms that occurs when density increases continuously with depth (Pineda 1991). These internal waves tend to move inshore along the thermocline causing vertical mixing and so may influence seawater temperature variation (Baines 1986; Leichter et al. 1996). None of these factors have as yet been studied close to the shore as potential mechanisms that might influence the thermal structure and variability there.</w:t>
       </w:r>
     </w:p>
     <w:p>
@@ -5792,70 +4536,14 @@
         <w:rPr>
           <w:lang w:val="en-GB"/>
         </w:rPr>
-        <w:t xml:space="preserve">Special thanks go to my supervisor, </w:t>
-      </w:r>
-      <w:proofErr w:type="spellStart"/>
-      <w:r>
-        <w:rPr>
-          <w:lang w:val="en-GB"/>
-        </w:rPr>
-        <w:t>Prof.</w:t>
-      </w:r>
-      <w:proofErr w:type="spellEnd"/>
-      <w:r>
-        <w:rPr>
-          <w:lang w:val="en-GB"/>
-        </w:rPr>
-        <w:t xml:space="preserve"> AJ Smit, for the continuous motivation and guidance throughout my Honours year. All of your contributions and efforts towards my academic career and experiences have been appreciated beyond measure. I would also like to thank </w:t>
-      </w:r>
-      <w:proofErr w:type="spellStart"/>
-      <w:r>
-        <w:rPr>
-          <w:lang w:val="en-GB"/>
-        </w:rPr>
-        <w:t>Dr.</w:t>
-      </w:r>
-      <w:proofErr w:type="spellEnd"/>
-      <w:r>
-        <w:rPr>
-          <w:lang w:val="en-GB"/>
-        </w:rPr>
-        <w:t xml:space="preserve"> Robert Schlegel and my co-supervisor, </w:t>
-      </w:r>
-      <w:proofErr w:type="spellStart"/>
-      <w:r>
-        <w:rPr>
-          <w:lang w:val="en-GB"/>
-        </w:rPr>
-        <w:t>Dr.</w:t>
-      </w:r>
-      <w:proofErr w:type="spellEnd"/>
-      <w:r>
-        <w:rPr>
-          <w:lang w:val="en-GB"/>
-        </w:rPr>
-        <w:t xml:space="preserve"> Robert Williamson for the help with my R analyses. I would like to thank </w:t>
+        <w:t xml:space="preserve">Special thanks go to my supervisor, Prof. AJ Smit, for the continuous motivation and guidance throughout my Honours year. All of your contributions and efforts towards my academic career and experiences have been appreciated beyond measure. I would also like to thank Dr. Robert Schlegel and my co-supervisor, Dr. Robert Williamson for the help with my R analyses. I would like to thank </w:t>
       </w:r>
       <w:r>
         <w:rPr>
           <w:lang w:val="en-GB"/>
         </w:rPr>
         <w:lastRenderedPageBreak/>
-        <w:t xml:space="preserve">KZNSB, DEA, DAFF, SAEON, SAWS, UWC and EKZNW for contributing the raw data allowing me to do this study. Without the data this thesis would not be possible. I would also like to thank my colleagues within Team Kelp and Jody </w:t>
-      </w:r>
-      <w:proofErr w:type="spellStart"/>
-      <w:r>
-        <w:rPr>
-          <w:lang w:val="en-GB"/>
-        </w:rPr>
-        <w:t>Barends</w:t>
-      </w:r>
-      <w:proofErr w:type="spellEnd"/>
-      <w:r>
-        <w:rPr>
-          <w:lang w:val="en-GB"/>
-        </w:rPr>
-        <w:t xml:space="preserve"> for assisting me throughout this project. Their discussions and friendship have largely aided in the completion of this thesis. To my friends and family, thank you for providing me with the necessary support and encouragement. I would like to thank the entire Biodiversity and Conservation biology department at the University of the Western Cape. Lastly, I would like to thank the NRF for providing the necessary funding towards the completion of this project.</w:t>
+        <w:t>KZNSB, DEA, DAFF, SAEON, SAWS, UWC and EKZNW for contributing the raw data allowing me to do this study. Without the data this thesis would not be possible. I would also like to thank my colleagues within Team Kelp and Jody Barends for assisting me throughout this project. Their discussions and friendship have largely aided in the completion of this thesis. To my friends and family, thank you for providing me with the necessary support and encouragement. I would like to thank the entire Biodiversity and Conservation biology department at the University of the Western Cape. Lastly, I would like to thank the NRF for providing the necessary funding towards the completion of this project.</w:t>
       </w:r>
     </w:p>
     <w:p>
@@ -5934,47 +4622,7 @@
           <w:szCs w:val="21"/>
           <w:lang w:val="en-GB"/>
         </w:rPr>
-        <w:t xml:space="preserve">Bartsch, Inka, Christian </w:t>
-      </w:r>
-      <w:proofErr w:type="spellStart"/>
-      <w:r>
-        <w:rPr>
-          <w:rFonts w:ascii="Minion Pro" w:hAnsi="Minion Pro"/>
-          <w:sz w:val="21"/>
-          <w:szCs w:val="21"/>
-          <w:lang w:val="en-GB"/>
-        </w:rPr>
-        <w:t>Wiencke</w:t>
-      </w:r>
-      <w:proofErr w:type="spellEnd"/>
-      <w:r>
-        <w:rPr>
-          <w:rFonts w:ascii="Minion Pro" w:hAnsi="Minion Pro"/>
-          <w:sz w:val="21"/>
-          <w:szCs w:val="21"/>
-          <w:lang w:val="en-GB"/>
-        </w:rPr>
-        <w:t xml:space="preserve">, and Thomas </w:t>
-      </w:r>
-      <w:proofErr w:type="spellStart"/>
-      <w:r>
-        <w:rPr>
-          <w:rFonts w:ascii="Minion Pro" w:hAnsi="Minion Pro"/>
-          <w:sz w:val="21"/>
-          <w:szCs w:val="21"/>
-          <w:lang w:val="en-GB"/>
-        </w:rPr>
-        <w:t>Laepple</w:t>
-      </w:r>
-      <w:proofErr w:type="spellEnd"/>
-      <w:r>
-        <w:rPr>
-          <w:rFonts w:ascii="Minion Pro" w:hAnsi="Minion Pro"/>
-          <w:sz w:val="21"/>
-          <w:szCs w:val="21"/>
-          <w:lang w:val="en-GB"/>
-        </w:rPr>
-        <w:t xml:space="preserve">. 2012. Global Seaweed Biogeography Under a Changing Climate: The Prospected Effects of Temperature. In </w:t>
+        <w:t xml:space="preserve">Bartsch, Inka, Christian Wiencke, and Thomas Laepple. 2012. Global Seaweed Biogeography Under a Changing Climate: The Prospected Effects of Temperature. In </w:t>
       </w:r>
       <w:r>
         <w:rPr>
@@ -6017,67 +4665,7 @@
           <w:szCs w:val="21"/>
           <w:lang w:val="en-GB"/>
         </w:rPr>
-        <w:t xml:space="preserve">Beal, Lisa M, De </w:t>
-      </w:r>
-      <w:proofErr w:type="spellStart"/>
-      <w:r>
-        <w:rPr>
-          <w:rFonts w:ascii="Minion Pro" w:hAnsi="Minion Pro"/>
-          <w:sz w:val="21"/>
-          <w:szCs w:val="21"/>
-          <w:lang w:val="en-GB"/>
-        </w:rPr>
-        <w:t>Ruijter-Wilhelmus</w:t>
-      </w:r>
-      <w:proofErr w:type="spellEnd"/>
-      <w:r>
-        <w:rPr>
-          <w:rFonts w:ascii="Minion Pro" w:hAnsi="Minion Pro"/>
-          <w:sz w:val="21"/>
-          <w:szCs w:val="21"/>
-          <w:lang w:val="en-GB"/>
-        </w:rPr>
-        <w:t xml:space="preserve"> PM, Arne </w:t>
-      </w:r>
-      <w:proofErr w:type="spellStart"/>
-      <w:r>
-        <w:rPr>
-          <w:rFonts w:ascii="Minion Pro" w:hAnsi="Minion Pro"/>
-          <w:sz w:val="21"/>
-          <w:szCs w:val="21"/>
-          <w:lang w:val="en-GB"/>
-        </w:rPr>
-        <w:t>Biastoch</w:t>
-      </w:r>
-      <w:proofErr w:type="spellEnd"/>
-      <w:r>
-        <w:rPr>
-          <w:rFonts w:ascii="Minion Pro" w:hAnsi="Minion Pro"/>
-          <w:sz w:val="21"/>
-          <w:szCs w:val="21"/>
-          <w:lang w:val="en-GB"/>
-        </w:rPr>
-        <w:t xml:space="preserve">, Rainer Zahn, Meghan Cronin, Juliet Hermes, Johann </w:t>
-      </w:r>
-      <w:proofErr w:type="spellStart"/>
-      <w:r>
-        <w:rPr>
-          <w:rFonts w:ascii="Minion Pro" w:hAnsi="Minion Pro"/>
-          <w:sz w:val="21"/>
-          <w:szCs w:val="21"/>
-          <w:lang w:val="en-GB"/>
-        </w:rPr>
-        <w:t>Lutjeharms</w:t>
-      </w:r>
-      <w:proofErr w:type="spellEnd"/>
-      <w:r>
-        <w:rPr>
-          <w:rFonts w:ascii="Minion Pro" w:hAnsi="Minion Pro"/>
-          <w:sz w:val="21"/>
-          <w:szCs w:val="21"/>
-          <w:lang w:val="en-GB"/>
-        </w:rPr>
-        <w:t xml:space="preserve">, et al. 2011. On the Role of the Agulhas System in Ocean Circulation and Climate. </w:t>
+        <w:t xml:space="preserve">Beal, Lisa M, De Ruijter-Wilhelmus PM, Arne Biastoch, Rainer Zahn, Meghan Cronin, Juliet Hermes, Johann Lutjeharms, et al. 2011. On the Role of the Agulhas System in Ocean Circulation and Climate. </w:t>
       </w:r>
       <w:r>
         <w:rPr>
@@ -6120,107 +4708,7 @@
           <w:szCs w:val="21"/>
           <w:lang w:val="en-GB"/>
         </w:rPr>
-        <w:t xml:space="preserve">Bolton, JJ, </w:t>
-      </w:r>
-      <w:proofErr w:type="spellStart"/>
-      <w:r>
-        <w:rPr>
-          <w:rFonts w:ascii="Minion Pro" w:hAnsi="Minion Pro"/>
-          <w:sz w:val="21"/>
-          <w:szCs w:val="21"/>
-          <w:lang w:val="en-GB"/>
-        </w:rPr>
-        <w:t>Frédérik</w:t>
-      </w:r>
-      <w:proofErr w:type="spellEnd"/>
-      <w:r>
-        <w:rPr>
-          <w:rFonts w:ascii="Minion Pro" w:hAnsi="Minion Pro"/>
-          <w:sz w:val="21"/>
-          <w:szCs w:val="21"/>
-          <w:lang w:val="en-GB"/>
-        </w:rPr>
-        <w:t xml:space="preserve"> </w:t>
-      </w:r>
-      <w:proofErr w:type="spellStart"/>
-      <w:r>
-        <w:rPr>
-          <w:rFonts w:ascii="Minion Pro" w:hAnsi="Minion Pro"/>
-          <w:sz w:val="21"/>
-          <w:szCs w:val="21"/>
-          <w:lang w:val="en-GB"/>
-        </w:rPr>
-        <w:t>Leliaert</w:t>
-      </w:r>
-      <w:proofErr w:type="spellEnd"/>
-      <w:r>
-        <w:rPr>
-          <w:rFonts w:ascii="Minion Pro" w:hAnsi="Minion Pro"/>
-          <w:sz w:val="21"/>
-          <w:szCs w:val="21"/>
-          <w:lang w:val="en-GB"/>
-        </w:rPr>
-        <w:t xml:space="preserve">, De </w:t>
-      </w:r>
-      <w:proofErr w:type="spellStart"/>
-      <w:r>
-        <w:rPr>
-          <w:rFonts w:ascii="Minion Pro" w:hAnsi="Minion Pro"/>
-          <w:sz w:val="21"/>
-          <w:szCs w:val="21"/>
-          <w:lang w:val="en-GB"/>
-        </w:rPr>
-        <w:t>ClerckOlivier</w:t>
-      </w:r>
-      <w:proofErr w:type="spellEnd"/>
-      <w:r>
-        <w:rPr>
-          <w:rFonts w:ascii="Minion Pro" w:hAnsi="Minion Pro"/>
-          <w:sz w:val="21"/>
-          <w:szCs w:val="21"/>
-          <w:lang w:val="en-GB"/>
-        </w:rPr>
-        <w:t xml:space="preserve">, RJ Anderson, H </w:t>
-      </w:r>
-      <w:proofErr w:type="spellStart"/>
-      <w:r>
-        <w:rPr>
-          <w:rFonts w:ascii="Minion Pro" w:hAnsi="Minion Pro"/>
-          <w:sz w:val="21"/>
-          <w:szCs w:val="21"/>
-          <w:lang w:val="en-GB"/>
-        </w:rPr>
-        <w:t>Stegenga</w:t>
-      </w:r>
-      <w:proofErr w:type="spellEnd"/>
-      <w:r>
-        <w:rPr>
-          <w:rFonts w:ascii="Minion Pro" w:hAnsi="Minion Pro"/>
-          <w:sz w:val="21"/>
-          <w:szCs w:val="21"/>
-          <w:lang w:val="en-GB"/>
-        </w:rPr>
-        <w:t xml:space="preserve">, HE </w:t>
-      </w:r>
-      <w:proofErr w:type="spellStart"/>
-      <w:r>
-        <w:rPr>
-          <w:rFonts w:ascii="Minion Pro" w:hAnsi="Minion Pro"/>
-          <w:sz w:val="21"/>
-          <w:szCs w:val="21"/>
-          <w:lang w:val="en-GB"/>
-        </w:rPr>
-        <w:t>Engledow</w:t>
-      </w:r>
-      <w:proofErr w:type="spellEnd"/>
-      <w:r>
-        <w:rPr>
-          <w:rFonts w:ascii="Minion Pro" w:hAnsi="Minion Pro"/>
-          <w:sz w:val="21"/>
-          <w:szCs w:val="21"/>
-          <w:lang w:val="en-GB"/>
-        </w:rPr>
-        <w:t xml:space="preserve">, and Eric Coppejans. 2004. Where Is the Western Limit of the Tropical Indian Ocean Seaweed Flora? An Analysis of Intertidal Seaweed Biogeography on the East Coast of South Africa. </w:t>
+        <w:t xml:space="preserve">Bolton, JJ, Frédérik Leliaert, De ClerckOlivier, RJ Anderson, H Stegenga, HE Engledow, and Eric Coppejans. 2004. Where Is the Western Limit of the Tropical Indian Ocean Seaweed Flora? An Analysis of Intertidal Seaweed Biogeography on the East Coast of South Africa. </w:t>
       </w:r>
       <w:r>
         <w:rPr>
@@ -6263,47 +4751,7 @@
           <w:szCs w:val="21"/>
           <w:lang w:val="en-GB"/>
         </w:rPr>
-        <w:t>Bolton, John J. 2010. The Biogeography of Kelps (</w:t>
-      </w:r>
-      <w:proofErr w:type="spellStart"/>
-      <w:r>
-        <w:rPr>
-          <w:rFonts w:ascii="Minion Pro" w:hAnsi="Minion Pro"/>
-          <w:sz w:val="21"/>
-          <w:szCs w:val="21"/>
-          <w:lang w:val="en-GB"/>
-        </w:rPr>
-        <w:t>Laminariales</w:t>
-      </w:r>
-      <w:proofErr w:type="spellEnd"/>
-      <w:r>
-        <w:rPr>
-          <w:rFonts w:ascii="Minion Pro" w:hAnsi="Minion Pro"/>
-          <w:sz w:val="21"/>
-          <w:szCs w:val="21"/>
-          <w:lang w:val="en-GB"/>
-        </w:rPr>
-        <w:t xml:space="preserve">, </w:t>
-      </w:r>
-      <w:proofErr w:type="spellStart"/>
-      <w:r>
-        <w:rPr>
-          <w:rFonts w:ascii="Minion Pro" w:hAnsi="Minion Pro"/>
-          <w:sz w:val="21"/>
-          <w:szCs w:val="21"/>
-          <w:lang w:val="en-GB"/>
-        </w:rPr>
-        <w:t>Phaeophyceae</w:t>
-      </w:r>
-      <w:proofErr w:type="spellEnd"/>
-      <w:r>
-        <w:rPr>
-          <w:rFonts w:ascii="Minion Pro" w:hAnsi="Minion Pro"/>
-          <w:sz w:val="21"/>
-          <w:szCs w:val="21"/>
-          <w:lang w:val="en-GB"/>
-        </w:rPr>
-        <w:t xml:space="preserve">): A Global Analysis with New Insights from Recent Advances in Molecular Phylogenetics. </w:t>
+        <w:t xml:space="preserve">Bolton, John J. 2010. The Biogeography of Kelps (Laminariales, Phaeophyceae): A Global Analysis with New Insights from Recent Advances in Molecular Phylogenetics. </w:t>
       </w:r>
       <w:r>
         <w:rPr>
@@ -6339,65 +4787,14 @@
       <w:bookmarkStart w:id="31" w:name="ref-Bolton20101"/>
       <w:bookmarkEnd w:id="30"/>
       <w:bookmarkEnd w:id="31"/>
-      <w:proofErr w:type="spellStart"/>
-      <w:r>
-        <w:rPr>
-          <w:rFonts w:ascii="Minion Pro" w:hAnsi="Minion Pro"/>
-          <w:sz w:val="21"/>
-          <w:szCs w:val="21"/>
-          <w:lang w:val="en-GB"/>
-        </w:rPr>
-        <w:t>Booij</w:t>
-      </w:r>
-      <w:proofErr w:type="spellEnd"/>
-      <w:r>
-        <w:rPr>
-          <w:rFonts w:ascii="Minion Pro" w:hAnsi="Minion Pro"/>
-          <w:sz w:val="21"/>
-          <w:szCs w:val="21"/>
-          <w:lang w:val="en-GB"/>
-        </w:rPr>
-        <w:t xml:space="preserve">, NRRC, RC </w:t>
-      </w:r>
-      <w:proofErr w:type="spellStart"/>
-      <w:r>
-        <w:rPr>
-          <w:rFonts w:ascii="Minion Pro" w:hAnsi="Minion Pro"/>
-          <w:sz w:val="21"/>
-          <w:szCs w:val="21"/>
-          <w:lang w:val="en-GB"/>
-        </w:rPr>
-        <w:t>Ris</w:t>
-      </w:r>
-      <w:proofErr w:type="spellEnd"/>
-      <w:r>
-        <w:rPr>
-          <w:rFonts w:ascii="Minion Pro" w:hAnsi="Minion Pro"/>
-          <w:sz w:val="21"/>
-          <w:szCs w:val="21"/>
-          <w:lang w:val="en-GB"/>
-        </w:rPr>
-        <w:t xml:space="preserve">, and Leo H </w:t>
-      </w:r>
-      <w:proofErr w:type="spellStart"/>
-      <w:r>
-        <w:rPr>
-          <w:rFonts w:ascii="Minion Pro" w:hAnsi="Minion Pro"/>
-          <w:sz w:val="21"/>
-          <w:szCs w:val="21"/>
-          <w:lang w:val="en-GB"/>
-        </w:rPr>
-        <w:t>Holthuijsen</w:t>
-      </w:r>
-      <w:proofErr w:type="spellEnd"/>
-      <w:r>
-        <w:rPr>
-          <w:rFonts w:ascii="Minion Pro" w:hAnsi="Minion Pro"/>
-          <w:sz w:val="21"/>
-          <w:szCs w:val="21"/>
-          <w:lang w:val="en-GB"/>
-        </w:rPr>
-        <w:t xml:space="preserve">. 1999. A Third-Generation Wave Model for Coastal Regions: 1. Model Description and Validation. </w:t>
+      <w:r>
+        <w:rPr>
+          <w:rFonts w:ascii="Minion Pro" w:hAnsi="Minion Pro"/>
+          <w:sz w:val="21"/>
+          <w:szCs w:val="21"/>
+          <w:lang w:val="en-GB"/>
+        </w:rPr>
+        <w:t xml:space="preserve">Booij, NRRC, RC Ris, and Leo H Holthuijsen. 1999. A Third-Generation Wave Model for Coastal Regions: 1. Model Description and Validation. </w:t>
       </w:r>
       <w:r>
         <w:rPr>
@@ -6433,60 +4830,25 @@
       <w:bookmarkStart w:id="33" w:name="ref-Booij19991"/>
       <w:bookmarkEnd w:id="32"/>
       <w:bookmarkEnd w:id="33"/>
-      <w:proofErr w:type="spellStart"/>
-      <w:r>
-        <w:rPr>
-          <w:rFonts w:ascii="Minion Pro" w:hAnsi="Minion Pro"/>
-          <w:sz w:val="21"/>
-          <w:szCs w:val="21"/>
-          <w:lang w:val="en-GB"/>
-        </w:rPr>
-        <w:t>Breeman</w:t>
-      </w:r>
-      <w:proofErr w:type="spellEnd"/>
-      <w:r>
-        <w:rPr>
-          <w:rFonts w:ascii="Minion Pro" w:hAnsi="Minion Pro"/>
-          <w:sz w:val="21"/>
-          <w:szCs w:val="21"/>
-          <w:lang w:val="en-GB"/>
-        </w:rPr>
-        <w:t xml:space="preserve">, AM. 1988. Relative Importance of Temperature and Other Factors in Determining Geographic Boundaries of Seaweeds: Experimental and Phenological Evidence. </w:t>
-      </w:r>
-      <w:proofErr w:type="spellStart"/>
-      <w:r>
-        <w:rPr>
-          <w:rFonts w:ascii="Minion Pro" w:hAnsi="Minion Pro"/>
-          <w:i/>
-          <w:sz w:val="21"/>
-          <w:szCs w:val="21"/>
-          <w:lang w:val="en-GB"/>
-        </w:rPr>
-        <w:t>Helgoländer</w:t>
-      </w:r>
-      <w:proofErr w:type="spellEnd"/>
-      <w:r>
-        <w:rPr>
-          <w:rFonts w:ascii="Minion Pro" w:hAnsi="Minion Pro"/>
-          <w:i/>
-          <w:sz w:val="21"/>
-          <w:szCs w:val="21"/>
-          <w:lang w:val="en-GB"/>
-        </w:rPr>
-        <w:t xml:space="preserve"> </w:t>
-      </w:r>
-      <w:proofErr w:type="spellStart"/>
-      <w:r>
-        <w:rPr>
-          <w:rFonts w:ascii="Minion Pro" w:hAnsi="Minion Pro"/>
-          <w:i/>
-          <w:sz w:val="21"/>
-          <w:szCs w:val="21"/>
-          <w:lang w:val="en-GB"/>
-        </w:rPr>
-        <w:t>Meeresuntersuchungen</w:t>
-      </w:r>
-      <w:proofErr w:type="spellEnd"/>
+      <w:r>
+        <w:rPr>
+          <w:rFonts w:ascii="Minion Pro" w:hAnsi="Minion Pro"/>
+          <w:sz w:val="21"/>
+          <w:szCs w:val="21"/>
+          <w:lang w:val="en-GB"/>
+        </w:rPr>
+        <w:t xml:space="preserve">Breeman, AM. 1988. Relative Importance of Temperature and Other Factors in Determining Geographic Boundaries of Seaweeds: Experimental and Phenological Evidence. </w:t>
+      </w:r>
+      <w:r>
+        <w:rPr>
+          <w:rFonts w:ascii="Minion Pro" w:hAnsi="Minion Pro"/>
+          <w:i/>
+          <w:sz w:val="21"/>
+          <w:szCs w:val="21"/>
+          <w:lang w:val="en-GB"/>
+        </w:rPr>
+        <w:t>Helgoländer Meeresuntersuchungen</w:t>
+      </w:r>
       <w:r>
         <w:rPr>
           <w:rFonts w:ascii="Minion Pro" w:hAnsi="Minion Pro"/>
@@ -6511,85 +4873,14 @@
       <w:bookmarkStart w:id="35" w:name="ref-Breeman19881"/>
       <w:bookmarkEnd w:id="34"/>
       <w:bookmarkEnd w:id="35"/>
-      <w:proofErr w:type="spellStart"/>
-      <w:r>
-        <w:rPr>
-          <w:rFonts w:ascii="Minion Pro" w:hAnsi="Minion Pro"/>
-          <w:sz w:val="21"/>
-          <w:szCs w:val="21"/>
-          <w:lang w:val="en-GB"/>
-        </w:rPr>
-        <w:t>Broitman</w:t>
-      </w:r>
-      <w:proofErr w:type="spellEnd"/>
-      <w:r>
-        <w:rPr>
-          <w:rFonts w:ascii="Minion Pro" w:hAnsi="Minion Pro"/>
-          <w:sz w:val="21"/>
-          <w:szCs w:val="21"/>
-          <w:lang w:val="en-GB"/>
-        </w:rPr>
-        <w:t xml:space="preserve">, BR, CA Blanchette, BA </w:t>
-      </w:r>
-      <w:proofErr w:type="spellStart"/>
-      <w:r>
-        <w:rPr>
-          <w:rFonts w:ascii="Minion Pro" w:hAnsi="Minion Pro"/>
-          <w:sz w:val="21"/>
-          <w:szCs w:val="21"/>
-          <w:lang w:val="en-GB"/>
-        </w:rPr>
-        <w:t>Menge</w:t>
-      </w:r>
-      <w:proofErr w:type="spellEnd"/>
-      <w:r>
-        <w:rPr>
-          <w:rFonts w:ascii="Minion Pro" w:hAnsi="Minion Pro"/>
-          <w:sz w:val="21"/>
-          <w:szCs w:val="21"/>
-          <w:lang w:val="en-GB"/>
-        </w:rPr>
-        <w:t xml:space="preserve">, J </w:t>
-      </w:r>
-      <w:proofErr w:type="spellStart"/>
-      <w:r>
-        <w:rPr>
-          <w:rFonts w:ascii="Minion Pro" w:hAnsi="Minion Pro"/>
-          <w:sz w:val="21"/>
-          <w:szCs w:val="21"/>
-          <w:lang w:val="en-GB"/>
-        </w:rPr>
-        <w:t>Lubchenco</w:t>
-      </w:r>
-      <w:proofErr w:type="spellEnd"/>
-      <w:r>
-        <w:rPr>
-          <w:rFonts w:ascii="Minion Pro" w:hAnsi="Minion Pro"/>
-          <w:sz w:val="21"/>
-          <w:szCs w:val="21"/>
-          <w:lang w:val="en-GB"/>
-        </w:rPr>
-        <w:t xml:space="preserve">, C </w:t>
-      </w:r>
-      <w:proofErr w:type="spellStart"/>
-      <w:r>
-        <w:rPr>
-          <w:rFonts w:ascii="Minion Pro" w:hAnsi="Minion Pro"/>
-          <w:sz w:val="21"/>
-          <w:szCs w:val="21"/>
-          <w:lang w:val="en-GB"/>
-        </w:rPr>
-        <w:t>Krenz</w:t>
-      </w:r>
-      <w:proofErr w:type="spellEnd"/>
-      <w:r>
-        <w:rPr>
-          <w:rFonts w:ascii="Minion Pro" w:hAnsi="Minion Pro"/>
-          <w:sz w:val="21"/>
-          <w:szCs w:val="21"/>
-          <w:lang w:val="en-GB"/>
-        </w:rPr>
-        <w:t xml:space="preserve">, M Foley, PT Raimondi, D Lohse, and SD Gaines. 2008. Spatial and Temporal Patterns of Invertebrate Recruitment Along the West Coast of the United States. </w:t>
+      <w:r>
+        <w:rPr>
+          <w:rFonts w:ascii="Minion Pro" w:hAnsi="Minion Pro"/>
+          <w:sz w:val="21"/>
+          <w:szCs w:val="21"/>
+          <w:lang w:val="en-GB"/>
+        </w:rPr>
+        <w:t xml:space="preserve">Broitman, BR, CA Blanchette, BA Menge, J Lubchenco, C Krenz, M Foley, PT Raimondi, D Lohse, and SD Gaines. 2008. Spatial and Temporal Patterns of Invertebrate Recruitment Along the West Coast of the United States. </w:t>
       </w:r>
       <w:r>
         <w:rPr>
@@ -6632,67 +4923,7 @@
           <w:szCs w:val="21"/>
           <w:lang w:val="en-GB"/>
         </w:rPr>
-        <w:t xml:space="preserve">Byrne, Maria, Melanie </w:t>
-      </w:r>
-      <w:proofErr w:type="spellStart"/>
-      <w:r>
-        <w:rPr>
-          <w:rFonts w:ascii="Minion Pro" w:hAnsi="Minion Pro"/>
-          <w:sz w:val="21"/>
-          <w:szCs w:val="21"/>
-          <w:lang w:val="en-GB"/>
-        </w:rPr>
-        <w:t>Ho</w:t>
-      </w:r>
-      <w:proofErr w:type="spellEnd"/>
-      <w:r>
-        <w:rPr>
-          <w:rFonts w:ascii="Minion Pro" w:hAnsi="Minion Pro"/>
-          <w:sz w:val="21"/>
-          <w:szCs w:val="21"/>
-          <w:lang w:val="en-GB"/>
-        </w:rPr>
-        <w:t xml:space="preserve">, Paulina </w:t>
-      </w:r>
-      <w:proofErr w:type="spellStart"/>
-      <w:r>
-        <w:rPr>
-          <w:rFonts w:ascii="Minion Pro" w:hAnsi="Minion Pro"/>
-          <w:sz w:val="21"/>
-          <w:szCs w:val="21"/>
-          <w:lang w:val="en-GB"/>
-        </w:rPr>
-        <w:t>Selvakumaraswamy</w:t>
-      </w:r>
-      <w:proofErr w:type="spellEnd"/>
-      <w:r>
-        <w:rPr>
-          <w:rFonts w:ascii="Minion Pro" w:hAnsi="Minion Pro"/>
-          <w:sz w:val="21"/>
-          <w:szCs w:val="21"/>
-          <w:lang w:val="en-GB"/>
-        </w:rPr>
-        <w:t xml:space="preserve">, Hong D Nguyen, Symon A </w:t>
-      </w:r>
-      <w:proofErr w:type="spellStart"/>
-      <w:r>
-        <w:rPr>
-          <w:rFonts w:ascii="Minion Pro" w:hAnsi="Minion Pro"/>
-          <w:sz w:val="21"/>
-          <w:szCs w:val="21"/>
-          <w:lang w:val="en-GB"/>
-        </w:rPr>
-        <w:t>Dworjanyn</w:t>
-      </w:r>
-      <w:proofErr w:type="spellEnd"/>
-      <w:r>
-        <w:rPr>
-          <w:rFonts w:ascii="Minion Pro" w:hAnsi="Minion Pro"/>
-          <w:sz w:val="21"/>
-          <w:szCs w:val="21"/>
-          <w:lang w:val="en-GB"/>
-        </w:rPr>
-        <w:t xml:space="preserve">, and Andy R Davis. 2009. Temperature, but Not pH, Compromises Sea Urchin Fertilization and Early Development Under Near-Future Climate Change Scenarios. </w:t>
+        <w:t xml:space="preserve">Byrne, Maria, Melanie Ho, Paulina Selvakumaraswamy, Hong D Nguyen, Symon A Dworjanyn, and Andy R Davis. 2009. Temperature, but Not pH, Compromises Sea Urchin Fertilization and Early Development Under Near-Future Climate Change Scenarios. </w:t>
       </w:r>
       <w:r>
         <w:rPr>
@@ -6778,27 +5009,7 @@
           <w:szCs w:val="21"/>
           <w:lang w:val="en-GB"/>
         </w:rPr>
-        <w:t xml:space="preserve">Davis, KA, SJ Lentz, J Pineda, JT Farrar, VR </w:t>
-      </w:r>
-      <w:proofErr w:type="spellStart"/>
-      <w:r>
-        <w:rPr>
-          <w:rFonts w:ascii="Minion Pro" w:hAnsi="Minion Pro"/>
-          <w:sz w:val="21"/>
-          <w:szCs w:val="21"/>
-          <w:lang w:val="en-GB"/>
-        </w:rPr>
-        <w:t>Starczak</w:t>
-      </w:r>
-      <w:proofErr w:type="spellEnd"/>
-      <w:r>
-        <w:rPr>
-          <w:rFonts w:ascii="Minion Pro" w:hAnsi="Minion Pro"/>
-          <w:sz w:val="21"/>
-          <w:szCs w:val="21"/>
-          <w:lang w:val="en-GB"/>
-        </w:rPr>
-        <w:t xml:space="preserve">, and JH Churchill. 2011. Observations of the Thermal Environment on Red Sea Platform Reefs: A Heat Budget Analysis. </w:t>
+        <w:t xml:space="preserve">Davis, KA, SJ Lentz, J Pineda, JT Farrar, VR Starczak, and JH Churchill. 2011. Observations of the Thermal Environment on Red Sea Platform Reefs: A Heat Budget Analysis. </w:t>
       </w:r>
       <w:r>
         <w:rPr>
@@ -6841,67 +5052,7 @@
           <w:szCs w:val="21"/>
           <w:lang w:val="en-GB"/>
         </w:rPr>
-        <w:t xml:space="preserve">Easterling, David R, Gerald A </w:t>
-      </w:r>
-      <w:proofErr w:type="spellStart"/>
-      <w:r>
-        <w:rPr>
-          <w:rFonts w:ascii="Minion Pro" w:hAnsi="Minion Pro"/>
-          <w:sz w:val="21"/>
-          <w:szCs w:val="21"/>
-          <w:lang w:val="en-GB"/>
-        </w:rPr>
-        <w:t>Meehl</w:t>
-      </w:r>
-      <w:proofErr w:type="spellEnd"/>
-      <w:r>
-        <w:rPr>
-          <w:rFonts w:ascii="Minion Pro" w:hAnsi="Minion Pro"/>
-          <w:sz w:val="21"/>
-          <w:szCs w:val="21"/>
-          <w:lang w:val="en-GB"/>
-        </w:rPr>
-        <w:t xml:space="preserve">, Camille Parmesan, Stanley A </w:t>
-      </w:r>
-      <w:proofErr w:type="spellStart"/>
-      <w:r>
-        <w:rPr>
-          <w:rFonts w:ascii="Minion Pro" w:hAnsi="Minion Pro"/>
-          <w:sz w:val="21"/>
-          <w:szCs w:val="21"/>
-          <w:lang w:val="en-GB"/>
-        </w:rPr>
-        <w:t>Changnon</w:t>
-      </w:r>
-      <w:proofErr w:type="spellEnd"/>
-      <w:r>
-        <w:rPr>
-          <w:rFonts w:ascii="Minion Pro" w:hAnsi="Minion Pro"/>
-          <w:sz w:val="21"/>
-          <w:szCs w:val="21"/>
-          <w:lang w:val="en-GB"/>
-        </w:rPr>
-        <w:t xml:space="preserve">, Thomas R Karl, and Linda O Mearns. 2000. Climate Extremes: Observations, </w:t>
-      </w:r>
-      <w:proofErr w:type="spellStart"/>
-      <w:r>
-        <w:rPr>
-          <w:rFonts w:ascii="Minion Pro" w:hAnsi="Minion Pro"/>
-          <w:sz w:val="21"/>
-          <w:szCs w:val="21"/>
-          <w:lang w:val="en-GB"/>
-        </w:rPr>
-        <w:t>Modeling</w:t>
-      </w:r>
-      <w:proofErr w:type="spellEnd"/>
-      <w:r>
-        <w:rPr>
-          <w:rFonts w:ascii="Minion Pro" w:hAnsi="Minion Pro"/>
-          <w:sz w:val="21"/>
-          <w:szCs w:val="21"/>
-          <w:lang w:val="en-GB"/>
-        </w:rPr>
-        <w:t xml:space="preserve">, and Impacts. </w:t>
+        <w:t xml:space="preserve">Easterling, David R, Gerald A Meehl, Camille Parmesan, Stanley A Changnon, Thomas R Karl, and Linda O Mearns. 2000. Climate Extremes: Observations, Modeling, and Impacts. </w:t>
       </w:r>
       <w:r>
         <w:rPr>
@@ -6937,25 +5088,14 @@
       <w:bookmarkStart w:id="45" w:name="ref-Easterling20001"/>
       <w:bookmarkEnd w:id="44"/>
       <w:bookmarkEnd w:id="45"/>
-      <w:proofErr w:type="spellStart"/>
-      <w:r>
-        <w:rPr>
-          <w:rFonts w:ascii="Minion Pro" w:hAnsi="Minion Pro"/>
-          <w:sz w:val="21"/>
-          <w:szCs w:val="21"/>
-          <w:lang w:val="en-GB"/>
-        </w:rPr>
-        <w:t>Fewings</w:t>
-      </w:r>
-      <w:proofErr w:type="spellEnd"/>
-      <w:r>
-        <w:rPr>
-          <w:rFonts w:ascii="Minion Pro" w:hAnsi="Minion Pro"/>
-          <w:sz w:val="21"/>
-          <w:szCs w:val="21"/>
-          <w:lang w:val="en-GB"/>
-        </w:rPr>
-        <w:t xml:space="preserve">, Melanie R, and Steven J Lentz. 2011. Summertime Cooling of the Shallow Continental Shelf. </w:t>
+      <w:r>
+        <w:rPr>
+          <w:rFonts w:ascii="Minion Pro" w:hAnsi="Minion Pro"/>
+          <w:sz w:val="21"/>
+          <w:szCs w:val="21"/>
+          <w:lang w:val="en-GB"/>
+        </w:rPr>
+        <w:t xml:space="preserve">Fewings, Melanie R, and Steven J Lentz. 2011. Summertime Cooling of the Shallow Continental Shelf. </w:t>
       </w:r>
       <w:r>
         <w:rPr>
@@ -6991,65 +5131,14 @@
       <w:bookmarkStart w:id="47" w:name="ref-Fewings20111"/>
       <w:bookmarkEnd w:id="46"/>
       <w:bookmarkEnd w:id="47"/>
-      <w:proofErr w:type="spellStart"/>
-      <w:r>
-        <w:rPr>
-          <w:rFonts w:ascii="Minion Pro" w:hAnsi="Minion Pro"/>
-          <w:sz w:val="21"/>
-          <w:szCs w:val="21"/>
-          <w:lang w:val="en-GB"/>
-        </w:rPr>
-        <w:t>Gentemann</w:t>
-      </w:r>
-      <w:proofErr w:type="spellEnd"/>
-      <w:r>
-        <w:rPr>
-          <w:rFonts w:ascii="Minion Pro" w:hAnsi="Minion Pro"/>
-          <w:sz w:val="21"/>
-          <w:szCs w:val="21"/>
-          <w:lang w:val="en-GB"/>
-        </w:rPr>
-        <w:t xml:space="preserve">, </w:t>
-      </w:r>
-      <w:proofErr w:type="spellStart"/>
-      <w:r>
-        <w:rPr>
-          <w:rFonts w:ascii="Minion Pro" w:hAnsi="Minion Pro"/>
-          <w:sz w:val="21"/>
-          <w:szCs w:val="21"/>
-          <w:lang w:val="en-GB"/>
-        </w:rPr>
-        <w:t>Chelle</w:t>
-      </w:r>
-      <w:proofErr w:type="spellEnd"/>
-      <w:r>
-        <w:rPr>
-          <w:rFonts w:ascii="Minion Pro" w:hAnsi="Minion Pro"/>
-          <w:sz w:val="21"/>
-          <w:szCs w:val="21"/>
-          <w:lang w:val="en-GB"/>
-        </w:rPr>
-        <w:t xml:space="preserve"> L, Peter J </w:t>
-      </w:r>
-      <w:proofErr w:type="spellStart"/>
-      <w:r>
-        <w:rPr>
-          <w:rFonts w:ascii="Minion Pro" w:hAnsi="Minion Pro"/>
-          <w:sz w:val="21"/>
-          <w:szCs w:val="21"/>
-          <w:lang w:val="en-GB"/>
-        </w:rPr>
-        <w:t>Minnett</w:t>
-      </w:r>
-      <w:proofErr w:type="spellEnd"/>
-      <w:r>
-        <w:rPr>
-          <w:rFonts w:ascii="Minion Pro" w:hAnsi="Minion Pro"/>
-          <w:sz w:val="21"/>
-          <w:szCs w:val="21"/>
-          <w:lang w:val="en-GB"/>
-        </w:rPr>
-        <w:t xml:space="preserve">, and Brian Ward. 2009. Profiles of Ocean Surface Heating (Posh): A New Model of Upper Ocean Diurnal Warming. </w:t>
+      <w:r>
+        <w:rPr>
+          <w:rFonts w:ascii="Minion Pro" w:hAnsi="Minion Pro"/>
+          <w:sz w:val="21"/>
+          <w:szCs w:val="21"/>
+          <w:lang w:val="en-GB"/>
+        </w:rPr>
+        <w:t xml:space="preserve">Gentemann, Chelle L, Peter J Minnett, and Brian Ward. 2009. Profiles of Ocean Surface Heating (Posh): A New Model of Upper Ocean Diurnal Warming. </w:t>
       </w:r>
       <w:r>
         <w:rPr>
@@ -7093,27 +5182,7 @@
           <w:lang w:val="en-GB"/>
         </w:rPr>
         <w:lastRenderedPageBreak/>
-        <w:t xml:space="preserve">Griffiths, CL, A Mead, and L </w:t>
-      </w:r>
-      <w:proofErr w:type="spellStart"/>
-      <w:r>
-        <w:rPr>
-          <w:rFonts w:ascii="Minion Pro" w:hAnsi="Minion Pro"/>
-          <w:sz w:val="21"/>
-          <w:szCs w:val="21"/>
-          <w:lang w:val="en-GB"/>
-        </w:rPr>
-        <w:t>Zietsman</w:t>
-      </w:r>
-      <w:proofErr w:type="spellEnd"/>
-      <w:r>
-        <w:rPr>
-          <w:rFonts w:ascii="Minion Pro" w:hAnsi="Minion Pro"/>
-          <w:sz w:val="21"/>
-          <w:szCs w:val="21"/>
-          <w:lang w:val="en-GB"/>
-        </w:rPr>
-        <w:t xml:space="preserve">. 2011. Human Activities as Drivers of Change on South African Rocky Shores. </w:t>
+        <w:t xml:space="preserve">Griffiths, CL, A Mead, and L Zietsman. 2011. Human Activities as Drivers of Change on South African Rocky Shores. </w:t>
       </w:r>
       <w:r>
         <w:rPr>
@@ -7166,29 +5235,7 @@
           <w:szCs w:val="21"/>
           <w:lang w:val="en-GB"/>
         </w:rPr>
-        <w:t xml:space="preserve">Biological Journal of the </w:t>
-      </w:r>
-      <w:proofErr w:type="spellStart"/>
-      <w:r>
-        <w:rPr>
-          <w:rFonts w:ascii="Minion Pro" w:hAnsi="Minion Pro"/>
-          <w:i/>
-          <w:sz w:val="21"/>
-          <w:szCs w:val="21"/>
-          <w:lang w:val="en-GB"/>
-        </w:rPr>
-        <w:t>Linnean</w:t>
-      </w:r>
-      <w:proofErr w:type="spellEnd"/>
-      <w:r>
-        <w:rPr>
-          <w:rFonts w:ascii="Minion Pro" w:hAnsi="Minion Pro"/>
-          <w:i/>
-          <w:sz w:val="21"/>
-          <w:szCs w:val="21"/>
-          <w:lang w:val="en-GB"/>
-        </w:rPr>
-        <w:t xml:space="preserve"> Society</w:t>
+        <w:t>Biological Journal of the Linnean Society</w:t>
       </w:r>
       <w:r>
         <w:rPr>
@@ -7221,67 +5268,7 @@
           <w:szCs w:val="21"/>
           <w:lang w:val="en-GB"/>
         </w:rPr>
-        <w:t xml:space="preserve">Hutchings, L, Van der </w:t>
-      </w:r>
-      <w:proofErr w:type="spellStart"/>
-      <w:r>
-        <w:rPr>
-          <w:rFonts w:ascii="Minion Pro" w:hAnsi="Minion Pro"/>
-          <w:sz w:val="21"/>
-          <w:szCs w:val="21"/>
-          <w:lang w:val="en-GB"/>
-        </w:rPr>
-        <w:t>LingenCD</w:t>
-      </w:r>
-      <w:proofErr w:type="spellEnd"/>
-      <w:r>
-        <w:rPr>
-          <w:rFonts w:ascii="Minion Pro" w:hAnsi="Minion Pro"/>
-          <w:sz w:val="21"/>
-          <w:szCs w:val="21"/>
-          <w:lang w:val="en-GB"/>
-        </w:rPr>
-        <w:t xml:space="preserve">, LJ Shannon, RJM Crawford, HMS </w:t>
-      </w:r>
-      <w:proofErr w:type="spellStart"/>
-      <w:r>
-        <w:rPr>
-          <w:rFonts w:ascii="Minion Pro" w:hAnsi="Minion Pro"/>
-          <w:sz w:val="21"/>
-          <w:szCs w:val="21"/>
-          <w:lang w:val="en-GB"/>
-        </w:rPr>
-        <w:t>Verheye</w:t>
-      </w:r>
-      <w:proofErr w:type="spellEnd"/>
-      <w:r>
-        <w:rPr>
-          <w:rFonts w:ascii="Minion Pro" w:hAnsi="Minion Pro"/>
-          <w:sz w:val="21"/>
-          <w:szCs w:val="21"/>
-          <w:lang w:val="en-GB"/>
-        </w:rPr>
-        <w:t xml:space="preserve">, CH Bartholomae, Van der </w:t>
-      </w:r>
-      <w:proofErr w:type="spellStart"/>
-      <w:r>
-        <w:rPr>
-          <w:rFonts w:ascii="Minion Pro" w:hAnsi="Minion Pro"/>
-          <w:sz w:val="21"/>
-          <w:szCs w:val="21"/>
-          <w:lang w:val="en-GB"/>
-        </w:rPr>
-        <w:t>PlasAK</w:t>
-      </w:r>
-      <w:proofErr w:type="spellEnd"/>
-      <w:r>
-        <w:rPr>
-          <w:rFonts w:ascii="Minion Pro" w:hAnsi="Minion Pro"/>
-          <w:sz w:val="21"/>
-          <w:szCs w:val="21"/>
-          <w:lang w:val="en-GB"/>
-        </w:rPr>
-        <w:t xml:space="preserve">, et al. 2009. The Benguela Current: An Ecosystem of Four Components. </w:t>
+        <w:t xml:space="preserve">Hutchings, L, Van der LingenCD, LJ Shannon, RJM Crawford, HMS Verheye, CH Bartholomae, Van der PlasAK, et al. 2009. The Benguela Current: An Ecosystem of Four Components. </w:t>
       </w:r>
       <w:r>
         <w:rPr>
@@ -7317,45 +5304,14 @@
       <w:bookmarkStart w:id="55" w:name="ref-Hutchings20091"/>
       <w:bookmarkEnd w:id="54"/>
       <w:bookmarkEnd w:id="55"/>
-      <w:proofErr w:type="spellStart"/>
-      <w:r>
-        <w:rPr>
-          <w:rFonts w:ascii="Minion Pro" w:hAnsi="Minion Pro"/>
-          <w:sz w:val="21"/>
-          <w:szCs w:val="21"/>
-          <w:lang w:val="en-GB"/>
-        </w:rPr>
-        <w:t>Joubert</w:t>
-      </w:r>
-      <w:proofErr w:type="spellEnd"/>
-      <w:r>
-        <w:rPr>
-          <w:rFonts w:ascii="Minion Pro" w:hAnsi="Minion Pro"/>
-          <w:sz w:val="21"/>
-          <w:szCs w:val="21"/>
-          <w:lang w:val="en-GB"/>
-        </w:rPr>
-        <w:t>, JR, JL van Niekerk, J Reinecke, and I Meyer. 2013. Wave Energy Converters (</w:t>
-      </w:r>
-      <w:proofErr w:type="spellStart"/>
-      <w:r>
-        <w:rPr>
-          <w:rFonts w:ascii="Minion Pro" w:hAnsi="Minion Pro"/>
-          <w:sz w:val="21"/>
-          <w:szCs w:val="21"/>
-          <w:lang w:val="en-GB"/>
-        </w:rPr>
-        <w:t>Wecs</w:t>
-      </w:r>
-      <w:proofErr w:type="spellEnd"/>
-      <w:r>
-        <w:rPr>
-          <w:rFonts w:ascii="Minion Pro" w:hAnsi="Minion Pro"/>
-          <w:sz w:val="21"/>
-          <w:szCs w:val="21"/>
-          <w:lang w:val="en-GB"/>
-        </w:rPr>
-        <w:t xml:space="preserve">). </w:t>
+      <w:r>
+        <w:rPr>
+          <w:rFonts w:ascii="Minion Pro" w:hAnsi="Minion Pro"/>
+          <w:sz w:val="21"/>
+          <w:szCs w:val="21"/>
+          <w:lang w:val="en-GB"/>
+        </w:rPr>
+        <w:t xml:space="preserve">Joubert, JR, JL van Niekerk, J Reinecke, and I Meyer. 2013. Wave Energy Converters (Wecs). </w:t>
       </w:r>
       <w:r>
         <w:rPr>
@@ -7391,25 +5347,14 @@
       <w:bookmarkStart w:id="57" w:name="ref-Joubert20131"/>
       <w:bookmarkEnd w:id="56"/>
       <w:bookmarkEnd w:id="57"/>
-      <w:proofErr w:type="spellStart"/>
-      <w:r>
-        <w:rPr>
-          <w:rFonts w:ascii="Minion Pro" w:hAnsi="Minion Pro"/>
-          <w:sz w:val="21"/>
-          <w:szCs w:val="21"/>
-          <w:lang w:val="en-GB"/>
-        </w:rPr>
-        <w:t>Kaimal</w:t>
-      </w:r>
-      <w:proofErr w:type="spellEnd"/>
-      <w:r>
-        <w:rPr>
-          <w:rFonts w:ascii="Minion Pro" w:hAnsi="Minion Pro"/>
-          <w:sz w:val="21"/>
-          <w:szCs w:val="21"/>
-          <w:lang w:val="en-GB"/>
-        </w:rPr>
-        <w:t>, J C</w:t>
+      <w:r>
+        <w:rPr>
+          <w:rFonts w:ascii="Minion Pro" w:hAnsi="Minion Pro"/>
+          <w:sz w:val="21"/>
+          <w:szCs w:val="21"/>
+          <w:lang w:val="en-GB"/>
+        </w:rPr>
+        <w:t>Kaimal, J C</w:t>
       </w:r>
       <w:r>
         <w:rPr>
@@ -7427,27 +5372,7 @@
           <w:szCs w:val="21"/>
           <w:lang w:val="en-GB"/>
         </w:rPr>
-        <w:t xml:space="preserve">, JCJ </w:t>
-      </w:r>
-      <w:proofErr w:type="spellStart"/>
-      <w:r>
-        <w:rPr>
-          <w:rFonts w:ascii="Minion Pro" w:hAnsi="Minion Pro"/>
-          <w:sz w:val="21"/>
-          <w:szCs w:val="21"/>
-          <w:lang w:val="en-GB"/>
-        </w:rPr>
-        <w:t>Wyngaard</w:t>
-      </w:r>
-      <w:proofErr w:type="spellEnd"/>
-      <w:r>
-        <w:rPr>
-          <w:rFonts w:ascii="Minion Pro" w:hAnsi="Minion Pro"/>
-          <w:sz w:val="21"/>
-          <w:szCs w:val="21"/>
-          <w:lang w:val="en-GB"/>
-        </w:rPr>
-        <w:t>, Y</w:t>
+        <w:t>, JCJ Wyngaard, Y</w:t>
       </w:r>
       <w:r>
         <w:rPr>
@@ -7465,27 +5390,7 @@
           <w:szCs w:val="21"/>
           <w:lang w:val="en-GB"/>
         </w:rPr>
-        <w:t xml:space="preserve"> Izumi, and OR </w:t>
-      </w:r>
-      <w:proofErr w:type="spellStart"/>
-      <w:r>
-        <w:rPr>
-          <w:rFonts w:ascii="Minion Pro" w:hAnsi="Minion Pro"/>
-          <w:sz w:val="21"/>
-          <w:szCs w:val="21"/>
-          <w:lang w:val="en-GB"/>
-        </w:rPr>
-        <w:t>Coté</w:t>
-      </w:r>
-      <w:proofErr w:type="spellEnd"/>
-      <w:r>
-        <w:rPr>
-          <w:rFonts w:ascii="Minion Pro" w:hAnsi="Minion Pro"/>
-          <w:sz w:val="21"/>
-          <w:szCs w:val="21"/>
-          <w:lang w:val="en-GB"/>
-        </w:rPr>
-        <w:t xml:space="preserve">. 1972. Spectral Characteristics of Surface-Layer Turbulence. </w:t>
+        <w:t xml:space="preserve"> Izumi, and OR Coté. 1972. Spectral Characteristics of Surface-Layer Turbulence. </w:t>
       </w:r>
       <w:r>
         <w:rPr>
@@ -7521,45 +5426,14 @@
       <w:bookmarkStart w:id="59" w:name="ref-Kaimal19721"/>
       <w:bookmarkEnd w:id="58"/>
       <w:bookmarkEnd w:id="59"/>
-      <w:proofErr w:type="spellStart"/>
-      <w:r>
-        <w:rPr>
-          <w:rFonts w:ascii="Minion Pro" w:hAnsi="Minion Pro"/>
-          <w:sz w:val="21"/>
-          <w:szCs w:val="21"/>
-          <w:lang w:val="en-GB"/>
-        </w:rPr>
-        <w:t>Kudryavtsev</w:t>
-      </w:r>
-      <w:proofErr w:type="spellEnd"/>
-      <w:r>
-        <w:rPr>
-          <w:rFonts w:ascii="Minion Pro" w:hAnsi="Minion Pro"/>
-          <w:sz w:val="21"/>
-          <w:szCs w:val="21"/>
-          <w:lang w:val="en-GB"/>
-        </w:rPr>
-        <w:t xml:space="preserve">, Vladimir N, and Alexander V </w:t>
-      </w:r>
-      <w:proofErr w:type="spellStart"/>
-      <w:r>
-        <w:rPr>
-          <w:rFonts w:ascii="Minion Pro" w:hAnsi="Minion Pro"/>
-          <w:sz w:val="21"/>
-          <w:szCs w:val="21"/>
-          <w:lang w:val="en-GB"/>
-        </w:rPr>
-        <w:t>Soloviev</w:t>
-      </w:r>
-      <w:proofErr w:type="spellEnd"/>
-      <w:r>
-        <w:rPr>
-          <w:rFonts w:ascii="Minion Pro" w:hAnsi="Minion Pro"/>
-          <w:sz w:val="21"/>
-          <w:szCs w:val="21"/>
-          <w:lang w:val="en-GB"/>
-        </w:rPr>
-        <w:t xml:space="preserve">. 1990. Slippery Near-Surface Layer of the Ocean Arising Due to Daytime Solar Heating. </w:t>
+      <w:r>
+        <w:rPr>
+          <w:rFonts w:ascii="Minion Pro" w:hAnsi="Minion Pro"/>
+          <w:sz w:val="21"/>
+          <w:szCs w:val="21"/>
+          <w:lang w:val="en-GB"/>
+        </w:rPr>
+        <w:t xml:space="preserve">Kudryavtsev, Vladimir N, and Alexander V Soloviev. 1990. Slippery Near-Surface Layer of the Ocean Arising Due to Daytime Solar Heating. </w:t>
       </w:r>
       <w:r>
         <w:rPr>
@@ -7602,47 +5476,7 @@
           <w:szCs w:val="21"/>
           <w:lang w:val="en-GB"/>
         </w:rPr>
-        <w:t xml:space="preserve">Lee, Kate Asha, </w:t>
-      </w:r>
-      <w:proofErr w:type="spellStart"/>
-      <w:r>
-        <w:rPr>
-          <w:rFonts w:ascii="Minion Pro" w:hAnsi="Minion Pro"/>
-          <w:sz w:val="21"/>
-          <w:szCs w:val="21"/>
-          <w:lang w:val="en-GB"/>
-        </w:rPr>
-        <w:t>Moninya</w:t>
-      </w:r>
-      <w:proofErr w:type="spellEnd"/>
-      <w:r>
-        <w:rPr>
-          <w:rFonts w:ascii="Minion Pro" w:hAnsi="Minion Pro"/>
-          <w:sz w:val="21"/>
-          <w:szCs w:val="21"/>
-          <w:lang w:val="en-GB"/>
-        </w:rPr>
-        <w:t xml:space="preserve"> </w:t>
-      </w:r>
-      <w:proofErr w:type="spellStart"/>
-      <w:r>
-        <w:rPr>
-          <w:rFonts w:ascii="Minion Pro" w:hAnsi="Minion Pro"/>
-          <w:sz w:val="21"/>
-          <w:szCs w:val="21"/>
-          <w:lang w:val="en-GB"/>
-        </w:rPr>
-        <w:t>Roughan</w:t>
-      </w:r>
-      <w:proofErr w:type="spellEnd"/>
-      <w:r>
-        <w:rPr>
-          <w:rFonts w:ascii="Minion Pro" w:hAnsi="Minion Pro"/>
-          <w:sz w:val="21"/>
-          <w:szCs w:val="21"/>
-          <w:lang w:val="en-GB"/>
-        </w:rPr>
-        <w:t xml:space="preserve">, Hamish Malcolm, and Nicholas Otway. 2018. Assessing the Use of Area-and Time-Averaging Based on Known de-Correlation Scales to Provide Satellite Derived Sea Surface Temperatures in Coastal Areas. </w:t>
+        <w:t xml:space="preserve">Lee, Kate Asha, Moninya Roughan, Hamish Malcolm, and Nicholas Otway. 2018. Assessing the Use of Area-and Time-Averaging Based on Known de-Correlation Scales to Provide Satellite Derived Sea Surface Temperatures in Coastal Areas. </w:t>
       </w:r>
       <w:r>
         <w:rPr>
@@ -7678,45 +5512,14 @@
       <w:bookmarkStart w:id="63" w:name="ref-Lee20181"/>
       <w:bookmarkEnd w:id="62"/>
       <w:bookmarkEnd w:id="63"/>
-      <w:proofErr w:type="spellStart"/>
-      <w:r>
-        <w:rPr>
-          <w:rFonts w:ascii="Minion Pro" w:hAnsi="Minion Pro"/>
-          <w:sz w:val="21"/>
-          <w:szCs w:val="21"/>
-          <w:lang w:val="en-GB"/>
-        </w:rPr>
-        <w:t>Leichter</w:t>
-      </w:r>
-      <w:proofErr w:type="spellEnd"/>
-      <w:r>
-        <w:rPr>
-          <w:rFonts w:ascii="Minion Pro" w:hAnsi="Minion Pro"/>
-          <w:sz w:val="21"/>
-          <w:szCs w:val="21"/>
-          <w:lang w:val="en-GB"/>
-        </w:rPr>
-        <w:t xml:space="preserve">, James J, Stephen R Wing, Steven L Miller, and Mark W Denny. 1996. Pulsed Delivery of </w:t>
-      </w:r>
-      <w:proofErr w:type="spellStart"/>
-      <w:r>
-        <w:rPr>
-          <w:rFonts w:ascii="Minion Pro" w:hAnsi="Minion Pro"/>
-          <w:sz w:val="21"/>
-          <w:szCs w:val="21"/>
-          <w:lang w:val="en-GB"/>
-        </w:rPr>
-        <w:t>Subthermocline</w:t>
-      </w:r>
-      <w:proofErr w:type="spellEnd"/>
-      <w:r>
-        <w:rPr>
-          <w:rFonts w:ascii="Minion Pro" w:hAnsi="Minion Pro"/>
-          <w:sz w:val="21"/>
-          <w:szCs w:val="21"/>
-          <w:lang w:val="en-GB"/>
-        </w:rPr>
-        <w:t xml:space="preserve"> Water to Conch Reef (Florida Keys) by Internal Tidal Bores. </w:t>
+      <w:r>
+        <w:rPr>
+          <w:rFonts w:ascii="Minion Pro" w:hAnsi="Minion Pro"/>
+          <w:sz w:val="21"/>
+          <w:szCs w:val="21"/>
+          <w:lang w:val="en-GB"/>
+        </w:rPr>
+        <w:t xml:space="preserve">Leichter, James J, Stephen R Wing, Steven L Miller, and Mark W Denny. 1996. Pulsed Delivery of Subthermocline Water to Conch Reef (Florida Keys) by Internal Tidal Bores. </w:t>
       </w:r>
       <w:r>
         <w:rPr>
@@ -7752,25 +5555,14 @@
       <w:bookmarkStart w:id="65" w:name="ref-Leichter19961"/>
       <w:bookmarkEnd w:id="64"/>
       <w:bookmarkEnd w:id="65"/>
-      <w:proofErr w:type="spellStart"/>
-      <w:r>
-        <w:rPr>
-          <w:rFonts w:ascii="Minion Pro" w:hAnsi="Minion Pro"/>
-          <w:sz w:val="21"/>
-          <w:szCs w:val="21"/>
-          <w:lang w:val="en-GB"/>
-        </w:rPr>
-        <w:t>Lutjeharms</w:t>
-      </w:r>
-      <w:proofErr w:type="spellEnd"/>
-      <w:r>
-        <w:rPr>
-          <w:rFonts w:ascii="Minion Pro" w:hAnsi="Minion Pro"/>
-          <w:sz w:val="21"/>
-          <w:szCs w:val="21"/>
-          <w:lang w:val="en-GB"/>
-        </w:rPr>
-        <w:t xml:space="preserve">, JRE, J Cooper, and M Roberts. 2000. Upwelling at the Inshore Edge of the Agulhas Current. </w:t>
+      <w:r>
+        <w:rPr>
+          <w:rFonts w:ascii="Minion Pro" w:hAnsi="Minion Pro"/>
+          <w:sz w:val="21"/>
+          <w:szCs w:val="21"/>
+          <w:lang w:val="en-GB"/>
+        </w:rPr>
+        <w:t xml:space="preserve">Lutjeharms, JRE, J Cooper, and M Roberts. 2000. Upwelling at the Inshore Edge of the Agulhas Current. </w:t>
       </w:r>
       <w:r>
         <w:rPr>
@@ -7806,45 +5598,14 @@
       <w:bookmarkStart w:id="67" w:name="ref-Lutjeharms20001"/>
       <w:bookmarkEnd w:id="66"/>
       <w:bookmarkEnd w:id="67"/>
-      <w:proofErr w:type="spellStart"/>
-      <w:r>
-        <w:rPr>
-          <w:rFonts w:ascii="Minion Pro" w:hAnsi="Minion Pro"/>
-          <w:sz w:val="21"/>
-          <w:szCs w:val="21"/>
-          <w:lang w:val="en-GB"/>
-        </w:rPr>
-        <w:t>Lutjeharms</w:t>
-      </w:r>
-      <w:proofErr w:type="spellEnd"/>
-      <w:r>
-        <w:rPr>
-          <w:rFonts w:ascii="Minion Pro" w:hAnsi="Minion Pro"/>
-          <w:sz w:val="21"/>
-          <w:szCs w:val="21"/>
-          <w:lang w:val="en-GB"/>
-        </w:rPr>
-        <w:t xml:space="preserve">, JRE, and Van </w:t>
-      </w:r>
-      <w:proofErr w:type="spellStart"/>
-      <w:r>
-        <w:rPr>
-          <w:rFonts w:ascii="Minion Pro" w:hAnsi="Minion Pro"/>
-          <w:sz w:val="21"/>
-          <w:szCs w:val="21"/>
-          <w:lang w:val="en-GB"/>
-        </w:rPr>
-        <w:t>BallegooyenRC</w:t>
-      </w:r>
-      <w:proofErr w:type="spellEnd"/>
-      <w:r>
-        <w:rPr>
-          <w:rFonts w:ascii="Minion Pro" w:hAnsi="Minion Pro"/>
-          <w:sz w:val="21"/>
-          <w:szCs w:val="21"/>
-          <w:lang w:val="en-GB"/>
-        </w:rPr>
-        <w:t xml:space="preserve">. 1988. Anomalous Upstream Retroflection in the Agulhas Current. </w:t>
+      <w:r>
+        <w:rPr>
+          <w:rFonts w:ascii="Minion Pro" w:hAnsi="Minion Pro"/>
+          <w:sz w:val="21"/>
+          <w:szCs w:val="21"/>
+          <w:lang w:val="en-GB"/>
+        </w:rPr>
+        <w:t xml:space="preserve">Lutjeharms, JRE, and Van BallegooyenRC. 1988. Anomalous Upstream Retroflection in the Agulhas Current. </w:t>
       </w:r>
       <w:r>
         <w:rPr>
@@ -7880,25 +5641,14 @@
       <w:bookmarkStart w:id="69" w:name="ref-Lutjeharms19881"/>
       <w:bookmarkEnd w:id="68"/>
       <w:bookmarkEnd w:id="69"/>
-      <w:proofErr w:type="spellStart"/>
-      <w:r>
-        <w:rPr>
-          <w:rFonts w:ascii="Minion Pro" w:hAnsi="Minion Pro"/>
-          <w:sz w:val="21"/>
-          <w:szCs w:val="21"/>
-          <w:lang w:val="en-GB"/>
-        </w:rPr>
-        <w:t>Lüning</w:t>
-      </w:r>
-      <w:proofErr w:type="spellEnd"/>
-      <w:r>
-        <w:rPr>
-          <w:rFonts w:ascii="Minion Pro" w:hAnsi="Minion Pro"/>
-          <w:sz w:val="21"/>
-          <w:szCs w:val="21"/>
-          <w:lang w:val="en-GB"/>
-        </w:rPr>
-        <w:t xml:space="preserve">, Klaus. 1990. </w:t>
+      <w:r>
+        <w:rPr>
+          <w:rFonts w:ascii="Minion Pro" w:hAnsi="Minion Pro"/>
+          <w:sz w:val="21"/>
+          <w:szCs w:val="21"/>
+          <w:lang w:val="en-GB"/>
+        </w:rPr>
+        <w:t xml:space="preserve">Lüning, Klaus. 1990. </w:t>
       </w:r>
       <w:r>
         <w:rPr>
@@ -7984,27 +5734,7 @@
           <w:szCs w:val="21"/>
           <w:lang w:val="en-GB"/>
         </w:rPr>
-        <w:t xml:space="preserve">Mead, Angela. 2011. Climate and </w:t>
-      </w:r>
-      <w:proofErr w:type="spellStart"/>
-      <w:r>
-        <w:rPr>
-          <w:rFonts w:ascii="Minion Pro" w:hAnsi="Minion Pro"/>
-          <w:sz w:val="21"/>
-          <w:szCs w:val="21"/>
-          <w:lang w:val="en-GB"/>
-        </w:rPr>
-        <w:t>Bioinvasives</w:t>
-      </w:r>
-      <w:proofErr w:type="spellEnd"/>
-      <w:r>
-        <w:rPr>
-          <w:rFonts w:ascii="Minion Pro" w:hAnsi="Minion Pro"/>
-          <w:sz w:val="21"/>
-          <w:szCs w:val="21"/>
-          <w:lang w:val="en-GB"/>
-        </w:rPr>
-        <w:t xml:space="preserve"> Drivers of Change on South African Rocky Shores? PhD thesis, University of Cape Town.</w:t>
+        <w:t>Mead, Angela. 2011. Climate and Bioinvasives Drivers of Change on South African Rocky Shores? PhD thesis, University of Cape Town.</w:t>
       </w:r>
     </w:p>
     <w:p>
@@ -8021,25 +5751,14 @@
       <w:bookmarkStart w:id="75" w:name="ref-Mead20111"/>
       <w:bookmarkEnd w:id="74"/>
       <w:bookmarkEnd w:id="75"/>
-      <w:proofErr w:type="spellStart"/>
-      <w:r>
-        <w:rPr>
-          <w:rFonts w:ascii="Minion Pro" w:hAnsi="Minion Pro"/>
-          <w:sz w:val="21"/>
-          <w:szCs w:val="21"/>
-          <w:lang w:val="en-GB"/>
-        </w:rPr>
-        <w:t>Meehl</w:t>
-      </w:r>
-      <w:proofErr w:type="spellEnd"/>
-      <w:r>
-        <w:rPr>
-          <w:rFonts w:ascii="Minion Pro" w:hAnsi="Minion Pro"/>
-          <w:sz w:val="21"/>
-          <w:szCs w:val="21"/>
-          <w:lang w:val="en-GB"/>
-        </w:rPr>
-        <w:t xml:space="preserve">, Gerald A, and Claudia Tebaldi. 2004. More Intense, More Frequent, and Longer Lasting Heat Waves in the 21st Century. </w:t>
+      <w:r>
+        <w:rPr>
+          <w:rFonts w:ascii="Minion Pro" w:hAnsi="Minion Pro"/>
+          <w:sz w:val="21"/>
+          <w:szCs w:val="21"/>
+          <w:lang w:val="en-GB"/>
+        </w:rPr>
+        <w:t xml:space="preserve">Meehl, Gerald A, and Claudia Tebaldi. 2004. More Intense, More Frequent, and Longer Lasting Heat Waves in the 21st Century. </w:t>
       </w:r>
       <w:r>
         <w:rPr>
@@ -8082,47 +5801,7 @@
           <w:szCs w:val="21"/>
           <w:lang w:val="en-GB"/>
         </w:rPr>
-        <w:t xml:space="preserve">Müller, Ruth, Thomas </w:t>
-      </w:r>
-      <w:proofErr w:type="spellStart"/>
-      <w:r>
-        <w:rPr>
-          <w:rFonts w:ascii="Minion Pro" w:hAnsi="Minion Pro"/>
-          <w:sz w:val="21"/>
-          <w:szCs w:val="21"/>
-          <w:lang w:val="en-GB"/>
-        </w:rPr>
-        <w:t>Laepple</w:t>
-      </w:r>
-      <w:proofErr w:type="spellEnd"/>
-      <w:r>
-        <w:rPr>
-          <w:rFonts w:ascii="Minion Pro" w:hAnsi="Minion Pro"/>
-          <w:sz w:val="21"/>
-          <w:szCs w:val="21"/>
-          <w:lang w:val="en-GB"/>
-        </w:rPr>
-        <w:t xml:space="preserve">, Inka Bartsch, and Christian </w:t>
-      </w:r>
-      <w:proofErr w:type="spellStart"/>
-      <w:r>
-        <w:rPr>
-          <w:rFonts w:ascii="Minion Pro" w:hAnsi="Minion Pro"/>
-          <w:sz w:val="21"/>
-          <w:szCs w:val="21"/>
-          <w:lang w:val="en-GB"/>
-        </w:rPr>
-        <w:t>Wiencke</w:t>
-      </w:r>
-      <w:proofErr w:type="spellEnd"/>
-      <w:r>
-        <w:rPr>
-          <w:rFonts w:ascii="Minion Pro" w:hAnsi="Minion Pro"/>
-          <w:sz w:val="21"/>
-          <w:szCs w:val="21"/>
-          <w:lang w:val="en-GB"/>
-        </w:rPr>
-        <w:t xml:space="preserve">. 2009. Impact of Oceanic Warming on the Distribution of Seaweeds in Polar and Cold-Temperate Waters. </w:t>
+        <w:t xml:space="preserve">Müller, Ruth, Thomas Laepple, Inka Bartsch, and Christian Wiencke. 2009. Impact of Oceanic Warming on the Distribution of Seaweeds in Polar and Cold-Temperate Waters. </w:t>
       </w:r>
       <w:r>
         <w:rPr>
@@ -8165,47 +5844,7 @@
           <w:szCs w:val="21"/>
           <w:lang w:val="en-GB"/>
         </w:rPr>
-        <w:t xml:space="preserve">Pearce, Alan, Fabienne </w:t>
-      </w:r>
-      <w:proofErr w:type="spellStart"/>
-      <w:r>
-        <w:rPr>
-          <w:rFonts w:ascii="Minion Pro" w:hAnsi="Minion Pro"/>
-          <w:sz w:val="21"/>
-          <w:szCs w:val="21"/>
-          <w:lang w:val="en-GB"/>
-        </w:rPr>
-        <w:t>Faskel</w:t>
-      </w:r>
-      <w:proofErr w:type="spellEnd"/>
-      <w:r>
-        <w:rPr>
-          <w:rFonts w:ascii="Minion Pro" w:hAnsi="Minion Pro"/>
-          <w:sz w:val="21"/>
-          <w:szCs w:val="21"/>
-          <w:lang w:val="en-GB"/>
-        </w:rPr>
-        <w:t xml:space="preserve">, and Glenn </w:t>
-      </w:r>
-      <w:proofErr w:type="spellStart"/>
-      <w:r>
-        <w:rPr>
-          <w:rFonts w:ascii="Minion Pro" w:hAnsi="Minion Pro"/>
-          <w:sz w:val="21"/>
-          <w:szCs w:val="21"/>
-          <w:lang w:val="en-GB"/>
-        </w:rPr>
-        <w:t>Hyndes</w:t>
-      </w:r>
-      <w:proofErr w:type="spellEnd"/>
-      <w:r>
-        <w:rPr>
-          <w:rFonts w:ascii="Minion Pro" w:hAnsi="Minion Pro"/>
-          <w:sz w:val="21"/>
-          <w:szCs w:val="21"/>
-          <w:lang w:val="en-GB"/>
-        </w:rPr>
-        <w:t xml:space="preserve">. 2006. Nearshore Sea Temperature Variability Off Rottnest Island (Western Australia) Derived from Satellite Data. </w:t>
+        <w:t xml:space="preserve">Pearce, Alan, Fabienne Faskel, and Glenn Hyndes. 2006. Nearshore Sea Temperature Variability Off Rottnest Island (Western Australia) Derived from Satellite Data. </w:t>
       </w:r>
       <w:r>
         <w:rPr>
@@ -8334,27 +5973,7 @@
           <w:szCs w:val="21"/>
           <w:lang w:val="en-GB"/>
         </w:rPr>
-        <w:t xml:space="preserve">Reason, CJC, and H Mulenga. 1999. Relationships Between South African Rainfall and </w:t>
-      </w:r>
-      <w:proofErr w:type="spellStart"/>
-      <w:r>
-        <w:rPr>
-          <w:rFonts w:ascii="Minion Pro" w:hAnsi="Minion Pro"/>
-          <w:sz w:val="21"/>
-          <w:szCs w:val="21"/>
-          <w:lang w:val="en-GB"/>
-        </w:rPr>
-        <w:t>Sst</w:t>
-      </w:r>
-      <w:proofErr w:type="spellEnd"/>
-      <w:r>
-        <w:rPr>
-          <w:rFonts w:ascii="Minion Pro" w:hAnsi="Minion Pro"/>
-          <w:sz w:val="21"/>
-          <w:szCs w:val="21"/>
-          <w:lang w:val="en-GB"/>
-        </w:rPr>
-        <w:t xml:space="preserve"> Anomalies in the Southwest Indian Ocean. </w:t>
+        <w:t xml:space="preserve">Reason, CJC, and H Mulenga. 1999. Relationships Between South African Rainfall and Sst Anomalies in the Southwest Indian Ocean. </w:t>
       </w:r>
       <w:r>
         <w:rPr>
@@ -8398,87 +6017,7 @@
           <w:lang w:val="en-GB"/>
         </w:rPr>
         <w:lastRenderedPageBreak/>
-        <w:t xml:space="preserve">Rouault, </w:t>
-      </w:r>
-      <w:proofErr w:type="spellStart"/>
-      <w:r>
-        <w:rPr>
-          <w:rFonts w:ascii="Minion Pro" w:hAnsi="Minion Pro"/>
-          <w:sz w:val="21"/>
-          <w:szCs w:val="21"/>
-          <w:lang w:val="en-GB"/>
-        </w:rPr>
-        <w:t>Marjolaine</w:t>
-      </w:r>
-      <w:proofErr w:type="spellEnd"/>
-      <w:r>
-        <w:rPr>
-          <w:rFonts w:ascii="Minion Pro" w:hAnsi="Minion Pro"/>
-          <w:sz w:val="21"/>
-          <w:szCs w:val="21"/>
-          <w:lang w:val="en-GB"/>
-        </w:rPr>
-        <w:t xml:space="preserve"> J, Alexis </w:t>
-      </w:r>
-      <w:proofErr w:type="spellStart"/>
-      <w:r>
-        <w:rPr>
-          <w:rFonts w:ascii="Minion Pro" w:hAnsi="Minion Pro"/>
-          <w:sz w:val="21"/>
-          <w:szCs w:val="21"/>
-          <w:lang w:val="en-GB"/>
-        </w:rPr>
-        <w:t>Mouche</w:t>
-      </w:r>
-      <w:proofErr w:type="spellEnd"/>
-      <w:r>
-        <w:rPr>
-          <w:rFonts w:ascii="Minion Pro" w:hAnsi="Minion Pro"/>
-          <w:sz w:val="21"/>
-          <w:szCs w:val="21"/>
-          <w:lang w:val="en-GB"/>
-        </w:rPr>
-        <w:t xml:space="preserve">, Fabrice Collard, JA Johannessen, and Bertrand </w:t>
-      </w:r>
-      <w:proofErr w:type="spellStart"/>
-      <w:r>
-        <w:rPr>
-          <w:rFonts w:ascii="Minion Pro" w:hAnsi="Minion Pro"/>
-          <w:sz w:val="21"/>
-          <w:szCs w:val="21"/>
-          <w:lang w:val="en-GB"/>
-        </w:rPr>
-        <w:t>Chapron</w:t>
-      </w:r>
-      <w:proofErr w:type="spellEnd"/>
-      <w:r>
-        <w:rPr>
-          <w:rFonts w:ascii="Minion Pro" w:hAnsi="Minion Pro"/>
-          <w:sz w:val="21"/>
-          <w:szCs w:val="21"/>
-          <w:lang w:val="en-GB"/>
-        </w:rPr>
-        <w:t xml:space="preserve">. 2010. Mapping the Agulhas Current from Space: An Assessment of </w:t>
-      </w:r>
-      <w:proofErr w:type="spellStart"/>
-      <w:r>
-        <w:rPr>
-          <w:rFonts w:ascii="Minion Pro" w:hAnsi="Minion Pro"/>
-          <w:sz w:val="21"/>
-          <w:szCs w:val="21"/>
-          <w:lang w:val="en-GB"/>
-        </w:rPr>
-        <w:t>Asar</w:t>
-      </w:r>
-      <w:proofErr w:type="spellEnd"/>
-      <w:r>
-        <w:rPr>
-          <w:rFonts w:ascii="Minion Pro" w:hAnsi="Minion Pro"/>
-          <w:sz w:val="21"/>
-          <w:szCs w:val="21"/>
-          <w:lang w:val="en-GB"/>
-        </w:rPr>
-        <w:t xml:space="preserve"> Surface Current Velocities. </w:t>
+        <w:t xml:space="preserve">Rouault, Marjolaine J, Alexis Mouche, Fabrice Collard, JA Johannessen, and Bertrand Chapron. 2010. Mapping the Agulhas Current from Space: An Assessment of Asar Surface Current Velocities. </w:t>
       </w:r>
       <w:r>
         <w:rPr>
@@ -8521,47 +6060,7 @@
           <w:szCs w:val="21"/>
           <w:lang w:val="en-GB"/>
         </w:rPr>
-        <w:t xml:space="preserve">Rouault, Mathieu, </w:t>
-      </w:r>
-      <w:proofErr w:type="spellStart"/>
-      <w:r>
-        <w:rPr>
-          <w:rFonts w:ascii="Minion Pro" w:hAnsi="Minion Pro"/>
-          <w:sz w:val="21"/>
-          <w:szCs w:val="21"/>
-          <w:lang w:val="en-GB"/>
-        </w:rPr>
-        <w:t>Pierrick</w:t>
-      </w:r>
-      <w:proofErr w:type="spellEnd"/>
-      <w:r>
-        <w:rPr>
-          <w:rFonts w:ascii="Minion Pro" w:hAnsi="Minion Pro"/>
-          <w:sz w:val="21"/>
-          <w:szCs w:val="21"/>
-          <w:lang w:val="en-GB"/>
-        </w:rPr>
-        <w:t xml:space="preserve"> </w:t>
-      </w:r>
-      <w:proofErr w:type="spellStart"/>
-      <w:r>
-        <w:rPr>
-          <w:rFonts w:ascii="Minion Pro" w:hAnsi="Minion Pro"/>
-          <w:sz w:val="21"/>
-          <w:szCs w:val="21"/>
-          <w:lang w:val="en-GB"/>
-        </w:rPr>
-        <w:t>Penven</w:t>
-      </w:r>
-      <w:proofErr w:type="spellEnd"/>
-      <w:r>
-        <w:rPr>
-          <w:rFonts w:ascii="Minion Pro" w:hAnsi="Minion Pro"/>
-          <w:sz w:val="21"/>
-          <w:szCs w:val="21"/>
-          <w:lang w:val="en-GB"/>
-        </w:rPr>
-        <w:t xml:space="preserve">, and Benjamin Pohl. 2009. Warming in the Agulhas Current System Since the 1980’s. </w:t>
+        <w:t xml:space="preserve">Rouault, Mathieu, Pierrick Penven, and Benjamin Pohl. 2009. Warming in the Agulhas Current System Since the 1980’s. </w:t>
       </w:r>
       <w:r>
         <w:rPr>
@@ -8604,27 +6103,7 @@
           <w:szCs w:val="21"/>
           <w:lang w:val="en-GB"/>
         </w:rPr>
-        <w:t xml:space="preserve">Schlegel, Robert W, Eric CJ Oliver, Sarah Perkins-Kirkpatrick, </w:t>
-      </w:r>
-      <w:proofErr w:type="spellStart"/>
-      <w:r>
-        <w:rPr>
-          <w:rFonts w:ascii="Minion Pro" w:hAnsi="Minion Pro"/>
-          <w:sz w:val="21"/>
-          <w:szCs w:val="21"/>
-          <w:lang w:val="en-GB"/>
-        </w:rPr>
-        <w:t>Andries</w:t>
-      </w:r>
-      <w:proofErr w:type="spellEnd"/>
-      <w:r>
-        <w:rPr>
-          <w:rFonts w:ascii="Minion Pro" w:hAnsi="Minion Pro"/>
-          <w:sz w:val="21"/>
-          <w:szCs w:val="21"/>
-          <w:lang w:val="en-GB"/>
-        </w:rPr>
-        <w:t xml:space="preserve"> Kruger, and Albertus J Smit. 2017. Predominant Atmospheric and Oceanic Patterns During Coastal Marine Heatwaves. </w:t>
+        <w:t xml:space="preserve">Schlegel, Robert W, Eric CJ Oliver, Sarah Perkins-Kirkpatrick, Andries Kruger, and Albertus J Smit. 2017. Predominant Atmospheric and Oceanic Patterns During Coastal Marine Heatwaves. </w:t>
       </w:r>
       <w:r>
         <w:rPr>
@@ -8746,45 +6225,14 @@
       <w:bookmarkStart w:id="97" w:name="ref-Shannon20061"/>
       <w:bookmarkEnd w:id="96"/>
       <w:bookmarkEnd w:id="97"/>
-      <w:proofErr w:type="spellStart"/>
-      <w:r>
-        <w:rPr>
-          <w:rFonts w:ascii="Minion Pro" w:hAnsi="Minion Pro"/>
-          <w:sz w:val="21"/>
-          <w:szCs w:val="21"/>
-          <w:lang w:val="en-GB"/>
-        </w:rPr>
-        <w:t>Sinnett</w:t>
-      </w:r>
-      <w:proofErr w:type="spellEnd"/>
-      <w:r>
-        <w:rPr>
-          <w:rFonts w:ascii="Minion Pro" w:hAnsi="Minion Pro"/>
-          <w:sz w:val="21"/>
-          <w:szCs w:val="21"/>
-          <w:lang w:val="en-GB"/>
-        </w:rPr>
-        <w:t xml:space="preserve">, Gregory, and Falk </w:t>
-      </w:r>
-      <w:proofErr w:type="spellStart"/>
-      <w:r>
-        <w:rPr>
-          <w:rFonts w:ascii="Minion Pro" w:hAnsi="Minion Pro"/>
-          <w:sz w:val="21"/>
-          <w:szCs w:val="21"/>
-          <w:lang w:val="en-GB"/>
-        </w:rPr>
-        <w:t>Feddersen</w:t>
-      </w:r>
-      <w:proofErr w:type="spellEnd"/>
-      <w:r>
-        <w:rPr>
-          <w:rFonts w:ascii="Minion Pro" w:hAnsi="Minion Pro"/>
-          <w:sz w:val="21"/>
-          <w:szCs w:val="21"/>
-          <w:lang w:val="en-GB"/>
-        </w:rPr>
-        <w:t xml:space="preserve">. 2014. The Surf Zone Heat Budget: The Effect of Wave Heating. </w:t>
+      <w:r>
+        <w:rPr>
+          <w:rFonts w:ascii="Minion Pro" w:hAnsi="Minion Pro"/>
+          <w:sz w:val="21"/>
+          <w:szCs w:val="21"/>
+          <w:lang w:val="en-GB"/>
+        </w:rPr>
+        <w:t xml:space="preserve">Sinnett, Gregory, and Falk Feddersen. 2014. The Surf Zone Heat Budget: The Effect of Wave Heating. </w:t>
       </w:r>
       <w:r>
         <w:rPr>
@@ -8820,65 +6268,14 @@
       <w:bookmarkStart w:id="99" w:name="ref-Sinnett20141"/>
       <w:bookmarkEnd w:id="98"/>
       <w:bookmarkEnd w:id="99"/>
-      <w:proofErr w:type="spellStart"/>
-      <w:r>
-        <w:rPr>
-          <w:rFonts w:ascii="Minion Pro" w:hAnsi="Minion Pro"/>
-          <w:sz w:val="21"/>
-          <w:szCs w:val="21"/>
-          <w:lang w:val="en-GB"/>
-        </w:rPr>
-        <w:t>Smale</w:t>
-      </w:r>
-      <w:proofErr w:type="spellEnd"/>
-      <w:r>
-        <w:rPr>
-          <w:rFonts w:ascii="Minion Pro" w:hAnsi="Minion Pro"/>
-          <w:sz w:val="21"/>
-          <w:szCs w:val="21"/>
-          <w:lang w:val="en-GB"/>
-        </w:rPr>
-        <w:t xml:space="preserve">, Dan A, and Thomas </w:t>
-      </w:r>
-      <w:proofErr w:type="spellStart"/>
-      <w:r>
-        <w:rPr>
-          <w:rFonts w:ascii="Minion Pro" w:hAnsi="Minion Pro"/>
-          <w:sz w:val="21"/>
-          <w:szCs w:val="21"/>
-          <w:lang w:val="en-GB"/>
-        </w:rPr>
-        <w:t>Wernberg</w:t>
-      </w:r>
-      <w:proofErr w:type="spellEnd"/>
-      <w:r>
-        <w:rPr>
-          <w:rFonts w:ascii="Minion Pro" w:hAnsi="Minion Pro"/>
-          <w:sz w:val="21"/>
-          <w:szCs w:val="21"/>
-          <w:lang w:val="en-GB"/>
-        </w:rPr>
-        <w:t xml:space="preserve">. 2009. Satellite-Derived </w:t>
-      </w:r>
-      <w:proofErr w:type="spellStart"/>
-      <w:r>
-        <w:rPr>
-          <w:rFonts w:ascii="Minion Pro" w:hAnsi="Minion Pro"/>
-          <w:sz w:val="21"/>
-          <w:szCs w:val="21"/>
-          <w:lang w:val="en-GB"/>
-        </w:rPr>
-        <w:t>Sst</w:t>
-      </w:r>
-      <w:proofErr w:type="spellEnd"/>
-      <w:r>
-        <w:rPr>
-          <w:rFonts w:ascii="Minion Pro" w:hAnsi="Minion Pro"/>
-          <w:sz w:val="21"/>
-          <w:szCs w:val="21"/>
-          <w:lang w:val="en-GB"/>
-        </w:rPr>
-        <w:t xml:space="preserve"> Data as a Proxy for Water Temperature in Nearshore Benthic Ecology. </w:t>
+      <w:r>
+        <w:rPr>
+          <w:rFonts w:ascii="Minion Pro" w:hAnsi="Minion Pro"/>
+          <w:sz w:val="21"/>
+          <w:szCs w:val="21"/>
+          <w:lang w:val="en-GB"/>
+        </w:rPr>
+        <w:t xml:space="preserve">Smale, Dan A, and Thomas Wernberg. 2009. Satellite-Derived Sst Data as a Proxy for Water Temperature in Nearshore Benthic Ecology. </w:t>
       </w:r>
       <w:r>
         <w:rPr>
@@ -8964,89 +6361,17 @@
           <w:szCs w:val="21"/>
           <w:lang w:val="en-GB"/>
         </w:rPr>
-        <w:t xml:space="preserve">Smit, Albertus J, Michael Roberts, Robert J Anderson, Francois </w:t>
-      </w:r>
-      <w:proofErr w:type="spellStart"/>
-      <w:r>
-        <w:rPr>
-          <w:rFonts w:ascii="Minion Pro" w:hAnsi="Minion Pro"/>
-          <w:sz w:val="21"/>
-          <w:szCs w:val="21"/>
-          <w:lang w:val="en-GB"/>
-        </w:rPr>
-        <w:t>Dufois</w:t>
-      </w:r>
-      <w:proofErr w:type="spellEnd"/>
-      <w:r>
-        <w:rPr>
-          <w:rFonts w:ascii="Minion Pro" w:hAnsi="Minion Pro"/>
-          <w:sz w:val="21"/>
-          <w:szCs w:val="21"/>
-          <w:lang w:val="en-GB"/>
-        </w:rPr>
-        <w:t xml:space="preserve">, Sheldon FJ Dudley, Thomas G </w:t>
-      </w:r>
-      <w:proofErr w:type="spellStart"/>
-      <w:r>
-        <w:rPr>
-          <w:rFonts w:ascii="Minion Pro" w:hAnsi="Minion Pro"/>
-          <w:sz w:val="21"/>
-          <w:szCs w:val="21"/>
-          <w:lang w:val="en-GB"/>
-        </w:rPr>
-        <w:t>Bornman</w:t>
-      </w:r>
-      <w:proofErr w:type="spellEnd"/>
-      <w:r>
-        <w:rPr>
-          <w:rFonts w:ascii="Minion Pro" w:hAnsi="Minion Pro"/>
-          <w:sz w:val="21"/>
-          <w:szCs w:val="21"/>
-          <w:lang w:val="en-GB"/>
-        </w:rPr>
-        <w:t xml:space="preserve">, Jennifer </w:t>
-      </w:r>
-      <w:proofErr w:type="spellStart"/>
-      <w:r>
-        <w:rPr>
-          <w:rFonts w:ascii="Minion Pro" w:hAnsi="Minion Pro"/>
-          <w:sz w:val="21"/>
-          <w:szCs w:val="21"/>
-          <w:lang w:val="en-GB"/>
-        </w:rPr>
-        <w:t>Olbers</w:t>
-      </w:r>
-      <w:proofErr w:type="spellEnd"/>
-      <w:r>
-        <w:rPr>
-          <w:rFonts w:ascii="Minion Pro" w:hAnsi="Minion Pro"/>
-          <w:sz w:val="21"/>
-          <w:szCs w:val="21"/>
-          <w:lang w:val="en-GB"/>
-        </w:rPr>
-        <w:t xml:space="preserve">, and John J Bolton. 2013. A Coastal Seawater Temperature Dataset for Biogeographical Studies: Large Biases Between in Situ and Remotely-Sensed Data Sets Around the Coast of South Africa. </w:t>
-      </w:r>
-      <w:proofErr w:type="spellStart"/>
-      <w:r>
-        <w:rPr>
-          <w:rFonts w:ascii="Minion Pro" w:hAnsi="Minion Pro"/>
-          <w:i/>
-          <w:sz w:val="21"/>
-          <w:szCs w:val="21"/>
-          <w:lang w:val="en-GB"/>
-        </w:rPr>
-        <w:t>PLoS</w:t>
-      </w:r>
-      <w:proofErr w:type="spellEnd"/>
-      <w:r>
-        <w:rPr>
-          <w:rFonts w:ascii="Minion Pro" w:hAnsi="Minion Pro"/>
-          <w:i/>
-          <w:sz w:val="21"/>
-          <w:szCs w:val="21"/>
-          <w:lang w:val="en-GB"/>
-        </w:rPr>
-        <w:t xml:space="preserve"> One</w:t>
+        <w:t xml:space="preserve">Smit, Albertus J, Michael Roberts, Robert J Anderson, Francois Dufois, Sheldon FJ Dudley, Thomas G Bornman, Jennifer Olbers, and John J Bolton. 2013. A Coastal Seawater Temperature Dataset for Biogeographical Studies: Large Biases Between in Situ and Remotely-Sensed Data Sets Around the Coast of South Africa. </w:t>
+      </w:r>
+      <w:r>
+        <w:rPr>
+          <w:rFonts w:ascii="Minion Pro" w:hAnsi="Minion Pro"/>
+          <w:i/>
+          <w:sz w:val="21"/>
+          <w:szCs w:val="21"/>
+          <w:lang w:val="en-GB"/>
+        </w:rPr>
+        <w:t>PLoS One</w:t>
       </w:r>
       <w:r>
         <w:rPr>
@@ -9122,47 +6447,7 @@
           <w:szCs w:val="21"/>
           <w:lang w:val="en-GB"/>
         </w:rPr>
-        <w:t xml:space="preserve">Tapia, Fabian J, John L </w:t>
-      </w:r>
-      <w:proofErr w:type="spellStart"/>
-      <w:r>
-        <w:rPr>
-          <w:rFonts w:ascii="Minion Pro" w:hAnsi="Minion Pro"/>
-          <w:sz w:val="21"/>
-          <w:szCs w:val="21"/>
-          <w:lang w:val="en-GB"/>
-        </w:rPr>
-        <w:t>Largier</w:t>
-      </w:r>
-      <w:proofErr w:type="spellEnd"/>
-      <w:r>
-        <w:rPr>
-          <w:rFonts w:ascii="Minion Pro" w:hAnsi="Minion Pro"/>
-          <w:sz w:val="21"/>
-          <w:szCs w:val="21"/>
-          <w:lang w:val="en-GB"/>
-        </w:rPr>
-        <w:t xml:space="preserve">, Manuel Castillo, Evie A </w:t>
-      </w:r>
-      <w:proofErr w:type="spellStart"/>
-      <w:r>
-        <w:rPr>
-          <w:rFonts w:ascii="Minion Pro" w:hAnsi="Minion Pro"/>
-          <w:sz w:val="21"/>
-          <w:szCs w:val="21"/>
-          <w:lang w:val="en-GB"/>
-        </w:rPr>
-        <w:t>Wieters</w:t>
-      </w:r>
-      <w:proofErr w:type="spellEnd"/>
-      <w:r>
-        <w:rPr>
-          <w:rFonts w:ascii="Minion Pro" w:hAnsi="Minion Pro"/>
-          <w:sz w:val="21"/>
-          <w:szCs w:val="21"/>
-          <w:lang w:val="en-GB"/>
-        </w:rPr>
-        <w:t xml:space="preserve">, and Sergio </w:t>
+        <w:t xml:space="preserve">Tapia, Fabian J, John L Largier, Manuel Castillo, Evie A Wieters, and Sergio </w:t>
       </w:r>
       <w:proofErr w:type="gramStart"/>
       <w:r>
@@ -9184,27 +6469,15 @@
         </w:rPr>
         <w:t xml:space="preserve"> Navarrete. 2014. Latitudinal Discontinuity in Thermal Conditions Along the Nearshore of Central-Northern Chile. </w:t>
       </w:r>
-      <w:proofErr w:type="spellStart"/>
-      <w:r>
-        <w:rPr>
-          <w:rFonts w:ascii="Minion Pro" w:hAnsi="Minion Pro"/>
-          <w:i/>
-          <w:sz w:val="21"/>
-          <w:szCs w:val="21"/>
-          <w:lang w:val="en-GB"/>
-        </w:rPr>
-        <w:t>PLoS</w:t>
-      </w:r>
-      <w:proofErr w:type="spellEnd"/>
-      <w:r>
-        <w:rPr>
-          <w:rFonts w:ascii="Minion Pro" w:hAnsi="Minion Pro"/>
-          <w:i/>
-          <w:sz w:val="21"/>
-          <w:szCs w:val="21"/>
-          <w:lang w:val="en-GB"/>
-        </w:rPr>
-        <w:t xml:space="preserve"> One</w:t>
+      <w:r>
+        <w:rPr>
+          <w:rFonts w:ascii="Minion Pro" w:hAnsi="Minion Pro"/>
+          <w:i/>
+          <w:sz w:val="21"/>
+          <w:szCs w:val="21"/>
+          <w:lang w:val="en-GB"/>
+        </w:rPr>
+        <w:t>PLoS One</w:t>
       </w:r>
       <w:r>
         <w:rPr>
@@ -9237,27 +6510,7 @@
           <w:szCs w:val="21"/>
           <w:lang w:val="en-GB"/>
         </w:rPr>
-        <w:t xml:space="preserve">Thomas, T Justin, and GS </w:t>
-      </w:r>
-      <w:proofErr w:type="spellStart"/>
-      <w:r>
-        <w:rPr>
-          <w:rFonts w:ascii="Minion Pro" w:hAnsi="Minion Pro"/>
-          <w:sz w:val="21"/>
-          <w:szCs w:val="21"/>
-          <w:lang w:val="en-GB"/>
-        </w:rPr>
-        <w:t>Dwarakish</w:t>
-      </w:r>
-      <w:proofErr w:type="spellEnd"/>
-      <w:r>
-        <w:rPr>
-          <w:rFonts w:ascii="Minion Pro" w:hAnsi="Minion Pro"/>
-          <w:sz w:val="21"/>
-          <w:szCs w:val="21"/>
-          <w:lang w:val="en-GB"/>
-        </w:rPr>
-        <w:t xml:space="preserve">. 2015. Numerical Wave Modelling–a Review. </w:t>
+        <w:t xml:space="preserve">Thomas, T Justin, and GS Dwarakish. 2015. Numerical Wave Modelling–a Review. </w:t>
       </w:r>
       <w:r>
         <w:rPr>
@@ -9336,65 +6589,14 @@
       <w:bookmarkStart w:id="113" w:name="ref-Walker19901"/>
       <w:bookmarkEnd w:id="112"/>
       <w:bookmarkEnd w:id="113"/>
-      <w:proofErr w:type="spellStart"/>
-      <w:r>
-        <w:rPr>
-          <w:rFonts w:ascii="Minion Pro" w:hAnsi="Minion Pro"/>
-          <w:sz w:val="21"/>
-          <w:szCs w:val="21"/>
-          <w:lang w:val="en-GB"/>
-        </w:rPr>
-        <w:t>Wernberg</w:t>
-      </w:r>
-      <w:proofErr w:type="spellEnd"/>
-      <w:r>
-        <w:rPr>
-          <w:rFonts w:ascii="Minion Pro" w:hAnsi="Minion Pro"/>
-          <w:sz w:val="21"/>
-          <w:szCs w:val="21"/>
-          <w:lang w:val="en-GB"/>
-        </w:rPr>
-        <w:t xml:space="preserve">, Thomas, </w:t>
-      </w:r>
-      <w:proofErr w:type="spellStart"/>
-      <w:r>
-        <w:rPr>
-          <w:rFonts w:ascii="Minion Pro" w:hAnsi="Minion Pro"/>
-          <w:sz w:val="21"/>
-          <w:szCs w:val="21"/>
-          <w:lang w:val="en-GB"/>
-        </w:rPr>
-        <w:t>Bayden</w:t>
-      </w:r>
-      <w:proofErr w:type="spellEnd"/>
-      <w:r>
-        <w:rPr>
-          <w:rFonts w:ascii="Minion Pro" w:hAnsi="Minion Pro"/>
-          <w:sz w:val="21"/>
-          <w:szCs w:val="21"/>
-          <w:lang w:val="en-GB"/>
-        </w:rPr>
-        <w:t xml:space="preserve"> D Russell, Pippa J Moore, Scott D Ling, Daniel A </w:t>
-      </w:r>
-      <w:proofErr w:type="spellStart"/>
-      <w:r>
-        <w:rPr>
-          <w:rFonts w:ascii="Minion Pro" w:hAnsi="Minion Pro"/>
-          <w:sz w:val="21"/>
-          <w:szCs w:val="21"/>
-          <w:lang w:val="en-GB"/>
-        </w:rPr>
-        <w:t>Smale</w:t>
-      </w:r>
-      <w:proofErr w:type="spellEnd"/>
-      <w:r>
-        <w:rPr>
-          <w:rFonts w:ascii="Minion Pro" w:hAnsi="Minion Pro"/>
-          <w:sz w:val="21"/>
-          <w:szCs w:val="21"/>
-          <w:lang w:val="en-GB"/>
-        </w:rPr>
-        <w:t xml:space="preserve">, Alex Campbell, Melinda A Coleman, Peter D Steinberg, Gary A Kendrick, and Sean D Connell. 2011. Impacts of Climate Change in a Global Hotspot for Temperate Marine Biodiversity and Ocean Warming. </w:t>
+      <w:r>
+        <w:rPr>
+          <w:rFonts w:ascii="Minion Pro" w:hAnsi="Minion Pro"/>
+          <w:sz w:val="21"/>
+          <w:szCs w:val="21"/>
+          <w:lang w:val="en-GB"/>
+        </w:rPr>
+        <w:t xml:space="preserve">Wernberg, Thomas, Bayden D Russell, Pippa J Moore, Scott D Ling, Daniel A Smale, Alex Campbell, Melinda A Coleman, Peter D Steinberg, Gary A Kendrick, and Sean D Connell. 2011. Impacts of Climate Change in a Global Hotspot for Temperate Marine Biodiversity and Ocean Warming. </w:t>
       </w:r>
       <w:r>
         <w:rPr>
@@ -9430,65 +6632,14 @@
       <w:bookmarkStart w:id="115" w:name="ref-Wernberg20111"/>
       <w:bookmarkEnd w:id="114"/>
       <w:bookmarkEnd w:id="115"/>
-      <w:proofErr w:type="spellStart"/>
-      <w:r>
-        <w:rPr>
-          <w:rFonts w:ascii="Minion Pro" w:hAnsi="Minion Pro"/>
-          <w:sz w:val="21"/>
-          <w:szCs w:val="21"/>
-          <w:lang w:val="en-GB"/>
-        </w:rPr>
-        <w:t>Wernberg</w:t>
-      </w:r>
-      <w:proofErr w:type="spellEnd"/>
-      <w:r>
-        <w:rPr>
-          <w:rFonts w:ascii="Minion Pro" w:hAnsi="Minion Pro"/>
-          <w:sz w:val="21"/>
-          <w:szCs w:val="21"/>
-          <w:lang w:val="en-GB"/>
-        </w:rPr>
-        <w:t xml:space="preserve">, Thomas, Mads S Thomsen, Fernando </w:t>
-      </w:r>
-      <w:proofErr w:type="spellStart"/>
-      <w:r>
-        <w:rPr>
-          <w:rFonts w:ascii="Minion Pro" w:hAnsi="Minion Pro"/>
-          <w:sz w:val="21"/>
-          <w:szCs w:val="21"/>
-          <w:lang w:val="en-GB"/>
-        </w:rPr>
-        <w:t>Tuya</w:t>
-      </w:r>
-      <w:proofErr w:type="spellEnd"/>
-      <w:r>
-        <w:rPr>
-          <w:rFonts w:ascii="Minion Pro" w:hAnsi="Minion Pro"/>
-          <w:sz w:val="21"/>
-          <w:szCs w:val="21"/>
-          <w:lang w:val="en-GB"/>
-        </w:rPr>
-        <w:t xml:space="preserve">, Gary A Kendrick, Peter A </w:t>
-      </w:r>
-      <w:proofErr w:type="spellStart"/>
-      <w:r>
-        <w:rPr>
-          <w:rFonts w:ascii="Minion Pro" w:hAnsi="Minion Pro"/>
-          <w:sz w:val="21"/>
-          <w:szCs w:val="21"/>
-          <w:lang w:val="en-GB"/>
-        </w:rPr>
-        <w:t>Staehr</w:t>
-      </w:r>
-      <w:proofErr w:type="spellEnd"/>
-      <w:r>
-        <w:rPr>
-          <w:rFonts w:ascii="Minion Pro" w:hAnsi="Minion Pro"/>
-          <w:sz w:val="21"/>
-          <w:szCs w:val="21"/>
-          <w:lang w:val="en-GB"/>
-        </w:rPr>
-        <w:t xml:space="preserve">, and Benjamin D Toohey. 2010. Decreasing Resilience of Kelp Beds Along a Latitudinal Temperature Gradient: Potential Implications for a Warmer Future. </w:t>
+      <w:r>
+        <w:rPr>
+          <w:rFonts w:ascii="Minion Pro" w:hAnsi="Minion Pro"/>
+          <w:sz w:val="21"/>
+          <w:szCs w:val="21"/>
+          <w:lang w:val="en-GB"/>
+        </w:rPr>
+        <w:t xml:space="preserve">Wernberg, Thomas, Mads S Thomsen, Fernando Tuya, Gary A Kendrick, Peter A Staehr, and Benjamin D Toohey. 2010. Decreasing Resilience of Kelp Beds Along a Latitudinal Temperature Gradient: Potential Implications for a Warmer Future. </w:t>
       </w:r>
       <w:r>
         <w:rPr>
@@ -9524,85 +6675,14 @@
       <w:bookmarkStart w:id="117" w:name="ref-Wernberg20101"/>
       <w:bookmarkEnd w:id="116"/>
       <w:bookmarkEnd w:id="117"/>
-      <w:proofErr w:type="spellStart"/>
-      <w:r>
-        <w:rPr>
-          <w:rFonts w:ascii="Minion Pro" w:hAnsi="Minion Pro"/>
-          <w:sz w:val="21"/>
-          <w:szCs w:val="21"/>
-          <w:lang w:val="en-GB"/>
-        </w:rPr>
-        <w:t>Wethey</w:t>
-      </w:r>
-      <w:proofErr w:type="spellEnd"/>
-      <w:r>
-        <w:rPr>
-          <w:rFonts w:ascii="Minion Pro" w:hAnsi="Minion Pro"/>
-          <w:sz w:val="21"/>
-          <w:szCs w:val="21"/>
-          <w:lang w:val="en-GB"/>
-        </w:rPr>
-        <w:t xml:space="preserve">, David S, Sarah A </w:t>
-      </w:r>
-      <w:proofErr w:type="spellStart"/>
-      <w:r>
-        <w:rPr>
-          <w:rFonts w:ascii="Minion Pro" w:hAnsi="Minion Pro"/>
-          <w:sz w:val="21"/>
-          <w:szCs w:val="21"/>
-          <w:lang w:val="en-GB"/>
-        </w:rPr>
-        <w:t>Woodin</w:t>
-      </w:r>
-      <w:proofErr w:type="spellEnd"/>
-      <w:r>
-        <w:rPr>
-          <w:rFonts w:ascii="Minion Pro" w:hAnsi="Minion Pro"/>
-          <w:sz w:val="21"/>
-          <w:szCs w:val="21"/>
-          <w:lang w:val="en-GB"/>
-        </w:rPr>
-        <w:t xml:space="preserve">, Thomas J </w:t>
-      </w:r>
-      <w:proofErr w:type="spellStart"/>
-      <w:r>
-        <w:rPr>
-          <w:rFonts w:ascii="Minion Pro" w:hAnsi="Minion Pro"/>
-          <w:sz w:val="21"/>
-          <w:szCs w:val="21"/>
-          <w:lang w:val="en-GB"/>
-        </w:rPr>
-        <w:t>Hilbish</w:t>
-      </w:r>
-      <w:proofErr w:type="spellEnd"/>
-      <w:r>
-        <w:rPr>
-          <w:rFonts w:ascii="Minion Pro" w:hAnsi="Minion Pro"/>
-          <w:sz w:val="21"/>
-          <w:szCs w:val="21"/>
-          <w:lang w:val="en-GB"/>
-        </w:rPr>
-        <w:t xml:space="preserve">, Sierra J Jones, Fernando P Lima, and Pamela M </w:t>
-      </w:r>
-      <w:proofErr w:type="spellStart"/>
-      <w:r>
-        <w:rPr>
-          <w:rFonts w:ascii="Minion Pro" w:hAnsi="Minion Pro"/>
-          <w:sz w:val="21"/>
-          <w:szCs w:val="21"/>
-          <w:lang w:val="en-GB"/>
-        </w:rPr>
-        <w:t>Brannock</w:t>
-      </w:r>
-      <w:proofErr w:type="spellEnd"/>
-      <w:r>
-        <w:rPr>
-          <w:rFonts w:ascii="Minion Pro" w:hAnsi="Minion Pro"/>
-          <w:sz w:val="21"/>
-          <w:szCs w:val="21"/>
-          <w:lang w:val="en-GB"/>
-        </w:rPr>
-        <w:t xml:space="preserve">. 2011. Response of Intertidal Populations to Climate: Effects of Extreme Events Versus Long Term Change. </w:t>
+      <w:r>
+        <w:rPr>
+          <w:rFonts w:ascii="Minion Pro" w:hAnsi="Minion Pro"/>
+          <w:sz w:val="21"/>
+          <w:szCs w:val="21"/>
+          <w:lang w:val="en-GB"/>
+        </w:rPr>
+        <w:t xml:space="preserve">Wethey, David S, Sarah A Woodin, Thomas J Hilbish, Sierra J Jones, Fernando P Lima, and Pamela M Brannock. 2011. Response of Intertidal Populations to Climate: Effects of Extreme Events Versus Long Term Change. </w:t>
       </w:r>
       <w:r>
         <w:rPr>
@@ -9645,47 +6725,7 @@
           <w:szCs w:val="21"/>
           <w:lang w:val="en-GB"/>
         </w:rPr>
-        <w:t xml:space="preserve">Woodson, CB, DI </w:t>
-      </w:r>
-      <w:proofErr w:type="spellStart"/>
-      <w:r>
-        <w:rPr>
-          <w:rFonts w:ascii="Minion Pro" w:hAnsi="Minion Pro"/>
-          <w:sz w:val="21"/>
-          <w:szCs w:val="21"/>
-          <w:lang w:val="en-GB"/>
-        </w:rPr>
-        <w:t>Eerkes</w:t>
-      </w:r>
-      <w:proofErr w:type="spellEnd"/>
-      <w:r>
-        <w:rPr>
-          <w:rFonts w:ascii="Minion Pro" w:hAnsi="Minion Pro"/>
-          <w:sz w:val="21"/>
-          <w:szCs w:val="21"/>
-          <w:lang w:val="en-GB"/>
-        </w:rPr>
-        <w:t xml:space="preserve">-Medrano, A Flores-Morales, MM Foley, SK Henkel, M </w:t>
-      </w:r>
-      <w:proofErr w:type="spellStart"/>
-      <w:r>
-        <w:rPr>
-          <w:rFonts w:ascii="Minion Pro" w:hAnsi="Minion Pro"/>
-          <w:sz w:val="21"/>
-          <w:szCs w:val="21"/>
-          <w:lang w:val="en-GB"/>
-        </w:rPr>
-        <w:t>Hessing</w:t>
-      </w:r>
-      <w:proofErr w:type="spellEnd"/>
-      <w:r>
-        <w:rPr>
-          <w:rFonts w:ascii="Minion Pro" w:hAnsi="Minion Pro"/>
-          <w:sz w:val="21"/>
-          <w:szCs w:val="21"/>
-          <w:lang w:val="en-GB"/>
-        </w:rPr>
-        <w:t xml:space="preserve">-Lewis, D Jacinto, et al. 2007. Local Diurnal Upwelling Driven by Sea Breezes in Northern Monterey Bay. </w:t>
+        <w:t xml:space="preserve">Woodson, CB, DI Eerkes-Medrano, A Flores-Morales, MM Foley, SK Henkel, M Hessing-Lewis, D Jacinto, et al. 2007. Local Diurnal Upwelling Driven by Sea Breezes in Northern Monterey Bay. </w:t>
       </w:r>
       <w:r>
         <w:rPr>
@@ -9774,27 +6814,15 @@
         <w:lastRenderedPageBreak/>
         <w:t xml:space="preserve">Wunsch, Carl, and Raffaele Ferrari. 2004. Vertical Mixing, Energy, and the General Circulation of the Oceans. </w:t>
       </w:r>
-      <w:proofErr w:type="spellStart"/>
-      <w:r>
-        <w:rPr>
-          <w:rFonts w:ascii="Minion Pro" w:hAnsi="Minion Pro"/>
-          <w:i/>
-          <w:sz w:val="21"/>
-          <w:szCs w:val="21"/>
-          <w:lang w:val="en-GB"/>
-        </w:rPr>
-        <w:t>Annu</w:t>
-      </w:r>
-      <w:proofErr w:type="spellEnd"/>
-      <w:r>
-        <w:rPr>
-          <w:rFonts w:ascii="Minion Pro" w:hAnsi="Minion Pro"/>
-          <w:i/>
-          <w:sz w:val="21"/>
-          <w:szCs w:val="21"/>
-          <w:lang w:val="en-GB"/>
-        </w:rPr>
-        <w:t>. Rev. Fluid Mech.</w:t>
+      <w:r>
+        <w:rPr>
+          <w:rFonts w:ascii="Minion Pro" w:hAnsi="Minion Pro"/>
+          <w:i/>
+          <w:sz w:val="21"/>
+          <w:szCs w:val="21"/>
+          <w:lang w:val="en-GB"/>
+        </w:rPr>
+        <w:t>Annu. Rev. Fluid Mech.</w:t>
       </w:r>
       <w:r>
         <w:rPr>
@@ -9818,188 +6846,33 @@
       <w:bookmarkStart w:id="124" w:name="ref-Wunsch20041"/>
       <w:bookmarkStart w:id="125" w:name="ref-Zainuddin2006"/>
       <w:bookmarkEnd w:id="124"/>
-      <w:proofErr w:type="spellStart"/>
-      <w:r>
-        <w:rPr>
-          <w:rFonts w:ascii="Minion Pro" w:hAnsi="Minion Pro"/>
-          <w:sz w:val="21"/>
-          <w:szCs w:val="21"/>
-          <w:lang w:val="en-GB"/>
-        </w:rPr>
-        <w:t>Zainuddin</w:t>
-      </w:r>
-      <w:proofErr w:type="spellEnd"/>
-      <w:r>
-        <w:rPr>
-          <w:rFonts w:ascii="Minion Pro" w:hAnsi="Minion Pro"/>
-          <w:sz w:val="21"/>
-          <w:szCs w:val="21"/>
-          <w:lang w:val="en-GB"/>
-        </w:rPr>
-        <w:t xml:space="preserve">, Mukti, Hidetada </w:t>
-      </w:r>
-      <w:proofErr w:type="spellStart"/>
-      <w:r>
-        <w:rPr>
-          <w:rFonts w:ascii="Minion Pro" w:hAnsi="Minion Pro"/>
-          <w:sz w:val="21"/>
-          <w:szCs w:val="21"/>
-          <w:lang w:val="en-GB"/>
-        </w:rPr>
-        <w:t>Kiyofuji</w:t>
-      </w:r>
-      <w:proofErr w:type="spellEnd"/>
-      <w:r>
-        <w:rPr>
-          <w:rFonts w:ascii="Minion Pro" w:hAnsi="Minion Pro"/>
-          <w:sz w:val="21"/>
-          <w:szCs w:val="21"/>
-          <w:lang w:val="en-GB"/>
-        </w:rPr>
-        <w:t xml:space="preserve">, </w:t>
-      </w:r>
-      <w:proofErr w:type="spellStart"/>
-      <w:r>
-        <w:rPr>
-          <w:rFonts w:ascii="Minion Pro" w:hAnsi="Minion Pro"/>
-          <w:sz w:val="21"/>
-          <w:szCs w:val="21"/>
-          <w:lang w:val="en-GB"/>
-        </w:rPr>
-        <w:t>Katsuya</w:t>
-      </w:r>
-      <w:proofErr w:type="spellEnd"/>
-      <w:r>
-        <w:rPr>
-          <w:rFonts w:ascii="Minion Pro" w:hAnsi="Minion Pro"/>
-          <w:sz w:val="21"/>
-          <w:szCs w:val="21"/>
-          <w:lang w:val="en-GB"/>
-        </w:rPr>
-        <w:t xml:space="preserve"> </w:t>
-      </w:r>
-      <w:proofErr w:type="spellStart"/>
-      <w:r>
-        <w:rPr>
-          <w:rFonts w:ascii="Minion Pro" w:hAnsi="Minion Pro"/>
-          <w:sz w:val="21"/>
-          <w:szCs w:val="21"/>
-          <w:lang w:val="en-GB"/>
-        </w:rPr>
-        <w:t>Saitoh</w:t>
-      </w:r>
-      <w:proofErr w:type="spellEnd"/>
-      <w:r>
-        <w:rPr>
-          <w:rFonts w:ascii="Minion Pro" w:hAnsi="Minion Pro"/>
-          <w:sz w:val="21"/>
-          <w:szCs w:val="21"/>
-          <w:lang w:val="en-GB"/>
-        </w:rPr>
-        <w:t xml:space="preserve">, and </w:t>
-      </w:r>
-      <w:proofErr w:type="spellStart"/>
-      <w:r>
-        <w:rPr>
-          <w:rFonts w:ascii="Minion Pro" w:hAnsi="Minion Pro"/>
-          <w:sz w:val="21"/>
-          <w:szCs w:val="21"/>
-          <w:lang w:val="en-GB"/>
-        </w:rPr>
-        <w:t>Sei-Ichi</w:t>
-      </w:r>
-      <w:proofErr w:type="spellEnd"/>
-      <w:r>
-        <w:rPr>
-          <w:rFonts w:ascii="Minion Pro" w:hAnsi="Minion Pro"/>
-          <w:sz w:val="21"/>
-          <w:szCs w:val="21"/>
-          <w:lang w:val="en-GB"/>
-        </w:rPr>
-        <w:t xml:space="preserve"> </w:t>
-      </w:r>
-      <w:proofErr w:type="spellStart"/>
-      <w:r>
-        <w:rPr>
-          <w:rFonts w:ascii="Minion Pro" w:hAnsi="Minion Pro"/>
-          <w:sz w:val="21"/>
-          <w:szCs w:val="21"/>
-          <w:lang w:val="en-GB"/>
-        </w:rPr>
-        <w:t>Saitoh</w:t>
-      </w:r>
-      <w:proofErr w:type="spellEnd"/>
-      <w:r>
-        <w:rPr>
-          <w:rFonts w:ascii="Minion Pro" w:hAnsi="Minion Pro"/>
-          <w:sz w:val="21"/>
-          <w:szCs w:val="21"/>
-          <w:lang w:val="en-GB"/>
-        </w:rPr>
-        <w:t>. 2006. Using Multi-Sensor Satellite Remote Sensing and Catch Data to Detect Ocean Hot Spots for Albacore (</w:t>
-      </w:r>
-      <w:proofErr w:type="spellStart"/>
-      <w:r>
-        <w:rPr>
-          <w:rFonts w:ascii="Minion Pro" w:hAnsi="Minion Pro"/>
-          <w:i/>
-          <w:sz w:val="21"/>
-          <w:szCs w:val="21"/>
-          <w:lang w:val="en-GB"/>
-        </w:rPr>
-        <w:t>Thunnus</w:t>
-      </w:r>
-      <w:proofErr w:type="spellEnd"/>
-      <w:r>
-        <w:rPr>
-          <w:rFonts w:ascii="Minion Pro" w:hAnsi="Minion Pro"/>
-          <w:i/>
-          <w:sz w:val="21"/>
-          <w:szCs w:val="21"/>
-          <w:lang w:val="en-GB"/>
-        </w:rPr>
-        <w:t xml:space="preserve"> </w:t>
-      </w:r>
-      <w:proofErr w:type="spellStart"/>
-      <w:r>
-        <w:rPr>
-          <w:rFonts w:ascii="Minion Pro" w:hAnsi="Minion Pro"/>
-          <w:i/>
-          <w:sz w:val="21"/>
-          <w:szCs w:val="21"/>
-          <w:lang w:val="en-GB"/>
-        </w:rPr>
-        <w:t>alalunga</w:t>
-      </w:r>
-      <w:proofErr w:type="spellEnd"/>
-      <w:r>
-        <w:rPr>
-          <w:rFonts w:ascii="Minion Pro" w:hAnsi="Minion Pro"/>
-          <w:sz w:val="21"/>
-          <w:szCs w:val="21"/>
-          <w:lang w:val="en-GB"/>
-        </w:rPr>
-        <w:t xml:space="preserve">) in the </w:t>
-      </w:r>
-      <w:proofErr w:type="spellStart"/>
-      <w:r>
-        <w:rPr>
-          <w:rFonts w:ascii="Minion Pro" w:hAnsi="Minion Pro"/>
-          <w:sz w:val="21"/>
-          <w:szCs w:val="21"/>
-          <w:lang w:val="en-GB"/>
-        </w:rPr>
-        <w:t>Northwestern</w:t>
-      </w:r>
-      <w:proofErr w:type="spellEnd"/>
-      <w:r>
-        <w:rPr>
-          <w:rFonts w:ascii="Minion Pro" w:hAnsi="Minion Pro"/>
-          <w:sz w:val="21"/>
-          <w:szCs w:val="21"/>
-          <w:lang w:val="en-GB"/>
-        </w:rPr>
-        <w:t xml:space="preserve"> North Pacific. </w:t>
+      <w:r>
+        <w:rPr>
+          <w:rFonts w:ascii="Minion Pro" w:hAnsi="Minion Pro"/>
+          <w:sz w:val="21"/>
+          <w:szCs w:val="21"/>
+          <w:lang w:val="en-GB"/>
+        </w:rPr>
+        <w:t>Zainuddin, Mukti, Hidetada Kiyofuji, Katsuya Saitoh, and Sei-Ichi Saitoh. 2006. Using Multi-Sensor Satellite Remote Sensing and Catch Data to Detect Ocean Hot Spots for Albacore (</w:t>
+      </w:r>
+      <w:r>
+        <w:rPr>
+          <w:rFonts w:ascii="Minion Pro" w:hAnsi="Minion Pro"/>
+          <w:i/>
+          <w:sz w:val="21"/>
+          <w:szCs w:val="21"/>
+          <w:lang w:val="en-GB"/>
+        </w:rPr>
+        <w:t>Thunnus alalunga</w:t>
+      </w:r>
+      <w:r>
+        <w:rPr>
+          <w:rFonts w:ascii="Minion Pro" w:hAnsi="Minion Pro"/>
+          <w:sz w:val="21"/>
+          <w:szCs w:val="21"/>
+          <w:lang w:val="en-GB"/>
+        </w:rPr>
+        <w:t xml:space="preserve">) in the Northwestern North Pacific. </w:t>
       </w:r>
       <w:r>
         <w:rPr>
@@ -10251,6 +7124,7 @@
     <w:lsdException w:name="HTML Sample" w:semiHidden="1" w:unhideWhenUsed="1"/>
     <w:lsdException w:name="HTML Typewriter" w:semiHidden="1" w:unhideWhenUsed="1"/>
     <w:lsdException w:name="HTML Variable" w:semiHidden="1" w:unhideWhenUsed="1"/>
+    <w:lsdException w:name="Normal Table" w:semiHidden="1" w:unhideWhenUsed="1"/>
     <w:lsdException w:name="annotation subject" w:semiHidden="1" w:unhideWhenUsed="1"/>
     <w:lsdException w:name="No List" w:semiHidden="1" w:unhideWhenUsed="1"/>
     <w:lsdException w:name="Outline List 1" w:semiHidden="1" w:unhideWhenUsed="1"/>
@@ -10294,8 +7168,10 @@
     <w:lsdException w:name="Table Elegant" w:semiHidden="1" w:unhideWhenUsed="1"/>
     <w:lsdException w:name="Table Professional" w:semiHidden="1" w:unhideWhenUsed="1"/>
     <w:lsdException w:name="Table Subtle 1" w:semiHidden="1" w:unhideWhenUsed="1"/>
+    <w:lsdException w:name="Table Subtle 2" w:semiHidden="1" w:unhideWhenUsed="1"/>
     <w:lsdException w:name="Table Web 1" w:semiHidden="1" w:unhideWhenUsed="1"/>
     <w:lsdException w:name="Table Web 2" w:semiHidden="1" w:unhideWhenUsed="1"/>
+    <w:lsdException w:name="Table Web 3" w:semiHidden="1" w:unhideWhenUsed="1"/>
     <w:lsdException w:name="Balloon Text" w:semiHidden="1" w:unhideWhenUsed="1"/>
     <w:lsdException w:name="Table Theme" w:semiHidden="1" w:unhideWhenUsed="1"/>
     <w:lsdException w:name="Placeholder Text" w:semiHidden="1"/>
@@ -10315,6 +7191,10 @@
     <w:lsdException w:name="Colorful Grid"/>
     <w:lsdException w:name="Light Shading Accent 1"/>
     <w:lsdException w:name="Light List Accent 1"/>
+    <w:lsdException w:name="Light Grid Accent 1"/>
+    <w:lsdException w:name="Medium Shading 1 Accent 1"/>
+    <w:lsdException w:name="Medium Shading 2 Accent 1"/>
+    <w:lsdException w:name="Medium List 1 Accent 1"/>
     <w:lsdException w:name="Revision" w:semiHidden="1"/>
     <w:lsdException w:name="Medium List 2 Accent 1"/>
     <w:lsdException w:name="Medium Grid 1 Accent 1"/>
@@ -10390,6 +7270,10 @@
     <w:lsdException w:name="Medium Grid 1 Accent 6"/>
     <w:lsdException w:name="Medium Grid 2 Accent 6"/>
     <w:lsdException w:name="Medium Grid 3 Accent 6"/>
+    <w:lsdException w:name="Dark List Accent 6"/>
+    <w:lsdException w:name="Colorful Shading Accent 6"/>
+    <w:lsdException w:name="Colorful List Accent 6"/>
+    <w:lsdException w:name="Colorful Grid Accent 6"/>
     <w:lsdException w:name="Bibliography" w:semiHidden="1" w:unhideWhenUsed="1"/>
     <w:lsdException w:name="TOC Heading" w:semiHidden="1" w:unhideWhenUsed="1"/>
     <w:lsdException w:name="Grid Table 4" w:uiPriority="49"/>

</xml_diff>